<commit_message>
Documentation.pdf updated: Parameters section completed (Scripting section TODO)
</commit_message>
<xml_diff>
--- a/Docs/Documentation.docx
+++ b/Docs/Documentation.docx
@@ -10,7 +10,6 @@
           <w:b/>
           <w:sz w:val="168"/>
           <w:szCs w:val="168"/>
-          <w:lang w:val="en-US"/>
         </w:rPr>
       </w:pPr>
       <w:r>
@@ -18,7 +17,6 @@
           <w:b/>
           <w:sz w:val="168"/>
           <w:szCs w:val="168"/>
-          <w:lang w:val="en-US"/>
         </w:rPr>
         <w:t>UI Radar</w:t>
       </w:r>
@@ -31,7 +29,6 @@
           <w:i/>
           <w:sz w:val="84"/>
           <w:szCs w:val="84"/>
-          <w:lang w:val="en-US"/>
         </w:rPr>
       </w:pPr>
       <w:r>
@@ -40,7 +37,6 @@
           <w:i/>
           <w:sz w:val="84"/>
           <w:szCs w:val="84"/>
-          <w:lang w:val="en-US"/>
         </w:rPr>
         <w:t>(Unity C# Script)</w:t>
       </w:r>
@@ -53,16 +49,12 @@
           <w:i/>
           <w:sz w:val="84"/>
           <w:szCs w:val="84"/>
-          <w:lang w:val="en-US"/>
         </w:rPr>
       </w:pPr>
     </w:p>
     <w:p>
       <w:pPr>
         <w:jc w:val="center"/>
-        <w:rPr>
-          <w:lang w:val="en-US"/>
-        </w:rPr>
       </w:pPr>
     </w:p>
     <w:p>
@@ -73,7 +65,6 @@
           <w:sz w:val="128"/>
           <w:szCs w:val="128"/>
           <w:u w:val="single"/>
-          <w:lang w:val="en-US"/>
         </w:rPr>
       </w:pPr>
       <w:r>
@@ -82,7 +73,6 @@
           <w:sz w:val="128"/>
           <w:szCs w:val="128"/>
           <w:u w:val="single"/>
-          <w:lang w:val="en-US"/>
         </w:rPr>
         <w:t>Documentation</w:t>
       </w:r>
@@ -148,7 +138,7 @@
         <w:drawing>
           <wp:inline distT="0" distB="0" distL="0" distR="0">
             <wp:extent cx="5753100" cy="2990850"/>
-            <wp:effectExtent l="38100" t="38100" r="95250" b="95250"/>
+            <wp:effectExtent l="57150" t="57150" r="209550" b="209550"/>
             <wp:docPr id="10" name="Image 10" descr="D:\Documents\Sites\SitePersoV2\assets\img\projects\hud_radar\icons3.png"/>
             <wp:cNvGraphicFramePr>
               <a:graphicFrameLocks xmlns:a="http://schemas.openxmlformats.org/drawingml/2006/main" noChangeAspect="1"/>
@@ -184,13 +174,15 @@
                       <a:avLst/>
                     </a:prstGeom>
                     <a:noFill/>
-                    <a:ln>
-                      <a:noFill/>
+                    <a:ln w="57150">
+                      <a:solidFill>
+                        <a:srgbClr val="8E8E8E"/>
+                      </a:solidFill>
                     </a:ln>
                     <a:effectLst>
-                      <a:outerShdw blurRad="50800" dist="38100" dir="2700000" algn="tl" rotWithShape="0">
+                      <a:outerShdw blurRad="63500" dist="101600" dir="2700000" algn="tl" rotWithShape="0">
                         <a:schemeClr val="bg1">
-                          <a:alpha val="40000"/>
+                          <a:alpha val="79000"/>
                         </a:schemeClr>
                       </a:outerShdw>
                     </a:effectLst>
@@ -222,7 +214,8 @@
           <w:lang w:val="en-US"/>
         </w:rPr>
       </w:pPr>
-      <w:bookmarkStart w:id="0" w:name="_Toc431391291"/>
+      <w:bookmarkStart w:id="0" w:name="_Toc431475640"/>
+      <w:bookmarkStart w:id="1" w:name="_Toc431475910"/>
       <w:r>
         <w:rPr>
           <w:lang w:val="en-US"/>
@@ -231,10 +224,18 @@
         <w:t>Summary</w:t>
       </w:r>
       <w:bookmarkEnd w:id="0"/>
-    </w:p>
-    <w:bookmarkStart w:id="1" w:name="_GoBack" w:displacedByCustomXml="next"/>
+      <w:bookmarkEnd w:id="1"/>
+    </w:p>
     <w:sdt>
       <w:sdtPr>
+        <w:rPr>
+          <w:rFonts w:asciiTheme="minorHAnsi" w:eastAsiaTheme="minorHAnsi" w:hAnsiTheme="minorHAnsi" w:cstheme="minorBidi"/>
+          <w:b w:val="0"/>
+          <w:color w:val="auto"/>
+          <w:sz w:val="24"/>
+          <w:szCs w:val="22"/>
+          <w:lang w:eastAsia="en-US"/>
+        </w:rPr>
         <w:id w:val="-241414137"/>
         <w:docPartObj>
           <w:docPartGallery w:val="Table of Contents"/>
@@ -243,12 +244,7 @@
       </w:sdtPr>
       <w:sdtEndPr>
         <w:rPr>
-          <w:rFonts w:asciiTheme="minorHAnsi" w:eastAsiaTheme="minorHAnsi" w:hAnsiTheme="minorHAnsi" w:cstheme="minorBidi"/>
           <w:bCs/>
-          <w:color w:val="auto"/>
-          <w:sz w:val="24"/>
-          <w:szCs w:val="22"/>
-          <w:lang w:eastAsia="en-US"/>
         </w:rPr>
       </w:sdtEndPr>
       <w:sdtContent>
@@ -260,7 +256,6 @@
             </w:rPr>
           </w:pPr>
         </w:p>
-        <w:bookmarkEnd w:id="1"/>
         <w:p>
           <w:pPr>
             <w:pStyle w:val="TM1"/>
@@ -277,12 +272,12 @@
           <w:r>
             <w:fldChar w:fldCharType="separate"/>
           </w:r>
-          <w:hyperlink w:anchor="_Toc431391291" w:history="1">
+          <w:hyperlink w:anchor="_Toc431475911" w:history="1">
             <w:r>
               <w:rPr>
                 <w:rStyle w:val="Lienhypertexte"/>
               </w:rPr>
-              <w:t>Summary</w:t>
+              <w:t>Foreword</w:t>
             </w:r>
             <w:r>
               <w:rPr>
@@ -300,7 +295,7 @@
               <w:rPr>
                 <w:webHidden/>
               </w:rPr>
-              <w:instrText xml:space="preserve"> PAGEREF _Toc431391291 \h </w:instrText>
+              <w:instrText xml:space="preserve"> PAGEREF _Toc431475911 \h </w:instrText>
             </w:r>
             <w:r>
               <w:rPr>
@@ -317,7 +312,7 @@
               <w:rPr>
                 <w:webHidden/>
               </w:rPr>
-              <w:t>2</w:t>
+              <w:t>3</w:t>
             </w:r>
             <w:r>
               <w:rPr>
@@ -339,11 +334,12 @@
             <w:pStyle w:val="TM1"/>
             <w:rPr>
               <w:rFonts w:eastAsiaTheme="minorEastAsia"/>
+              <w:b w:val="0"/>
               <w:sz w:val="22"/>
-              <w:lang w:eastAsia="fr-FR"/>
+              <w:lang w:val="fr-FR" w:eastAsia="fr-FR"/>
             </w:rPr>
           </w:pPr>
-          <w:hyperlink w:anchor="_Toc431391292" w:history="1">
+          <w:hyperlink w:anchor="_Toc431475912" w:history="1">
             <w:r>
               <w:rPr>
                 <w:rStyle w:val="Lienhypertexte"/>
@@ -366,7 +362,7 @@
               <w:rPr>
                 <w:webHidden/>
               </w:rPr>
-              <w:instrText xml:space="preserve"> PAGEREF _Toc431391292 \h </w:instrText>
+              <w:instrText xml:space="preserve"> PAGEREF _Toc431475912 \h </w:instrText>
             </w:r>
             <w:r>
               <w:rPr>
@@ -383,7 +379,7 @@
               <w:rPr>
                 <w:webHidden/>
               </w:rPr>
-              <w:t>3</w:t>
+              <w:t>4</w:t>
             </w:r>
             <w:r>
               <w:rPr>
@@ -396,8 +392,14 @@
         <w:p>
           <w:pPr>
             <w:pStyle w:val="TM2"/>
+            <w:rPr>
+              <w:rFonts w:eastAsiaTheme="minorEastAsia"/>
+              <w:i w:val="0"/>
+              <w:sz w:val="22"/>
+              <w:lang w:val="fr-FR" w:eastAsia="fr-FR"/>
+            </w:rPr>
           </w:pPr>
-          <w:hyperlink w:anchor="_Toc431391293" w:history="1">
+          <w:hyperlink w:anchor="_Toc431475913" w:history="1">
             <w:r>
               <w:rPr>
                 <w:rStyle w:val="Lienhypertexte"/>
@@ -420,7 +422,7 @@
               <w:rPr>
                 <w:webHidden/>
               </w:rPr>
-              <w:instrText xml:space="preserve"> PAGEREF _Toc431391293 \h </w:instrText>
+              <w:instrText xml:space="preserve"> PAGEREF _Toc431475913 \h </w:instrText>
             </w:r>
             <w:r>
               <w:rPr>
@@ -437,7 +439,7 @@
               <w:rPr>
                 <w:webHidden/>
               </w:rPr>
-              <w:t>3</w:t>
+              <w:t>4</w:t>
             </w:r>
             <w:r>
               <w:rPr>
@@ -454,7 +456,7 @@
               <w:rStyle w:val="Lienhypertexte"/>
             </w:rPr>
           </w:pPr>
-          <w:hyperlink w:anchor="_Toc431391294" w:history="1">
+          <w:hyperlink w:anchor="_Toc431475914" w:history="1">
             <w:r>
               <w:rPr>
                 <w:rStyle w:val="Lienhypertexte"/>
@@ -477,7 +479,7 @@
               <w:rPr>
                 <w:webHidden/>
               </w:rPr>
-              <w:instrText xml:space="preserve"> PAGEREF _Toc431391294 \h </w:instrText>
+              <w:instrText xml:space="preserve"> PAGEREF _Toc431475914 \h </w:instrText>
             </w:r>
             <w:r>
               <w:rPr>
@@ -494,7 +496,863 @@
               <w:rPr>
                 <w:webHidden/>
               </w:rPr>
-              <w:t>4</w:t>
+              <w:t>5</w:t>
+            </w:r>
+            <w:r>
+              <w:rPr>
+                <w:webHidden/>
+              </w:rPr>
+              <w:fldChar w:fldCharType="end"/>
+            </w:r>
+          </w:hyperlink>
+        </w:p>
+        <w:p>
+          <w:pPr>
+            <w:rPr>
+              <w:lang w:val="en-US"/>
+            </w:rPr>
+          </w:pPr>
+        </w:p>
+        <w:p>
+          <w:pPr>
+            <w:pStyle w:val="TM1"/>
+            <w:rPr>
+              <w:rFonts w:eastAsiaTheme="minorEastAsia"/>
+              <w:b w:val="0"/>
+              <w:sz w:val="22"/>
+              <w:lang w:val="fr-FR" w:eastAsia="fr-FR"/>
+            </w:rPr>
+          </w:pPr>
+          <w:hyperlink w:anchor="_Toc431475915" w:history="1">
+            <w:r>
+              <w:rPr>
+                <w:rStyle w:val="Lienhypertexte"/>
+              </w:rPr>
+              <w:t>II - Parameters</w:t>
+            </w:r>
+            <w:r>
+              <w:rPr>
+                <w:webHidden/>
+              </w:rPr>
+              <w:tab/>
+            </w:r>
+            <w:r>
+              <w:rPr>
+                <w:webHidden/>
+              </w:rPr>
+              <w:fldChar w:fldCharType="begin"/>
+            </w:r>
+            <w:r>
+              <w:rPr>
+                <w:webHidden/>
+              </w:rPr>
+              <w:instrText xml:space="preserve"> PAGEREF _Toc431475915 \h </w:instrText>
+            </w:r>
+            <w:r>
+              <w:rPr>
+                <w:webHidden/>
+              </w:rPr>
+            </w:r>
+            <w:r>
+              <w:rPr>
+                <w:webHidden/>
+              </w:rPr>
+              <w:fldChar w:fldCharType="separate"/>
+            </w:r>
+            <w:r>
+              <w:rPr>
+                <w:webHidden/>
+              </w:rPr>
+              <w:t>8</w:t>
+            </w:r>
+            <w:r>
+              <w:rPr>
+                <w:webHidden/>
+              </w:rPr>
+              <w:fldChar w:fldCharType="end"/>
+            </w:r>
+          </w:hyperlink>
+        </w:p>
+        <w:p>
+          <w:pPr>
+            <w:pStyle w:val="TM2"/>
+            <w:rPr>
+              <w:rFonts w:eastAsiaTheme="minorEastAsia"/>
+              <w:i w:val="0"/>
+              <w:sz w:val="22"/>
+              <w:lang w:val="fr-FR" w:eastAsia="fr-FR"/>
+            </w:rPr>
+          </w:pPr>
+          <w:hyperlink w:anchor="_Toc431475916" w:history="1">
+            <w:r>
+              <w:rPr>
+                <w:rStyle w:val="Lienhypertexte"/>
+              </w:rPr>
+              <w:t>1 - General settings</w:t>
+            </w:r>
+            <w:r>
+              <w:rPr>
+                <w:webHidden/>
+              </w:rPr>
+              <w:tab/>
+            </w:r>
+            <w:r>
+              <w:rPr>
+                <w:webHidden/>
+              </w:rPr>
+              <w:fldChar w:fldCharType="begin"/>
+            </w:r>
+            <w:r>
+              <w:rPr>
+                <w:webHidden/>
+              </w:rPr>
+              <w:instrText xml:space="preserve"> PAGEREF _Toc431475916 \h </w:instrText>
+            </w:r>
+            <w:r>
+              <w:rPr>
+                <w:webHidden/>
+              </w:rPr>
+            </w:r>
+            <w:r>
+              <w:rPr>
+                <w:webHidden/>
+              </w:rPr>
+              <w:fldChar w:fldCharType="separate"/>
+            </w:r>
+            <w:r>
+              <w:rPr>
+                <w:webHidden/>
+              </w:rPr>
+              <w:t>8</w:t>
+            </w:r>
+            <w:r>
+              <w:rPr>
+                <w:webHidden/>
+              </w:rPr>
+              <w:fldChar w:fldCharType="end"/>
+            </w:r>
+          </w:hyperlink>
+        </w:p>
+        <w:p>
+          <w:pPr>
+            <w:pStyle w:val="TM2"/>
+            <w:rPr>
+              <w:rFonts w:eastAsiaTheme="minorEastAsia"/>
+              <w:i w:val="0"/>
+              <w:sz w:val="22"/>
+              <w:lang w:val="fr-FR" w:eastAsia="fr-FR"/>
+            </w:rPr>
+          </w:pPr>
+          <w:hyperlink w:anchor="_Toc431475917" w:history="1">
+            <w:r>
+              <w:rPr>
+                <w:rStyle w:val="Lienhypertexte"/>
+              </w:rPr>
+              <w:t>2 - Color settings</w:t>
+            </w:r>
+            <w:r>
+              <w:rPr>
+                <w:webHidden/>
+              </w:rPr>
+              <w:tab/>
+            </w:r>
+            <w:r>
+              <w:rPr>
+                <w:webHidden/>
+              </w:rPr>
+              <w:fldChar w:fldCharType="begin"/>
+            </w:r>
+            <w:r>
+              <w:rPr>
+                <w:webHidden/>
+              </w:rPr>
+              <w:instrText xml:space="preserve"> PAGEREF _Toc431475917 \h </w:instrText>
+            </w:r>
+            <w:r>
+              <w:rPr>
+                <w:webHidden/>
+              </w:rPr>
+            </w:r>
+            <w:r>
+              <w:rPr>
+                <w:webHidden/>
+              </w:rPr>
+              <w:fldChar w:fldCharType="separate"/>
+            </w:r>
+            <w:r>
+              <w:rPr>
+                <w:webHidden/>
+              </w:rPr>
+              <w:t>8</w:t>
+            </w:r>
+            <w:r>
+              <w:rPr>
+                <w:webHidden/>
+              </w:rPr>
+              <w:fldChar w:fldCharType="end"/>
+            </w:r>
+          </w:hyperlink>
+        </w:p>
+        <w:p>
+          <w:pPr>
+            <w:pStyle w:val="TM3"/>
+            <w:tabs>
+              <w:tab w:val="right" w:leader="dot" w:pos="9062"/>
+            </w:tabs>
+            <w:rPr>
+              <w:rFonts w:eastAsiaTheme="minorEastAsia"/>
+              <w:noProof/>
+              <w:sz w:val="22"/>
+              <w:lang w:eastAsia="fr-FR"/>
+            </w:rPr>
+          </w:pPr>
+          <w:hyperlink w:anchor="_Toc431475918" w:history="1">
+            <w:r>
+              <w:rPr>
+                <w:rStyle w:val="Lienhypertexte"/>
+                <w:noProof/>
+                <w:lang w:val="en-US"/>
+              </w:rPr>
+              <w:t>- Single Color</w:t>
+            </w:r>
+            <w:r>
+              <w:rPr>
+                <w:noProof/>
+                <w:webHidden/>
+              </w:rPr>
+              <w:tab/>
+            </w:r>
+            <w:r>
+              <w:rPr>
+                <w:noProof/>
+                <w:webHidden/>
+              </w:rPr>
+              <w:fldChar w:fldCharType="begin"/>
+            </w:r>
+            <w:r>
+              <w:rPr>
+                <w:noProof/>
+                <w:webHidden/>
+              </w:rPr>
+              <w:instrText xml:space="preserve"> PAGEREF _Toc431475918 \h </w:instrText>
+            </w:r>
+            <w:r>
+              <w:rPr>
+                <w:noProof/>
+                <w:webHidden/>
+              </w:rPr>
+            </w:r>
+            <w:r>
+              <w:rPr>
+                <w:noProof/>
+                <w:webHidden/>
+              </w:rPr>
+              <w:fldChar w:fldCharType="separate"/>
+            </w:r>
+            <w:r>
+              <w:rPr>
+                <w:noProof/>
+                <w:webHidden/>
+              </w:rPr>
+              <w:t>8</w:t>
+            </w:r>
+            <w:r>
+              <w:rPr>
+                <w:noProof/>
+                <w:webHidden/>
+              </w:rPr>
+              <w:fldChar w:fldCharType="end"/>
+            </w:r>
+          </w:hyperlink>
+        </w:p>
+        <w:p>
+          <w:pPr>
+            <w:pStyle w:val="TM3"/>
+            <w:tabs>
+              <w:tab w:val="right" w:leader="dot" w:pos="9062"/>
+            </w:tabs>
+            <w:rPr>
+              <w:rFonts w:eastAsiaTheme="minorEastAsia"/>
+              <w:noProof/>
+              <w:sz w:val="22"/>
+              <w:lang w:eastAsia="fr-FR"/>
+            </w:rPr>
+          </w:pPr>
+          <w:hyperlink w:anchor="_Toc431475919" w:history="1">
+            <w:r>
+              <w:rPr>
+                <w:rStyle w:val="Lienhypertexte"/>
+                <w:noProof/>
+                <w:lang w:val="en-US"/>
+              </w:rPr>
+              <w:t>- Simple Gradient</w:t>
+            </w:r>
+            <w:r>
+              <w:rPr>
+                <w:noProof/>
+                <w:webHidden/>
+              </w:rPr>
+              <w:tab/>
+            </w:r>
+            <w:r>
+              <w:rPr>
+                <w:noProof/>
+                <w:webHidden/>
+              </w:rPr>
+              <w:fldChar w:fldCharType="begin"/>
+            </w:r>
+            <w:r>
+              <w:rPr>
+                <w:noProof/>
+                <w:webHidden/>
+              </w:rPr>
+              <w:instrText xml:space="preserve"> PAGEREF _Toc431475919 \h </w:instrText>
+            </w:r>
+            <w:r>
+              <w:rPr>
+                <w:noProof/>
+                <w:webHidden/>
+              </w:rPr>
+            </w:r>
+            <w:r>
+              <w:rPr>
+                <w:noProof/>
+                <w:webHidden/>
+              </w:rPr>
+              <w:fldChar w:fldCharType="separate"/>
+            </w:r>
+            <w:r>
+              <w:rPr>
+                <w:noProof/>
+                <w:webHidden/>
+              </w:rPr>
+              <w:t>8</w:t>
+            </w:r>
+            <w:r>
+              <w:rPr>
+                <w:noProof/>
+                <w:webHidden/>
+              </w:rPr>
+              <w:fldChar w:fldCharType="end"/>
+            </w:r>
+          </w:hyperlink>
+        </w:p>
+        <w:p>
+          <w:pPr>
+            <w:pStyle w:val="TM3"/>
+            <w:tabs>
+              <w:tab w:val="right" w:leader="dot" w:pos="9062"/>
+            </w:tabs>
+            <w:rPr>
+              <w:rFonts w:eastAsiaTheme="minorEastAsia"/>
+              <w:noProof/>
+              <w:sz w:val="22"/>
+              <w:lang w:eastAsia="fr-FR"/>
+            </w:rPr>
+          </w:pPr>
+          <w:hyperlink w:anchor="_Toc431475920" w:history="1">
+            <w:r>
+              <w:rPr>
+                <w:rStyle w:val="Lienhypertexte"/>
+                <w:noProof/>
+                <w:lang w:val="en-US"/>
+              </w:rPr>
+              <w:t>- Multiple Colors</w:t>
+            </w:r>
+            <w:r>
+              <w:rPr>
+                <w:noProof/>
+                <w:webHidden/>
+              </w:rPr>
+              <w:tab/>
+            </w:r>
+            <w:r>
+              <w:rPr>
+                <w:noProof/>
+                <w:webHidden/>
+              </w:rPr>
+              <w:fldChar w:fldCharType="begin"/>
+            </w:r>
+            <w:r>
+              <w:rPr>
+                <w:noProof/>
+                <w:webHidden/>
+              </w:rPr>
+              <w:instrText xml:space="preserve"> PAGEREF _Toc431475920 \h </w:instrText>
+            </w:r>
+            <w:r>
+              <w:rPr>
+                <w:noProof/>
+                <w:webHidden/>
+              </w:rPr>
+            </w:r>
+            <w:r>
+              <w:rPr>
+                <w:noProof/>
+                <w:webHidden/>
+              </w:rPr>
+              <w:fldChar w:fldCharType="separate"/>
+            </w:r>
+            <w:r>
+              <w:rPr>
+                <w:noProof/>
+                <w:webHidden/>
+              </w:rPr>
+              <w:t>9</w:t>
+            </w:r>
+            <w:r>
+              <w:rPr>
+                <w:noProof/>
+                <w:webHidden/>
+              </w:rPr>
+              <w:fldChar w:fldCharType="end"/>
+            </w:r>
+          </w:hyperlink>
+        </w:p>
+        <w:p>
+          <w:pPr>
+            <w:pStyle w:val="TM2"/>
+            <w:rPr>
+              <w:rFonts w:eastAsiaTheme="minorEastAsia"/>
+              <w:i w:val="0"/>
+              <w:sz w:val="22"/>
+              <w:lang w:val="fr-FR" w:eastAsia="fr-FR"/>
+            </w:rPr>
+          </w:pPr>
+          <w:hyperlink w:anchor="_Toc431475921" w:history="1">
+            <w:r>
+              <w:rPr>
+                <w:rStyle w:val="Lienhypertexte"/>
+              </w:rPr>
+              <w:t>3 - Orientation settings</w:t>
+            </w:r>
+            <w:r>
+              <w:rPr>
+                <w:webHidden/>
+              </w:rPr>
+              <w:tab/>
+            </w:r>
+            <w:r>
+              <w:rPr>
+                <w:webHidden/>
+              </w:rPr>
+              <w:fldChar w:fldCharType="begin"/>
+            </w:r>
+            <w:r>
+              <w:rPr>
+                <w:webHidden/>
+              </w:rPr>
+              <w:instrText xml:space="preserve"> PAGEREF _Toc431475921 \h </w:instrText>
+            </w:r>
+            <w:r>
+              <w:rPr>
+                <w:webHidden/>
+              </w:rPr>
+            </w:r>
+            <w:r>
+              <w:rPr>
+                <w:webHidden/>
+              </w:rPr>
+              <w:fldChar w:fldCharType="separate"/>
+            </w:r>
+            <w:r>
+              <w:rPr>
+                <w:webHidden/>
+              </w:rPr>
+              <w:t>9</w:t>
+            </w:r>
+            <w:r>
+              <w:rPr>
+                <w:webHidden/>
+              </w:rPr>
+              <w:fldChar w:fldCharType="end"/>
+            </w:r>
+          </w:hyperlink>
+        </w:p>
+        <w:p>
+          <w:pPr>
+            <w:pStyle w:val="TM3"/>
+            <w:tabs>
+              <w:tab w:val="right" w:leader="dot" w:pos="9062"/>
+            </w:tabs>
+            <w:rPr>
+              <w:rFonts w:eastAsiaTheme="minorEastAsia"/>
+              <w:noProof/>
+              <w:sz w:val="22"/>
+              <w:lang w:eastAsia="fr-FR"/>
+            </w:rPr>
+          </w:pPr>
+          <w:hyperlink w:anchor="_Toc431475922" w:history="1">
+            <w:r>
+              <w:rPr>
+                <w:rStyle w:val="Lienhypertexte"/>
+                <w:noProof/>
+                <w:lang w:val="en-US"/>
+              </w:rPr>
+              <w:t>- Constant</w:t>
+            </w:r>
+            <w:r>
+              <w:rPr>
+                <w:noProof/>
+                <w:webHidden/>
+              </w:rPr>
+              <w:tab/>
+            </w:r>
+            <w:r>
+              <w:rPr>
+                <w:noProof/>
+                <w:webHidden/>
+              </w:rPr>
+              <w:fldChar w:fldCharType="begin"/>
+            </w:r>
+            <w:r>
+              <w:rPr>
+                <w:noProof/>
+                <w:webHidden/>
+              </w:rPr>
+              <w:instrText xml:space="preserve"> PAGEREF _Toc431475922 \h </w:instrText>
+            </w:r>
+            <w:r>
+              <w:rPr>
+                <w:noProof/>
+                <w:webHidden/>
+              </w:rPr>
+            </w:r>
+            <w:r>
+              <w:rPr>
+                <w:noProof/>
+                <w:webHidden/>
+              </w:rPr>
+              <w:fldChar w:fldCharType="separate"/>
+            </w:r>
+            <w:r>
+              <w:rPr>
+                <w:noProof/>
+                <w:webHidden/>
+              </w:rPr>
+              <w:t>9</w:t>
+            </w:r>
+            <w:r>
+              <w:rPr>
+                <w:noProof/>
+                <w:webHidden/>
+              </w:rPr>
+              <w:fldChar w:fldCharType="end"/>
+            </w:r>
+          </w:hyperlink>
+        </w:p>
+        <w:p>
+          <w:pPr>
+            <w:pStyle w:val="TM3"/>
+            <w:tabs>
+              <w:tab w:val="right" w:leader="dot" w:pos="9062"/>
+            </w:tabs>
+            <w:rPr>
+              <w:rFonts w:eastAsiaTheme="minorEastAsia"/>
+              <w:noProof/>
+              <w:sz w:val="22"/>
+              <w:lang w:eastAsia="fr-FR"/>
+            </w:rPr>
+          </w:pPr>
+          <w:hyperlink w:anchor="_Toc431475923" w:history="1">
+            <w:r>
+              <w:rPr>
+                <w:rStyle w:val="Lienhypertexte"/>
+                <w:noProof/>
+                <w:lang w:val="en-US"/>
+              </w:rPr>
+              <w:t>- Over Distance</w:t>
+            </w:r>
+            <w:r>
+              <w:rPr>
+                <w:noProof/>
+                <w:webHidden/>
+              </w:rPr>
+              <w:tab/>
+            </w:r>
+            <w:r>
+              <w:rPr>
+                <w:noProof/>
+                <w:webHidden/>
+              </w:rPr>
+              <w:fldChar w:fldCharType="begin"/>
+            </w:r>
+            <w:r>
+              <w:rPr>
+                <w:noProof/>
+                <w:webHidden/>
+              </w:rPr>
+              <w:instrText xml:space="preserve"> PAGEREF _Toc431475923 \h </w:instrText>
+            </w:r>
+            <w:r>
+              <w:rPr>
+                <w:noProof/>
+                <w:webHidden/>
+              </w:rPr>
+            </w:r>
+            <w:r>
+              <w:rPr>
+                <w:noProof/>
+                <w:webHidden/>
+              </w:rPr>
+              <w:fldChar w:fldCharType="separate"/>
+            </w:r>
+            <w:r>
+              <w:rPr>
+                <w:noProof/>
+                <w:webHidden/>
+              </w:rPr>
+              <w:t>10</w:t>
+            </w:r>
+            <w:r>
+              <w:rPr>
+                <w:noProof/>
+                <w:webHidden/>
+              </w:rPr>
+              <w:fldChar w:fldCharType="end"/>
+            </w:r>
+          </w:hyperlink>
+        </w:p>
+        <w:p>
+          <w:pPr>
+            <w:pStyle w:val="TM3"/>
+            <w:tabs>
+              <w:tab w:val="right" w:leader="dot" w:pos="9062"/>
+            </w:tabs>
+            <w:rPr>
+              <w:rFonts w:eastAsiaTheme="minorEastAsia"/>
+              <w:noProof/>
+              <w:sz w:val="22"/>
+              <w:lang w:eastAsia="fr-FR"/>
+            </w:rPr>
+          </w:pPr>
+          <w:hyperlink w:anchor="_Toc431475924" w:history="1">
+            <w:r>
+              <w:rPr>
+                <w:rStyle w:val="Lienhypertexte"/>
+                <w:noProof/>
+                <w:lang w:val="en-US"/>
+              </w:rPr>
+              <w:t>- Random</w:t>
+            </w:r>
+            <w:r>
+              <w:rPr>
+                <w:noProof/>
+                <w:webHidden/>
+              </w:rPr>
+              <w:tab/>
+            </w:r>
+            <w:r>
+              <w:rPr>
+                <w:noProof/>
+                <w:webHidden/>
+              </w:rPr>
+              <w:fldChar w:fldCharType="begin"/>
+            </w:r>
+            <w:r>
+              <w:rPr>
+                <w:noProof/>
+                <w:webHidden/>
+              </w:rPr>
+              <w:instrText xml:space="preserve"> PAGEREF _Toc431475924 \h </w:instrText>
+            </w:r>
+            <w:r>
+              <w:rPr>
+                <w:noProof/>
+                <w:webHidden/>
+              </w:rPr>
+            </w:r>
+            <w:r>
+              <w:rPr>
+                <w:noProof/>
+                <w:webHidden/>
+              </w:rPr>
+              <w:fldChar w:fldCharType="separate"/>
+            </w:r>
+            <w:r>
+              <w:rPr>
+                <w:noProof/>
+                <w:webHidden/>
+              </w:rPr>
+              <w:t>10</w:t>
+            </w:r>
+            <w:r>
+              <w:rPr>
+                <w:noProof/>
+                <w:webHidden/>
+              </w:rPr>
+              <w:fldChar w:fldCharType="end"/>
+            </w:r>
+          </w:hyperlink>
+        </w:p>
+        <w:p>
+          <w:pPr>
+            <w:pStyle w:val="TM2"/>
+            <w:rPr>
+              <w:rFonts w:eastAsiaTheme="minorEastAsia"/>
+              <w:i w:val="0"/>
+              <w:sz w:val="22"/>
+              <w:lang w:val="fr-FR" w:eastAsia="fr-FR"/>
+            </w:rPr>
+          </w:pPr>
+          <w:hyperlink w:anchor="_Toc431475925" w:history="1">
+            <w:r>
+              <w:rPr>
+                <w:rStyle w:val="Lienhypertexte"/>
+              </w:rPr>
+              <w:t>4 - Alpha blending settings</w:t>
+            </w:r>
+            <w:r>
+              <w:rPr>
+                <w:webHidden/>
+              </w:rPr>
+              <w:tab/>
+            </w:r>
+            <w:r>
+              <w:rPr>
+                <w:webHidden/>
+              </w:rPr>
+              <w:fldChar w:fldCharType="begin"/>
+            </w:r>
+            <w:r>
+              <w:rPr>
+                <w:webHidden/>
+              </w:rPr>
+              <w:instrText xml:space="preserve"> PAGEREF _Toc431475925 \h </w:instrText>
+            </w:r>
+            <w:r>
+              <w:rPr>
+                <w:webHidden/>
+              </w:rPr>
+            </w:r>
+            <w:r>
+              <w:rPr>
+                <w:webHidden/>
+              </w:rPr>
+              <w:fldChar w:fldCharType="separate"/>
+            </w:r>
+            <w:r>
+              <w:rPr>
+                <w:webHidden/>
+              </w:rPr>
+              <w:t>10</w:t>
+            </w:r>
+            <w:r>
+              <w:rPr>
+                <w:webHidden/>
+              </w:rPr>
+              <w:fldChar w:fldCharType="end"/>
+            </w:r>
+          </w:hyperlink>
+        </w:p>
+        <w:p>
+          <w:pPr>
+            <w:pStyle w:val="TM2"/>
+            <w:rPr>
+              <w:rFonts w:eastAsiaTheme="minorEastAsia"/>
+              <w:i w:val="0"/>
+              <w:sz w:val="22"/>
+              <w:lang w:val="fr-FR" w:eastAsia="fr-FR"/>
+            </w:rPr>
+          </w:pPr>
+          <w:hyperlink w:anchor="_Toc431475926" w:history="1">
+            <w:r>
+              <w:rPr>
+                <w:rStyle w:val="Lienhypertexte"/>
+              </w:rPr>
+              <w:t>5 - Direct view</w:t>
+            </w:r>
+            <w:r>
+              <w:rPr>
+                <w:webHidden/>
+              </w:rPr>
+              <w:tab/>
+            </w:r>
+            <w:r>
+              <w:rPr>
+                <w:webHidden/>
+              </w:rPr>
+              <w:fldChar w:fldCharType="begin"/>
+            </w:r>
+            <w:r>
+              <w:rPr>
+                <w:webHidden/>
+              </w:rPr>
+              <w:instrText xml:space="preserve"> PAGEREF _Toc431475926 \h </w:instrText>
+            </w:r>
+            <w:r>
+              <w:rPr>
+                <w:webHidden/>
+              </w:rPr>
+            </w:r>
+            <w:r>
+              <w:rPr>
+                <w:webHidden/>
+              </w:rPr>
+              <w:fldChar w:fldCharType="separate"/>
+            </w:r>
+            <w:r>
+              <w:rPr>
+                <w:webHidden/>
+              </w:rPr>
+              <w:t>11</w:t>
+            </w:r>
+            <w:r>
+              <w:rPr>
+                <w:webHidden/>
+              </w:rPr>
+              <w:fldChar w:fldCharType="end"/>
+            </w:r>
+          </w:hyperlink>
+        </w:p>
+        <w:p>
+          <w:pPr>
+            <w:pStyle w:val="TM2"/>
+            <w:rPr>
+              <w:rStyle w:val="Lienhypertexte"/>
+            </w:rPr>
+          </w:pPr>
+          <w:hyperlink w:anchor="_Toc431475927" w:history="1">
+            <w:r>
+              <w:rPr>
+                <w:rStyle w:val="Lienhypertexte"/>
+              </w:rPr>
+              <w:t>6 - Lerp settings</w:t>
+            </w:r>
+            <w:r>
+              <w:rPr>
+                <w:webHidden/>
+              </w:rPr>
+              <w:tab/>
+            </w:r>
+            <w:r>
+              <w:rPr>
+                <w:webHidden/>
+              </w:rPr>
+              <w:fldChar w:fldCharType="begin"/>
+            </w:r>
+            <w:r>
+              <w:rPr>
+                <w:webHidden/>
+              </w:rPr>
+              <w:instrText xml:space="preserve"> PAGEREF _Toc431475927 \h </w:instrText>
+            </w:r>
+            <w:r>
+              <w:rPr>
+                <w:webHidden/>
+              </w:rPr>
+            </w:r>
+            <w:r>
+              <w:rPr>
+                <w:webHidden/>
+              </w:rPr>
+              <w:fldChar w:fldCharType="separate"/>
+            </w:r>
+            <w:r>
+              <w:rPr>
+                <w:webHidden/>
+              </w:rPr>
+              <w:t>11</w:t>
             </w:r>
             <w:r>
               <w:rPr>
@@ -518,12 +1376,12 @@
               <w:rStyle w:val="Lienhypertexte"/>
             </w:rPr>
           </w:pPr>
-          <w:hyperlink w:anchor="_Toc431391295" w:history="1">
+          <w:hyperlink w:anchor="_Toc431475928" w:history="1">
             <w:r>
               <w:rPr>
                 <w:rStyle w:val="Lienhypertexte"/>
               </w:rPr>
-              <w:t>II - Parameters</w:t>
+              <w:t>III - Scripting</w:t>
             </w:r>
             <w:r>
               <w:rPr>
@@ -541,7 +1399,7 @@
               <w:rPr>
                 <w:webHidden/>
               </w:rPr>
-              <w:instrText xml:space="preserve"> PAGEREF _Toc431391295 \h </w:instrText>
+              <w:instrText xml:space="preserve"> PAGEREF _Toc431475928 \h </w:instrText>
             </w:r>
             <w:r>
               <w:rPr>
@@ -558,7 +1416,7 @@
               <w:rPr>
                 <w:webHidden/>
               </w:rPr>
-              <w:t>7</w:t>
+              <w:t>12</w:t>
             </w:r>
             <w:r>
               <w:rPr>
@@ -580,16 +1438,17 @@
             <w:pStyle w:val="TM1"/>
             <w:rPr>
               <w:rFonts w:eastAsiaTheme="minorEastAsia"/>
+              <w:b w:val="0"/>
               <w:sz w:val="22"/>
-              <w:lang w:eastAsia="fr-FR"/>
+              <w:lang w:val="fr-FR" w:eastAsia="fr-FR"/>
             </w:rPr>
           </w:pPr>
-          <w:hyperlink w:anchor="_Toc431391296" w:history="1">
+          <w:hyperlink w:anchor="_Toc431475929" w:history="1">
             <w:r>
               <w:rPr>
                 <w:rStyle w:val="Lienhypertexte"/>
               </w:rPr>
-              <w:t>III - Links</w:t>
+              <w:t>IV - Links</w:t>
             </w:r>
             <w:r>
               <w:rPr>
@@ -607,7 +1466,7 @@
               <w:rPr>
                 <w:webHidden/>
               </w:rPr>
-              <w:instrText xml:space="preserve"> PAGEREF _Toc431391296 \h </w:instrText>
+              <w:instrText xml:space="preserve"> PAGEREF _Toc431475929 \h </w:instrText>
             </w:r>
             <w:r>
               <w:rPr>
@@ -624,7 +1483,7 @@
               <w:rPr>
                 <w:webHidden/>
               </w:rPr>
-              <w:t>8</w:t>
+              <w:t>13</w:t>
             </w:r>
             <w:r>
               <w:rPr>
@@ -660,15 +1519,58 @@
     </w:p>
     <w:p>
       <w:pPr>
-        <w:rPr>
-          <w:lang w:val="en-US"/>
-        </w:rPr>
-      </w:pPr>
+        <w:pStyle w:val="Titre1"/>
+        <w:rPr>
+          <w:lang w:val="en-US"/>
+        </w:rPr>
+      </w:pPr>
+      <w:bookmarkStart w:id="2" w:name="_Toc431475911"/>
       <w:r>
         <w:rPr>
           <w:lang w:val="en-US"/>
         </w:rPr>
         <w:lastRenderedPageBreak/>
+        <w:t>Foreword</w:t>
+      </w:r>
+      <w:bookmarkEnd w:id="2"/>
+    </w:p>
+    <w:p>
+      <w:pPr>
+        <w:rPr>
+          <w:lang w:val="en-US"/>
+        </w:rPr>
+      </w:pPr>
+    </w:p>
+    <w:p>
+      <w:pPr>
+        <w:rPr>
+          <w:lang w:val="en-US"/>
+        </w:rPr>
+      </w:pPr>
+      <w:r>
+        <w:rPr>
+          <w:lang w:val="en-US"/>
+        </w:rPr>
+        <w:t>First of all please allow me to apology in advance for my English. As non-native English speaker, I try my best to be understandable but I may fail sometimes: if you need any clarification on any point of this document, feel free to contact me and I'll help you as much as I can.</w:t>
+      </w:r>
+    </w:p>
+    <w:p>
+      <w:pPr>
+        <w:rPr>
+          <w:lang w:val="en-US"/>
+        </w:rPr>
+      </w:pPr>
+    </w:p>
+    <w:p>
+      <w:pPr>
+        <w:rPr>
+          <w:lang w:val="en-US"/>
+        </w:rPr>
+      </w:pPr>
+      <w:r>
+        <w:rPr>
+          <w:lang w:val="en-US"/>
+        </w:rPr>
         <w:t>In this documentation, the following style</w:t>
       </w:r>
       <w:r>
@@ -804,7 +1706,7 @@
           <w:color w:val="8E8E8E"/>
           <w:lang w:val="en-US"/>
         </w:rPr>
-        <w:t>m_MarkerSprite</w:t>
+        <w:t>MarkerSprite</w:t>
       </w:r>
       <w:proofErr w:type="spellEnd"/>
       <w:r>
@@ -821,7 +1723,7 @@
           <w:color w:val="8E8E8E"/>
           <w:lang w:val="en-US"/>
         </w:rPr>
-        <w:t>m_MaxDistance</w:t>
+        <w:t>MaxDistance</w:t>
       </w:r>
       <w:proofErr w:type="spellEnd"/>
       <w:r>
@@ -964,7 +1866,23 @@
           <w:color w:val="FF0000"/>
           <w:lang w:val="en-US"/>
         </w:rPr>
-        <w:t>"Make sure […]."</w:t>
+        <w:t>"</w:t>
+      </w:r>
+      <w:r>
+        <w:rPr>
+          <w:b/>
+          <w:color w:val="FF0000"/>
+          <w:lang w:val="en-US"/>
+        </w:rPr>
+        <w:t>I highly advise</w:t>
+      </w:r>
+      <w:r>
+        <w:rPr>
+          <w:b/>
+          <w:color w:val="FF0000"/>
+          <w:lang w:val="en-US"/>
+        </w:rPr>
+        <w:t xml:space="preserve"> […]."</w:t>
       </w:r>
       <w:r>
         <w:rPr>
@@ -1097,26 +2015,38 @@
     </w:p>
     <w:p>
       <w:pPr>
+        <w:rPr>
+          <w:rFonts w:asciiTheme="majorHAnsi" w:eastAsiaTheme="majorEastAsia" w:hAnsiTheme="majorHAnsi" w:cstheme="majorBidi"/>
+          <w:b/>
+          <w:color w:val="D9D9D9" w:themeColor="background1" w:themeShade="D9"/>
+          <w:sz w:val="44"/>
+          <w:szCs w:val="32"/>
+          <w:lang w:val="en-US"/>
+        </w:rPr>
+      </w:pPr>
+      <w:r>
+        <w:rPr>
+          <w:lang w:val="en-US"/>
+        </w:rPr>
+        <w:br w:type="page"/>
+      </w:r>
+    </w:p>
+    <w:p>
+      <w:pPr>
         <w:pStyle w:val="Titre1"/>
         <w:rPr>
           <w:lang w:val="en-US"/>
         </w:rPr>
       </w:pPr>
-      <w:bookmarkStart w:id="2" w:name="_Toc431391292"/>
-      <w:r>
-        <w:rPr>
-          <w:lang w:val="en-US"/>
-        </w:rPr>
+      <w:bookmarkStart w:id="3" w:name="_Toc431475912"/>
+      <w:r>
+        <w:rPr>
+          <w:lang w:val="en-US"/>
+        </w:rPr>
+        <w:lastRenderedPageBreak/>
         <w:t>I - Usage</w:t>
       </w:r>
-      <w:bookmarkEnd w:id="2"/>
-    </w:p>
-    <w:p>
-      <w:pPr>
-        <w:rPr>
-          <w:lang w:val="en-US"/>
-        </w:rPr>
-      </w:pPr>
+      <w:bookmarkEnd w:id="3"/>
     </w:p>
     <w:p>
       <w:pPr>
@@ -1125,21 +2055,14 @@
           <w:lang w:val="en-US"/>
         </w:rPr>
       </w:pPr>
-      <w:bookmarkStart w:id="3" w:name="_Toc431391293"/>
+      <w:bookmarkStart w:id="4" w:name="_Toc431475913"/>
       <w:r>
         <w:rPr>
           <w:lang w:val="en-US"/>
         </w:rPr>
         <w:t>1 - Project setup</w:t>
       </w:r>
-      <w:bookmarkEnd w:id="3"/>
-    </w:p>
-    <w:p>
-      <w:pPr>
-        <w:rPr>
-          <w:lang w:val="en-US"/>
-        </w:rPr>
-      </w:pPr>
+      <w:bookmarkEnd w:id="4"/>
     </w:p>
     <w:p>
       <w:pPr>
@@ -1364,7 +2287,7 @@
           <w:lang w:val="en-US"/>
         </w:rPr>
       </w:pPr>
-      <w:bookmarkStart w:id="4" w:name="_Toc431391294"/>
+      <w:bookmarkStart w:id="5" w:name="_Toc431475914"/>
       <w:r>
         <w:rPr>
           <w:lang w:val="en-US"/>
@@ -1372,14 +2295,7 @@
         <w:lastRenderedPageBreak/>
         <w:t>2 - Scene setup</w:t>
       </w:r>
-      <w:bookmarkEnd w:id="4"/>
-    </w:p>
-    <w:p>
-      <w:pPr>
-        <w:rPr>
-          <w:lang w:val="en-US"/>
-        </w:rPr>
-      </w:pPr>
+      <w:bookmarkEnd w:id="5"/>
     </w:p>
     <w:p>
       <w:pPr>
@@ -1699,6 +2615,7 @@
           <w:b/>
           <w:lang w:val="en-US"/>
         </w:rPr>
+        <w:lastRenderedPageBreak/>
         <w:t>3.</w:t>
       </w:r>
       <w:r>
@@ -2073,7 +2990,6 @@
         <w:rPr>
           <w:lang w:val="en-US"/>
         </w:rPr>
-        <w:lastRenderedPageBreak/>
         <w:t xml:space="preserve">6. Add a </w:t>
       </w:r>
       <w:r>
@@ -2115,6 +3031,7 @@
           <w:noProof/>
           <w:lang w:eastAsia="fr-FR"/>
         </w:rPr>
+        <w:lastRenderedPageBreak/>
         <w:drawing>
           <wp:inline distT="0" distB="0" distL="0" distR="0">
             <wp:extent cx="5508000" cy="1870012"/>
@@ -2436,7 +3353,7 @@
           <w:lang w:val="en-US"/>
         </w:rPr>
       </w:pPr>
-      <w:bookmarkStart w:id="5" w:name="_Toc431391295"/>
+      <w:bookmarkStart w:id="6" w:name="_Toc431475915"/>
       <w:r>
         <w:rPr>
           <w:lang w:val="en-US"/>
@@ -2444,14 +3361,2890 @@
         <w:lastRenderedPageBreak/>
         <w:t>II - Parameters</w:t>
       </w:r>
-      <w:bookmarkEnd w:id="5"/>
-    </w:p>
-    <w:p>
-      <w:pPr>
-        <w:rPr>
-          <w:lang w:val="en-US"/>
-        </w:rPr>
-      </w:pPr>
+      <w:bookmarkEnd w:id="6"/>
+    </w:p>
+    <w:p>
+      <w:pPr>
+        <w:pStyle w:val="Titre2"/>
+        <w:rPr>
+          <w:lang w:val="en-US"/>
+        </w:rPr>
+      </w:pPr>
+      <w:bookmarkStart w:id="7" w:name="_Toc431475916"/>
+      <w:r>
+        <w:rPr>
+          <w:lang w:val="en-US"/>
+        </w:rPr>
+        <w:t>1 - General settings</w:t>
+      </w:r>
+      <w:bookmarkEnd w:id="7"/>
+    </w:p>
+    <w:p>
+      <w:pPr>
+        <w:rPr>
+          <w:lang w:val="en-US"/>
+        </w:rPr>
+      </w:pPr>
+      <w:r>
+        <w:rPr>
+          <w:lang w:val="en-US"/>
+        </w:rPr>
+        <w:t>This section contains the most important elements of the radar:</w:t>
+      </w:r>
+    </w:p>
+    <w:p>
+      <w:pPr>
+        <w:jc w:val="center"/>
+        <w:rPr>
+          <w:lang w:val="en-US"/>
+        </w:rPr>
+      </w:pPr>
+      <w:r>
+        <w:rPr>
+          <w:noProof/>
+          <w:lang w:eastAsia="fr-FR"/>
+        </w:rPr>
+        <w:drawing>
+          <wp:inline distT="0" distB="0" distL="0" distR="0">
+            <wp:extent cx="4333875" cy="1219200"/>
+            <wp:effectExtent l="0" t="0" r="9525" b="0"/>
+            <wp:docPr id="11" name="Image 11"/>
+            <wp:cNvGraphicFramePr>
+              <a:graphicFrameLocks xmlns:a="http://schemas.openxmlformats.org/drawingml/2006/main" noChangeAspect="1"/>
+            </wp:cNvGraphicFramePr>
+            <a:graphic xmlns:a="http://schemas.openxmlformats.org/drawingml/2006/main">
+              <a:graphicData uri="http://schemas.openxmlformats.org/drawingml/2006/picture">
+                <pic:pic xmlns:pic="http://schemas.openxmlformats.org/drawingml/2006/picture">
+                  <pic:nvPicPr>
+                    <pic:cNvPr id="0" name="Picture 2"/>
+                    <pic:cNvPicPr>
+                      <a:picLocks noChangeAspect="1" noChangeArrowheads="1"/>
+                    </pic:cNvPicPr>
+                  </pic:nvPicPr>
+                  <pic:blipFill>
+                    <a:blip r:embed="rId14">
+                      <a:extLst>
+                        <a:ext uri="{28A0092B-C50C-407E-A947-70E740481C1C}">
+                          <a14:useLocalDpi xmlns:a14="http://schemas.microsoft.com/office/drawing/2010/main" val="0"/>
+                        </a:ext>
+                      </a:extLst>
+                    </a:blip>
+                    <a:srcRect/>
+                    <a:stretch>
+                      <a:fillRect/>
+                    </a:stretch>
+                  </pic:blipFill>
+                  <pic:spPr bwMode="auto">
+                    <a:xfrm>
+                      <a:off x="0" y="0"/>
+                      <a:ext cx="4333875" cy="1219200"/>
+                    </a:xfrm>
+                    <a:prstGeom prst="rect">
+                      <a:avLst/>
+                    </a:prstGeom>
+                    <a:noFill/>
+                    <a:ln>
+                      <a:noFill/>
+                    </a:ln>
+                  </pic:spPr>
+                </pic:pic>
+              </a:graphicData>
+            </a:graphic>
+          </wp:inline>
+        </w:drawing>
+      </w:r>
+    </w:p>
+    <w:p>
+      <w:pPr>
+        <w:rPr>
+          <w:lang w:val="en-US"/>
+        </w:rPr>
+      </w:pPr>
+      <w:r>
+        <w:rPr>
+          <w:lang w:val="en-US"/>
+        </w:rPr>
+        <w:t xml:space="preserve">- </w:t>
+      </w:r>
+      <w:proofErr w:type="spellStart"/>
+      <w:r>
+        <w:rPr>
+          <w:b/>
+          <w:i/>
+          <w:color w:val="8E8E8E"/>
+          <w:lang w:val="en-US"/>
+        </w:rPr>
+        <w:t>MarkerSprite</w:t>
+      </w:r>
+      <w:proofErr w:type="spellEnd"/>
+      <w:r>
+        <w:rPr>
+          <w:color w:val="8E8E8E"/>
+          <w:lang w:val="en-US"/>
+        </w:rPr>
+        <w:t xml:space="preserve"> </w:t>
+      </w:r>
+      <w:r>
+        <w:rPr>
+          <w:lang w:val="en-US"/>
+        </w:rPr>
+        <w:t>= the Sprite that will be displayed</w:t>
+      </w:r>
+    </w:p>
+    <w:p>
+      <w:pPr>
+        <w:rPr>
+          <w:lang w:val="en-US"/>
+        </w:rPr>
+      </w:pPr>
+      <w:r>
+        <w:rPr>
+          <w:lang w:val="en-US"/>
+        </w:rPr>
+        <w:t xml:space="preserve">- </w:t>
+      </w:r>
+      <w:r>
+        <w:rPr>
+          <w:b/>
+          <w:i/>
+          <w:color w:val="8E8E8E"/>
+          <w:lang w:val="en-US"/>
+        </w:rPr>
+        <w:t>Tag</w:t>
+      </w:r>
+      <w:r>
+        <w:rPr>
+          <w:color w:val="8E8E8E"/>
+          <w:lang w:val="en-US"/>
+        </w:rPr>
+        <w:t xml:space="preserve"> </w:t>
+      </w:r>
+      <w:r>
+        <w:rPr>
+          <w:lang w:val="en-US"/>
+        </w:rPr>
+        <w:t xml:space="preserve">= the </w:t>
+      </w:r>
+      <w:proofErr w:type="spellStart"/>
+      <w:r>
+        <w:rPr>
+          <w:b/>
+          <w:lang w:val="en-US"/>
+        </w:rPr>
+        <w:t>GameObject</w:t>
+      </w:r>
+      <w:proofErr w:type="spellEnd"/>
+      <w:r>
+        <w:rPr>
+          <w:lang w:val="en-US"/>
+        </w:rPr>
+        <w:t xml:space="preserve"> tagged with this </w:t>
+      </w:r>
+      <w:r>
+        <w:rPr>
+          <w:b/>
+          <w:lang w:val="en-US"/>
+        </w:rPr>
+        <w:t>Tag</w:t>
+      </w:r>
+      <w:r>
+        <w:rPr>
+          <w:lang w:val="en-US"/>
+        </w:rPr>
+        <w:t xml:space="preserve"> will be tracked by the radar</w:t>
+      </w:r>
+    </w:p>
+    <w:p>
+      <w:pPr>
+        <w:rPr>
+          <w:lang w:val="en-US"/>
+        </w:rPr>
+      </w:pPr>
+      <w:r>
+        <w:rPr>
+          <w:lang w:val="en-US"/>
+        </w:rPr>
+        <w:t xml:space="preserve">- </w:t>
+      </w:r>
+      <w:proofErr w:type="spellStart"/>
+      <w:r>
+        <w:rPr>
+          <w:b/>
+          <w:i/>
+          <w:color w:val="8E8E8E"/>
+          <w:lang w:val="en-US"/>
+        </w:rPr>
+        <w:t>MaxMarkerScale</w:t>
+      </w:r>
+      <w:proofErr w:type="spellEnd"/>
+      <w:r>
+        <w:rPr>
+          <w:lang w:val="en-US"/>
+        </w:rPr>
+        <w:t>/</w:t>
+      </w:r>
+      <w:proofErr w:type="spellStart"/>
+      <w:r>
+        <w:rPr>
+          <w:b/>
+          <w:i/>
+          <w:color w:val="8E8E8E"/>
+          <w:lang w:val="en-US"/>
+        </w:rPr>
+        <w:t>MinMarkerScale</w:t>
+      </w:r>
+      <w:proofErr w:type="spellEnd"/>
+      <w:r>
+        <w:rPr>
+          <w:color w:val="8E8E8E"/>
+          <w:lang w:val="en-US"/>
+        </w:rPr>
+        <w:t xml:space="preserve"> </w:t>
+      </w:r>
+      <w:r>
+        <w:rPr>
+          <w:lang w:val="en-US"/>
+        </w:rPr>
+        <w:t xml:space="preserve">= the maximum and minimum </w:t>
+      </w:r>
+      <w:r>
+        <w:rPr>
+          <w:b/>
+          <w:lang w:val="en-US"/>
+        </w:rPr>
+        <w:t>Scale</w:t>
+      </w:r>
+      <w:r>
+        <w:rPr>
+          <w:lang w:val="en-US"/>
+        </w:rPr>
+        <w:t xml:space="preserve"> of the markers (growing up when approaching)</w:t>
+      </w:r>
+    </w:p>
+    <w:p>
+      <w:pPr>
+        <w:rPr>
+          <w:lang w:val="en-US"/>
+        </w:rPr>
+      </w:pPr>
+      <w:r>
+        <w:rPr>
+          <w:lang w:val="en-US"/>
+        </w:rPr>
+        <w:t xml:space="preserve">- </w:t>
+      </w:r>
+      <w:proofErr w:type="spellStart"/>
+      <w:r>
+        <w:rPr>
+          <w:b/>
+          <w:i/>
+          <w:color w:val="8E8E8E"/>
+          <w:lang w:val="en-US"/>
+        </w:rPr>
+        <w:t>MaxDistance</w:t>
+      </w:r>
+      <w:proofErr w:type="spellEnd"/>
+      <w:r>
+        <w:rPr>
+          <w:lang w:val="en-US"/>
+        </w:rPr>
+        <w:t>/</w:t>
+      </w:r>
+      <w:proofErr w:type="spellStart"/>
+      <w:r>
+        <w:rPr>
+          <w:b/>
+          <w:i/>
+          <w:color w:val="8E8E8E"/>
+          <w:lang w:val="en-US"/>
+        </w:rPr>
+        <w:t>MinDistance</w:t>
+      </w:r>
+      <w:proofErr w:type="spellEnd"/>
+      <w:r>
+        <w:rPr>
+          <w:color w:val="8E8E8E"/>
+          <w:lang w:val="en-US"/>
+        </w:rPr>
+        <w:t xml:space="preserve"> </w:t>
+      </w:r>
+      <w:r>
+        <w:rPr>
+          <w:lang w:val="en-US"/>
+        </w:rPr>
+        <w:t xml:space="preserve">= at maximum distance, the markers </w:t>
+      </w:r>
+      <w:r>
+        <w:rPr>
+          <w:b/>
+          <w:lang w:val="en-US"/>
+        </w:rPr>
+        <w:t>Scale</w:t>
+      </w:r>
+      <w:r>
+        <w:rPr>
+          <w:lang w:val="en-US"/>
+        </w:rPr>
+        <w:t xml:space="preserve"> will be </w:t>
+      </w:r>
+      <w:proofErr w:type="spellStart"/>
+      <w:r>
+        <w:rPr>
+          <w:b/>
+          <w:i/>
+          <w:color w:val="8E8E8E"/>
+          <w:lang w:val="en-US"/>
+        </w:rPr>
+        <w:t>MinMarkerScale</w:t>
+      </w:r>
+      <w:proofErr w:type="spellEnd"/>
+      <w:r>
+        <w:rPr>
+          <w:color w:val="8E8E8E"/>
+          <w:lang w:val="en-US"/>
+        </w:rPr>
+        <w:t xml:space="preserve"> </w:t>
+      </w:r>
+      <w:r>
+        <w:rPr>
+          <w:lang w:val="en-US"/>
+        </w:rPr>
+        <w:t xml:space="preserve">and grow to </w:t>
+      </w:r>
+      <w:proofErr w:type="spellStart"/>
+      <w:r>
+        <w:rPr>
+          <w:b/>
+          <w:i/>
+          <w:color w:val="8E8E8E"/>
+          <w:lang w:val="en-US"/>
+        </w:rPr>
+        <w:t>MaxMarkerScale</w:t>
+      </w:r>
+      <w:proofErr w:type="spellEnd"/>
+      <w:r>
+        <w:rPr>
+          <w:color w:val="8E8E8E"/>
+          <w:lang w:val="en-US"/>
+        </w:rPr>
+        <w:t xml:space="preserve"> </w:t>
+      </w:r>
+      <w:r>
+        <w:rPr>
+          <w:lang w:val="en-US"/>
+        </w:rPr>
+        <w:t xml:space="preserve">when coming closer (if </w:t>
+      </w:r>
+      <w:proofErr w:type="spellStart"/>
+      <w:r>
+        <w:rPr>
+          <w:b/>
+          <w:i/>
+          <w:color w:val="8E8E8E"/>
+          <w:lang w:val="en-US"/>
+        </w:rPr>
+        <w:t>MinDistance</w:t>
+      </w:r>
+      <w:proofErr w:type="spellEnd"/>
+      <w:r>
+        <w:rPr>
+          <w:color w:val="8E8E8E"/>
+          <w:lang w:val="en-US"/>
+        </w:rPr>
+        <w:t xml:space="preserve"> </w:t>
+      </w:r>
+      <w:r>
+        <w:rPr>
+          <w:lang w:val="en-US"/>
+        </w:rPr>
+        <w:t xml:space="preserve">is crossed, the markers </w:t>
+      </w:r>
+      <w:r>
+        <w:rPr>
+          <w:b/>
+          <w:lang w:val="en-US"/>
+        </w:rPr>
+        <w:t>Scale</w:t>
+      </w:r>
+      <w:r>
+        <w:rPr>
+          <w:lang w:val="en-US"/>
+        </w:rPr>
+        <w:t xml:space="preserve"> will be </w:t>
+      </w:r>
+      <w:proofErr w:type="spellStart"/>
+      <w:r>
+        <w:rPr>
+          <w:b/>
+          <w:i/>
+          <w:color w:val="8E8E8E"/>
+          <w:lang w:val="en-US"/>
+        </w:rPr>
+        <w:t>MinMarkerScale</w:t>
+      </w:r>
+      <w:proofErr w:type="spellEnd"/>
+      <w:r>
+        <w:rPr>
+          <w:color w:val="8E8E8E"/>
+          <w:lang w:val="en-US"/>
+        </w:rPr>
+        <w:t xml:space="preserve"> </w:t>
+      </w:r>
+      <w:r>
+        <w:rPr>
+          <w:lang w:val="en-US"/>
+        </w:rPr>
+        <w:t>again)</w:t>
+      </w:r>
+    </w:p>
+    <w:p>
+      <w:pPr>
+        <w:rPr>
+          <w:b/>
+          <w:color w:val="FF0000"/>
+          <w:lang w:val="en-US"/>
+        </w:rPr>
+      </w:pPr>
+      <w:r>
+        <w:rPr>
+          <w:b/>
+          <w:color w:val="FF0000"/>
+          <w:lang w:val="en-US"/>
+        </w:rPr>
+        <w:t xml:space="preserve">I highly advise to keep </w:t>
+      </w:r>
+      <w:proofErr w:type="spellStart"/>
+      <w:r>
+        <w:rPr>
+          <w:b/>
+          <w:i/>
+          <w:color w:val="8E8E8E"/>
+          <w:lang w:val="en-US"/>
+        </w:rPr>
+        <w:t>MinMarkerScale</w:t>
+      </w:r>
+      <w:proofErr w:type="spellEnd"/>
+      <w:r>
+        <w:rPr>
+          <w:b/>
+          <w:color w:val="8E8E8E"/>
+          <w:lang w:val="en-US"/>
+        </w:rPr>
+        <w:t xml:space="preserve"> </w:t>
+      </w:r>
+      <w:r>
+        <w:rPr>
+          <w:b/>
+          <w:color w:val="FF0000"/>
+          <w:lang w:val="en-US"/>
+        </w:rPr>
+        <w:t>at 0 since with this value you'll keeping the appearing/disappearing effect on the marker.</w:t>
+      </w:r>
+    </w:p>
+    <w:p>
+      <w:pPr>
+        <w:rPr>
+          <w:lang w:val="en-US"/>
+        </w:rPr>
+      </w:pPr>
+    </w:p>
+    <w:p>
+      <w:pPr>
+        <w:pStyle w:val="Titre2"/>
+        <w:rPr>
+          <w:lang w:val="en-US"/>
+        </w:rPr>
+      </w:pPr>
+      <w:bookmarkStart w:id="8" w:name="_Toc431475917"/>
+      <w:r>
+        <w:rPr>
+          <w:lang w:val="en-US"/>
+        </w:rPr>
+        <w:t>2 - Color settings</w:t>
+      </w:r>
+      <w:bookmarkEnd w:id="8"/>
+    </w:p>
+    <w:p>
+      <w:pPr>
+        <w:rPr>
+          <w:lang w:val="en-US"/>
+        </w:rPr>
+      </w:pPr>
+      <w:r>
+        <w:rPr>
+          <w:lang w:val="en-US"/>
+        </w:rPr>
+        <w:t xml:space="preserve">This setting has 3 choices for the </w:t>
+      </w:r>
+      <w:proofErr w:type="spellStart"/>
+      <w:r>
+        <w:rPr>
+          <w:b/>
+          <w:i/>
+          <w:color w:val="8E8E8E"/>
+          <w:lang w:val="en-US"/>
+        </w:rPr>
+        <w:t>ColorMode</w:t>
+      </w:r>
+      <w:proofErr w:type="spellEnd"/>
+      <w:r>
+        <w:rPr>
+          <w:lang w:val="en-US"/>
+        </w:rPr>
+        <w:t>: Single Color - Simple Gradient - Multiple Colors</w:t>
+      </w:r>
+    </w:p>
+    <w:p>
+      <w:pPr>
+        <w:pStyle w:val="Titre3"/>
+        <w:rPr>
+          <w:lang w:val="en-US"/>
+        </w:rPr>
+      </w:pPr>
+      <w:bookmarkStart w:id="9" w:name="_Toc431475918"/>
+      <w:r>
+        <w:rPr>
+          <w:lang w:val="en-US"/>
+        </w:rPr>
+        <w:t xml:space="preserve">- </w:t>
+      </w:r>
+      <w:r>
+        <w:rPr>
+          <w:lang w:val="en-US"/>
+        </w:rPr>
+        <w:t>Single Color</w:t>
+      </w:r>
+      <w:bookmarkEnd w:id="9"/>
+    </w:p>
+    <w:p>
+      <w:pPr>
+        <w:rPr>
+          <w:lang w:val="en-US"/>
+        </w:rPr>
+      </w:pPr>
+      <w:r>
+        <w:rPr>
+          <w:lang w:val="en-US"/>
+        </w:rPr>
+        <w:t xml:space="preserve">The markers will always keep the given color. You can adjust it with </w:t>
+      </w:r>
+      <w:proofErr w:type="spellStart"/>
+      <w:r>
+        <w:rPr>
+          <w:b/>
+          <w:i/>
+          <w:color w:val="8E8E8E"/>
+          <w:lang w:val="en-US"/>
+        </w:rPr>
+        <w:t>MarkerColor</w:t>
+      </w:r>
+      <w:proofErr w:type="spellEnd"/>
+      <w:r>
+        <w:rPr>
+          <w:lang w:val="en-US"/>
+        </w:rPr>
+        <w:t>:</w:t>
+      </w:r>
+    </w:p>
+    <w:p>
+      <w:pPr>
+        <w:jc w:val="center"/>
+        <w:rPr>
+          <w:lang w:val="en-US"/>
+        </w:rPr>
+      </w:pPr>
+      <w:r>
+        <w:rPr>
+          <w:noProof/>
+          <w:lang w:eastAsia="fr-FR"/>
+        </w:rPr>
+        <w:drawing>
+          <wp:inline distT="0" distB="0" distL="0" distR="0">
+            <wp:extent cx="4324350" cy="542925"/>
+            <wp:effectExtent l="0" t="0" r="0" b="9525"/>
+            <wp:docPr id="12" name="Image 12"/>
+            <wp:cNvGraphicFramePr>
+              <a:graphicFrameLocks xmlns:a="http://schemas.openxmlformats.org/drawingml/2006/main" noChangeAspect="1"/>
+            </wp:cNvGraphicFramePr>
+            <a:graphic xmlns:a="http://schemas.openxmlformats.org/drawingml/2006/main">
+              <a:graphicData uri="http://schemas.openxmlformats.org/drawingml/2006/picture">
+                <pic:pic xmlns:pic="http://schemas.openxmlformats.org/drawingml/2006/picture">
+                  <pic:nvPicPr>
+                    <pic:cNvPr id="0" name="Picture 3"/>
+                    <pic:cNvPicPr>
+                      <a:picLocks noChangeAspect="1" noChangeArrowheads="1"/>
+                    </pic:cNvPicPr>
+                  </pic:nvPicPr>
+                  <pic:blipFill>
+                    <a:blip r:embed="rId15">
+                      <a:extLst>
+                        <a:ext uri="{28A0092B-C50C-407E-A947-70E740481C1C}">
+                          <a14:useLocalDpi xmlns:a14="http://schemas.microsoft.com/office/drawing/2010/main" val="0"/>
+                        </a:ext>
+                      </a:extLst>
+                    </a:blip>
+                    <a:srcRect/>
+                    <a:stretch>
+                      <a:fillRect/>
+                    </a:stretch>
+                  </pic:blipFill>
+                  <pic:spPr bwMode="auto">
+                    <a:xfrm>
+                      <a:off x="0" y="0"/>
+                      <a:ext cx="4324350" cy="542925"/>
+                    </a:xfrm>
+                    <a:prstGeom prst="rect">
+                      <a:avLst/>
+                    </a:prstGeom>
+                    <a:noFill/>
+                    <a:ln>
+                      <a:noFill/>
+                    </a:ln>
+                  </pic:spPr>
+                </pic:pic>
+              </a:graphicData>
+            </a:graphic>
+          </wp:inline>
+        </w:drawing>
+      </w:r>
+    </w:p>
+    <w:p>
+      <w:pPr>
+        <w:pStyle w:val="Titre3"/>
+        <w:ind w:left="0"/>
+        <w:rPr>
+          <w:lang w:val="en-US"/>
+        </w:rPr>
+      </w:pPr>
+      <w:r>
+        <w:rPr>
+          <w:lang w:val="en-US"/>
+        </w:rPr>
+        <w:tab/>
+      </w:r>
+      <w:bookmarkStart w:id="10" w:name="_Toc431475919"/>
+      <w:r>
+        <w:rPr>
+          <w:lang w:val="en-US"/>
+        </w:rPr>
+        <w:t>- Simple Gradient</w:t>
+      </w:r>
+      <w:bookmarkEnd w:id="10"/>
+    </w:p>
+    <w:p>
+      <w:pPr>
+        <w:rPr>
+          <w:lang w:val="en-US"/>
+        </w:rPr>
+      </w:pPr>
+      <w:r>
+        <w:rPr>
+          <w:lang w:val="en-US"/>
+        </w:rPr>
+        <w:t xml:space="preserve">The markers color will change from </w:t>
+      </w:r>
+      <w:proofErr w:type="spellStart"/>
+      <w:r>
+        <w:rPr>
+          <w:b/>
+          <w:i/>
+          <w:color w:val="8E8E8E"/>
+          <w:lang w:val="en-US"/>
+        </w:rPr>
+        <w:t>MinColor</w:t>
+      </w:r>
+      <w:proofErr w:type="spellEnd"/>
+      <w:r>
+        <w:rPr>
+          <w:color w:val="8E8E8E"/>
+          <w:lang w:val="en-US"/>
+        </w:rPr>
+        <w:t xml:space="preserve"> </w:t>
+      </w:r>
+      <w:r>
+        <w:rPr>
+          <w:lang w:val="en-US"/>
+        </w:rPr>
+        <w:t xml:space="preserve">when being at </w:t>
+      </w:r>
+      <w:proofErr w:type="spellStart"/>
+      <w:r>
+        <w:rPr>
+          <w:b/>
+          <w:i/>
+          <w:color w:val="8E8E8E"/>
+          <w:lang w:val="en-US"/>
+        </w:rPr>
+        <w:t>MinDistance</w:t>
+      </w:r>
+      <w:proofErr w:type="spellEnd"/>
+      <w:r>
+        <w:rPr>
+          <w:color w:val="8E8E8E"/>
+          <w:lang w:val="en-US"/>
+        </w:rPr>
+        <w:t xml:space="preserve"> </w:t>
+      </w:r>
+      <w:r>
+        <w:rPr>
+          <w:lang w:val="en-US"/>
+        </w:rPr>
+        <w:t xml:space="preserve">to </w:t>
+      </w:r>
+      <w:proofErr w:type="spellStart"/>
+      <w:r>
+        <w:rPr>
+          <w:b/>
+          <w:i/>
+          <w:color w:val="8E8E8E"/>
+          <w:lang w:val="en-US"/>
+        </w:rPr>
+        <w:t>MaxColor</w:t>
+      </w:r>
+      <w:proofErr w:type="spellEnd"/>
+      <w:r>
+        <w:rPr>
+          <w:color w:val="8E8E8E"/>
+          <w:lang w:val="en-US"/>
+        </w:rPr>
+        <w:t xml:space="preserve"> </w:t>
+      </w:r>
+      <w:r>
+        <w:rPr>
+          <w:lang w:val="en-US"/>
+        </w:rPr>
+        <w:t xml:space="preserve">when going to </w:t>
+      </w:r>
+      <w:proofErr w:type="spellStart"/>
+      <w:r>
+        <w:rPr>
+          <w:b/>
+          <w:i/>
+          <w:color w:val="8E8E8E"/>
+          <w:lang w:val="en-US"/>
+        </w:rPr>
+        <w:t>MaxDistance</w:t>
+      </w:r>
+      <w:proofErr w:type="spellEnd"/>
+      <w:r>
+        <w:rPr>
+          <w:lang w:val="en-US"/>
+        </w:rPr>
+        <w:t>:</w:t>
+      </w:r>
+    </w:p>
+    <w:p>
+      <w:pPr>
+        <w:jc w:val="center"/>
+        <w:rPr>
+          <w:lang w:val="en-US"/>
+        </w:rPr>
+      </w:pPr>
+      <w:r>
+        <w:rPr>
+          <w:noProof/>
+          <w:lang w:eastAsia="fr-FR"/>
+        </w:rPr>
+        <w:drawing>
+          <wp:inline distT="0" distB="0" distL="0" distR="0">
+            <wp:extent cx="4295775" cy="723900"/>
+            <wp:effectExtent l="0" t="0" r="9525" b="0"/>
+            <wp:docPr id="13" name="Image 13"/>
+            <wp:cNvGraphicFramePr>
+              <a:graphicFrameLocks xmlns:a="http://schemas.openxmlformats.org/drawingml/2006/main" noChangeAspect="1"/>
+            </wp:cNvGraphicFramePr>
+            <a:graphic xmlns:a="http://schemas.openxmlformats.org/drawingml/2006/main">
+              <a:graphicData uri="http://schemas.openxmlformats.org/drawingml/2006/picture">
+                <pic:pic xmlns:pic="http://schemas.openxmlformats.org/drawingml/2006/picture">
+                  <pic:nvPicPr>
+                    <pic:cNvPr id="0" name="Picture 4"/>
+                    <pic:cNvPicPr>
+                      <a:picLocks noChangeAspect="1" noChangeArrowheads="1"/>
+                    </pic:cNvPicPr>
+                  </pic:nvPicPr>
+                  <pic:blipFill>
+                    <a:blip r:embed="rId16">
+                      <a:extLst>
+                        <a:ext uri="{28A0092B-C50C-407E-A947-70E740481C1C}">
+                          <a14:useLocalDpi xmlns:a14="http://schemas.microsoft.com/office/drawing/2010/main" val="0"/>
+                        </a:ext>
+                      </a:extLst>
+                    </a:blip>
+                    <a:srcRect/>
+                    <a:stretch>
+                      <a:fillRect/>
+                    </a:stretch>
+                  </pic:blipFill>
+                  <pic:spPr bwMode="auto">
+                    <a:xfrm>
+                      <a:off x="0" y="0"/>
+                      <a:ext cx="4295775" cy="723900"/>
+                    </a:xfrm>
+                    <a:prstGeom prst="rect">
+                      <a:avLst/>
+                    </a:prstGeom>
+                    <a:noFill/>
+                    <a:ln>
+                      <a:noFill/>
+                    </a:ln>
+                  </pic:spPr>
+                </pic:pic>
+              </a:graphicData>
+            </a:graphic>
+          </wp:inline>
+        </w:drawing>
+      </w:r>
+    </w:p>
+    <w:p>
+      <w:pPr>
+        <w:jc w:val="center"/>
+        <w:rPr>
+          <w:lang w:val="en-US"/>
+        </w:rPr>
+      </w:pPr>
+      <w:r>
+        <w:rPr>
+          <w:noProof/>
+          <w:lang w:eastAsia="fr-FR"/>
+        </w:rPr>
+        <w:drawing>
+          <wp:inline distT="0" distB="0" distL="0" distR="0">
+            <wp:extent cx="3780000" cy="474843"/>
+            <wp:effectExtent l="0" t="0" r="0" b="1905"/>
+            <wp:docPr id="14" name="Image 14" descr="C:\Users\Roy\Desktop\simple_gradient.png"/>
+            <wp:cNvGraphicFramePr>
+              <a:graphicFrameLocks xmlns:a="http://schemas.openxmlformats.org/drawingml/2006/main" noChangeAspect="1"/>
+            </wp:cNvGraphicFramePr>
+            <a:graphic xmlns:a="http://schemas.openxmlformats.org/drawingml/2006/main">
+              <a:graphicData uri="http://schemas.openxmlformats.org/drawingml/2006/picture">
+                <pic:pic xmlns:pic="http://schemas.openxmlformats.org/drawingml/2006/picture">
+                  <pic:nvPicPr>
+                    <pic:cNvPr id="0" name="Picture 5" descr="C:\Users\Roy\Desktop\simple_gradient.png"/>
+                    <pic:cNvPicPr>
+                      <a:picLocks noChangeAspect="1" noChangeArrowheads="1"/>
+                    </pic:cNvPicPr>
+                  </pic:nvPicPr>
+                  <pic:blipFill>
+                    <a:blip r:embed="rId17">
+                      <a:extLst>
+                        <a:ext uri="{28A0092B-C50C-407E-A947-70E740481C1C}">
+                          <a14:useLocalDpi xmlns:a14="http://schemas.microsoft.com/office/drawing/2010/main" val="0"/>
+                        </a:ext>
+                      </a:extLst>
+                    </a:blip>
+                    <a:srcRect/>
+                    <a:stretch>
+                      <a:fillRect/>
+                    </a:stretch>
+                  </pic:blipFill>
+                  <pic:spPr bwMode="auto">
+                    <a:xfrm>
+                      <a:off x="0" y="0"/>
+                      <a:ext cx="3780000" cy="474843"/>
+                    </a:xfrm>
+                    <a:prstGeom prst="rect">
+                      <a:avLst/>
+                    </a:prstGeom>
+                    <a:noFill/>
+                    <a:ln>
+                      <a:noFill/>
+                    </a:ln>
+                  </pic:spPr>
+                </pic:pic>
+              </a:graphicData>
+            </a:graphic>
+          </wp:inline>
+        </w:drawing>
+      </w:r>
+    </w:p>
+    <w:p>
+      <w:pPr>
+        <w:pStyle w:val="Titre3"/>
+        <w:rPr>
+          <w:lang w:val="en-US"/>
+        </w:rPr>
+      </w:pPr>
+      <w:bookmarkStart w:id="11" w:name="_Toc431475920"/>
+      <w:r>
+        <w:rPr>
+          <w:lang w:val="en-US"/>
+        </w:rPr>
+        <w:lastRenderedPageBreak/>
+        <w:t>- Multiple Colors</w:t>
+      </w:r>
+      <w:bookmarkEnd w:id="11"/>
+    </w:p>
+    <w:p>
+      <w:pPr>
+        <w:rPr>
+          <w:lang w:val="en-US"/>
+        </w:rPr>
+      </w:pPr>
+      <w:r>
+        <w:rPr>
+          <w:lang w:val="en-US"/>
+        </w:rPr>
+        <w:t xml:space="preserve">When using this </w:t>
+      </w:r>
+      <w:proofErr w:type="spellStart"/>
+      <w:r>
+        <w:rPr>
+          <w:b/>
+          <w:i/>
+          <w:color w:val="8E8E8E"/>
+          <w:lang w:val="en-US"/>
+        </w:rPr>
+        <w:t>ColorMode</w:t>
+      </w:r>
+      <w:proofErr w:type="spellEnd"/>
+      <w:r>
+        <w:rPr>
+          <w:lang w:val="en-US"/>
+        </w:rPr>
+        <w:t xml:space="preserve">, the color of the marker will change over distance </w:t>
+      </w:r>
+      <w:r>
+        <w:rPr>
+          <w:lang w:val="en-US"/>
+        </w:rPr>
+        <w:t>passing through as many colors you want:</w:t>
+      </w:r>
+    </w:p>
+    <w:p>
+      <w:pPr>
+        <w:jc w:val="center"/>
+        <w:rPr>
+          <w:lang w:val="en-US"/>
+        </w:rPr>
+      </w:pPr>
+      <w:r>
+        <w:rPr>
+          <w:noProof/>
+          <w:lang w:eastAsia="fr-FR"/>
+        </w:rPr>
+        <w:drawing>
+          <wp:inline distT="0" distB="0" distL="0" distR="0">
+            <wp:extent cx="5753100" cy="942975"/>
+            <wp:effectExtent l="0" t="0" r="0" b="9525"/>
+            <wp:docPr id="15" name="Image 15"/>
+            <wp:cNvGraphicFramePr>
+              <a:graphicFrameLocks xmlns:a="http://schemas.openxmlformats.org/drawingml/2006/main" noChangeAspect="1"/>
+            </wp:cNvGraphicFramePr>
+            <a:graphic xmlns:a="http://schemas.openxmlformats.org/drawingml/2006/main">
+              <a:graphicData uri="http://schemas.openxmlformats.org/drawingml/2006/picture">
+                <pic:pic xmlns:pic="http://schemas.openxmlformats.org/drawingml/2006/picture">
+                  <pic:nvPicPr>
+                    <pic:cNvPr id="0" name="Picture 6"/>
+                    <pic:cNvPicPr>
+                      <a:picLocks noChangeAspect="1" noChangeArrowheads="1"/>
+                    </pic:cNvPicPr>
+                  </pic:nvPicPr>
+                  <pic:blipFill>
+                    <a:blip r:embed="rId18">
+                      <a:extLst>
+                        <a:ext uri="{28A0092B-C50C-407E-A947-70E740481C1C}">
+                          <a14:useLocalDpi xmlns:a14="http://schemas.microsoft.com/office/drawing/2010/main" val="0"/>
+                        </a:ext>
+                      </a:extLst>
+                    </a:blip>
+                    <a:srcRect/>
+                    <a:stretch>
+                      <a:fillRect/>
+                    </a:stretch>
+                  </pic:blipFill>
+                  <pic:spPr bwMode="auto">
+                    <a:xfrm>
+                      <a:off x="0" y="0"/>
+                      <a:ext cx="5753100" cy="942975"/>
+                    </a:xfrm>
+                    <a:prstGeom prst="rect">
+                      <a:avLst/>
+                    </a:prstGeom>
+                    <a:noFill/>
+                    <a:ln>
+                      <a:noFill/>
+                    </a:ln>
+                  </pic:spPr>
+                </pic:pic>
+              </a:graphicData>
+            </a:graphic>
+          </wp:inline>
+        </w:drawing>
+      </w:r>
+    </w:p>
+    <w:p>
+      <w:pPr>
+        <w:rPr>
+          <w:lang w:val="en-US"/>
+        </w:rPr>
+      </w:pPr>
+      <w:r>
+        <w:rPr>
+          <w:lang w:val="en-US"/>
+        </w:rPr>
+        <w:t xml:space="preserve">- </w:t>
+      </w:r>
+      <w:r>
+        <w:rPr>
+          <w:lang w:val="en-US"/>
+        </w:rPr>
+        <w:t xml:space="preserve">When being at </w:t>
+      </w:r>
+      <w:proofErr w:type="spellStart"/>
+      <w:r>
+        <w:rPr>
+          <w:b/>
+          <w:i/>
+          <w:color w:val="8E8E8E"/>
+          <w:lang w:val="en-US"/>
+        </w:rPr>
+        <w:t>MinDistance</w:t>
+      </w:r>
+      <w:proofErr w:type="spellEnd"/>
+      <w:r>
+        <w:rPr>
+          <w:lang w:val="en-US"/>
+        </w:rPr>
+        <w:t xml:space="preserve">, the markers color will match </w:t>
+      </w:r>
+      <w:proofErr w:type="spellStart"/>
+      <w:r>
+        <w:rPr>
+          <w:b/>
+          <w:i/>
+          <w:color w:val="8E8E8E"/>
+          <w:lang w:val="en-US"/>
+        </w:rPr>
+        <w:t>MinColor</w:t>
+      </w:r>
+      <w:proofErr w:type="spellEnd"/>
+      <w:r>
+        <w:rPr>
+          <w:color w:val="8E8E8E"/>
+          <w:lang w:val="en-US"/>
+        </w:rPr>
+        <w:t xml:space="preserve"> </w:t>
+      </w:r>
+      <w:r>
+        <w:rPr>
+          <w:lang w:val="en-US"/>
+        </w:rPr>
+        <w:t xml:space="preserve">and will progressively change to </w:t>
+      </w:r>
+      <w:proofErr w:type="spellStart"/>
+      <w:r>
+        <w:rPr>
+          <w:b/>
+          <w:i/>
+          <w:color w:val="8E8E8E"/>
+          <w:lang w:val="en-US"/>
+        </w:rPr>
+        <w:t>MaxColor</w:t>
+      </w:r>
+      <w:proofErr w:type="spellEnd"/>
+      <w:r>
+        <w:rPr>
+          <w:color w:val="8E8E8E"/>
+          <w:lang w:val="en-US"/>
+        </w:rPr>
+        <w:t xml:space="preserve"> </w:t>
+      </w:r>
+      <w:r>
+        <w:rPr>
+          <w:lang w:val="en-US"/>
+        </w:rPr>
+        <w:t>when going away from the target.</w:t>
+      </w:r>
+    </w:p>
+    <w:p>
+      <w:pPr>
+        <w:rPr>
+          <w:lang w:val="en-US"/>
+        </w:rPr>
+      </w:pPr>
+      <w:r>
+        <w:rPr>
+          <w:lang w:val="en-US"/>
+        </w:rPr>
+        <w:t xml:space="preserve">- </w:t>
+      </w:r>
+      <w:r>
+        <w:rPr>
+          <w:lang w:val="en-US"/>
+        </w:rPr>
+        <w:t xml:space="preserve">You can change the percentages where you want the transition to take place (in this example I took 0% (which correspond to </w:t>
+      </w:r>
+      <w:proofErr w:type="spellStart"/>
+      <w:r>
+        <w:rPr>
+          <w:b/>
+          <w:i/>
+          <w:color w:val="8E8E8E"/>
+          <w:lang w:val="en-US"/>
+        </w:rPr>
+        <w:t>MinDistance</w:t>
+      </w:r>
+      <w:proofErr w:type="spellEnd"/>
+      <w:r>
+        <w:rPr>
+          <w:lang w:val="en-US"/>
+        </w:rPr>
+        <w:t xml:space="preserve">), 25% (which correspond to </w:t>
+      </w:r>
+      <w:proofErr w:type="spellStart"/>
+      <w:r>
+        <w:rPr>
+          <w:b/>
+          <w:i/>
+          <w:color w:val="8E8E8E"/>
+          <w:lang w:val="en-US"/>
+        </w:rPr>
+        <w:t>MinDistance</w:t>
+      </w:r>
+      <w:proofErr w:type="spellEnd"/>
+      <w:r>
+        <w:rPr>
+          <w:b/>
+          <w:i/>
+          <w:color w:val="8E8E8E"/>
+          <w:lang w:val="en-US"/>
+        </w:rPr>
+        <w:t xml:space="preserve"> + (</w:t>
+      </w:r>
+      <w:proofErr w:type="spellStart"/>
+      <w:r>
+        <w:rPr>
+          <w:b/>
+          <w:i/>
+          <w:color w:val="8E8E8E"/>
+          <w:lang w:val="en-US"/>
+        </w:rPr>
+        <w:t>MaxDistance</w:t>
+      </w:r>
+      <w:proofErr w:type="spellEnd"/>
+      <w:r>
+        <w:rPr>
+          <w:b/>
+          <w:i/>
+          <w:color w:val="8E8E8E"/>
+          <w:lang w:val="en-US"/>
+        </w:rPr>
+        <w:t xml:space="preserve"> - </w:t>
+      </w:r>
+      <w:proofErr w:type="spellStart"/>
+      <w:r>
+        <w:rPr>
+          <w:b/>
+          <w:i/>
+          <w:color w:val="8E8E8E"/>
+          <w:lang w:val="en-US"/>
+        </w:rPr>
+        <w:t>MinDistance</w:t>
+      </w:r>
+      <w:proofErr w:type="spellEnd"/>
+      <w:r>
+        <w:rPr>
+          <w:b/>
+          <w:i/>
+          <w:color w:val="8E8E8E"/>
+          <w:lang w:val="en-US"/>
+        </w:rPr>
+        <w:t>) * 0.25</w:t>
+      </w:r>
+      <w:r>
+        <w:rPr>
+          <w:lang w:val="en-US"/>
+        </w:rPr>
+        <w:t>), 50% and 75%.</w:t>
+      </w:r>
+    </w:p>
+    <w:p>
+      <w:pPr>
+        <w:rPr>
+          <w:lang w:val="en-US"/>
+        </w:rPr>
+      </w:pPr>
+      <w:r>
+        <w:rPr>
+          <w:lang w:val="en-US"/>
+        </w:rPr>
+        <w:t xml:space="preserve">- </w:t>
+      </w:r>
+      <w:r>
+        <w:rPr>
+          <w:lang w:val="en-US"/>
+        </w:rPr>
+        <w:t xml:space="preserve">You can also </w:t>
+      </w:r>
+      <w:r>
+        <w:rPr>
+          <w:lang w:val="en-US"/>
+        </w:rPr>
+        <w:t>add or delete any color using the "+" and "-" button on the right of this section.</w:t>
+      </w:r>
+    </w:p>
+    <w:p>
+      <w:pPr>
+        <w:rPr>
+          <w:lang w:val="en-US"/>
+        </w:rPr>
+      </w:pPr>
+      <w:r>
+        <w:rPr>
+          <w:lang w:val="en-US"/>
+        </w:rPr>
+        <w:t xml:space="preserve">- Finally, the </w:t>
+      </w:r>
+      <w:proofErr w:type="spellStart"/>
+      <w:r>
+        <w:rPr>
+          <w:b/>
+          <w:i/>
+          <w:color w:val="8E8E8E"/>
+          <w:lang w:val="en-US"/>
+        </w:rPr>
+        <w:t>ColorGradient</w:t>
+      </w:r>
+      <w:proofErr w:type="spellEnd"/>
+      <w:r>
+        <w:rPr>
+          <w:lang w:val="en-US"/>
+        </w:rPr>
+        <w:t xml:space="preserve"> option allows you to choose between direct color changes</w:t>
+      </w:r>
+      <w:r>
+        <w:rPr>
+          <w:lang w:val="en-US"/>
+        </w:rPr>
+        <w:t xml:space="preserve"> or gradient-like transitions</w:t>
+      </w:r>
+      <w:r>
+        <w:rPr>
+          <w:lang w:val="en-US"/>
+        </w:rPr>
+        <w:t>:</w:t>
+      </w:r>
+    </w:p>
+    <w:p>
+      <w:pPr>
+        <w:jc w:val="center"/>
+        <w:rPr>
+          <w:lang w:val="en-US"/>
+        </w:rPr>
+      </w:pPr>
+      <w:r>
+        <w:rPr>
+          <w:noProof/>
+          <w:lang w:eastAsia="fr-FR"/>
+        </w:rPr>
+        <w:drawing>
+          <wp:inline distT="0" distB="0" distL="0" distR="0">
+            <wp:extent cx="4320000" cy="542690"/>
+            <wp:effectExtent l="0" t="0" r="4445" b="0"/>
+            <wp:docPr id="16" name="Image 16" descr="C:\Users\Roy\Desktop\direct_multiple.png"/>
+            <wp:cNvGraphicFramePr>
+              <a:graphicFrameLocks xmlns:a="http://schemas.openxmlformats.org/drawingml/2006/main" noChangeAspect="1"/>
+            </wp:cNvGraphicFramePr>
+            <a:graphic xmlns:a="http://schemas.openxmlformats.org/drawingml/2006/main">
+              <a:graphicData uri="http://schemas.openxmlformats.org/drawingml/2006/picture">
+                <pic:pic xmlns:pic="http://schemas.openxmlformats.org/drawingml/2006/picture">
+                  <pic:nvPicPr>
+                    <pic:cNvPr id="0" name="Picture 7" descr="C:\Users\Roy\Desktop\direct_multiple.png"/>
+                    <pic:cNvPicPr>
+                      <a:picLocks noChangeAspect="1" noChangeArrowheads="1"/>
+                    </pic:cNvPicPr>
+                  </pic:nvPicPr>
+                  <pic:blipFill>
+                    <a:blip r:embed="rId19">
+                      <a:extLst>
+                        <a:ext uri="{28A0092B-C50C-407E-A947-70E740481C1C}">
+                          <a14:useLocalDpi xmlns:a14="http://schemas.microsoft.com/office/drawing/2010/main" val="0"/>
+                        </a:ext>
+                      </a:extLst>
+                    </a:blip>
+                    <a:srcRect/>
+                    <a:stretch>
+                      <a:fillRect/>
+                    </a:stretch>
+                  </pic:blipFill>
+                  <pic:spPr bwMode="auto">
+                    <a:xfrm>
+                      <a:off x="0" y="0"/>
+                      <a:ext cx="4320000" cy="542690"/>
+                    </a:xfrm>
+                    <a:prstGeom prst="rect">
+                      <a:avLst/>
+                    </a:prstGeom>
+                    <a:noFill/>
+                    <a:ln>
+                      <a:noFill/>
+                    </a:ln>
+                  </pic:spPr>
+                </pic:pic>
+              </a:graphicData>
+            </a:graphic>
+          </wp:inline>
+        </w:drawing>
+      </w:r>
+    </w:p>
+    <w:p>
+      <w:pPr>
+        <w:jc w:val="center"/>
+        <w:rPr>
+          <w:i/>
+          <w:color w:val="8E8E8E"/>
+          <w:lang w:val="en-US"/>
+        </w:rPr>
+      </w:pPr>
+      <w:r>
+        <w:rPr>
+          <w:i/>
+          <w:color w:val="8E8E8E"/>
+          <w:lang w:val="en-US"/>
+        </w:rPr>
+        <w:t>Did you see what I did there? (Hint: I'm French!)</w:t>
+      </w:r>
+    </w:p>
+    <w:p>
+      <w:pPr>
+        <w:jc w:val="center"/>
+        <w:rPr>
+          <w:lang w:val="en-US"/>
+        </w:rPr>
+      </w:pPr>
+      <w:r>
+        <w:rPr>
+          <w:noProof/>
+          <w:lang w:eastAsia="fr-FR"/>
+        </w:rPr>
+        <w:drawing>
+          <wp:inline distT="0" distB="0" distL="0" distR="0">
+            <wp:extent cx="4320000" cy="542678"/>
+            <wp:effectExtent l="0" t="0" r="4445" b="0"/>
+            <wp:docPr id="17" name="Image 17" descr="C:\Users\Roy\Desktop\gradient_multiple.png"/>
+            <wp:cNvGraphicFramePr>
+              <a:graphicFrameLocks xmlns:a="http://schemas.openxmlformats.org/drawingml/2006/main" noChangeAspect="1"/>
+            </wp:cNvGraphicFramePr>
+            <a:graphic xmlns:a="http://schemas.openxmlformats.org/drawingml/2006/main">
+              <a:graphicData uri="http://schemas.openxmlformats.org/drawingml/2006/picture">
+                <pic:pic xmlns:pic="http://schemas.openxmlformats.org/drawingml/2006/picture">
+                  <pic:nvPicPr>
+                    <pic:cNvPr id="0" name="Picture 8" descr="C:\Users\Roy\Desktop\gradient_multiple.png"/>
+                    <pic:cNvPicPr>
+                      <a:picLocks noChangeAspect="1" noChangeArrowheads="1"/>
+                    </pic:cNvPicPr>
+                  </pic:nvPicPr>
+                  <pic:blipFill>
+                    <a:blip r:embed="rId20">
+                      <a:extLst>
+                        <a:ext uri="{28A0092B-C50C-407E-A947-70E740481C1C}">
+                          <a14:useLocalDpi xmlns:a14="http://schemas.microsoft.com/office/drawing/2010/main" val="0"/>
+                        </a:ext>
+                      </a:extLst>
+                    </a:blip>
+                    <a:srcRect/>
+                    <a:stretch>
+                      <a:fillRect/>
+                    </a:stretch>
+                  </pic:blipFill>
+                  <pic:spPr bwMode="auto">
+                    <a:xfrm>
+                      <a:off x="0" y="0"/>
+                      <a:ext cx="4320000" cy="542678"/>
+                    </a:xfrm>
+                    <a:prstGeom prst="rect">
+                      <a:avLst/>
+                    </a:prstGeom>
+                    <a:noFill/>
+                    <a:ln>
+                      <a:noFill/>
+                    </a:ln>
+                  </pic:spPr>
+                </pic:pic>
+              </a:graphicData>
+            </a:graphic>
+          </wp:inline>
+        </w:drawing>
+      </w:r>
+    </w:p>
+    <w:p>
+      <w:pPr>
+        <w:rPr>
+          <w:i/>
+          <w:color w:val="FF0000"/>
+          <w:lang w:val="en-US"/>
+        </w:rPr>
+      </w:pPr>
+      <w:r>
+        <w:rPr>
+          <w:i/>
+          <w:color w:val="FF0000"/>
+          <w:lang w:val="en-US"/>
+        </w:rPr>
+        <w:t xml:space="preserve">Please note that when target's distance is smaller than </w:t>
+      </w:r>
+      <w:proofErr w:type="spellStart"/>
+      <w:r>
+        <w:rPr>
+          <w:b/>
+          <w:i/>
+          <w:color w:val="8E8E8E"/>
+          <w:lang w:val="en-US"/>
+        </w:rPr>
+        <w:t>MinDistance</w:t>
+      </w:r>
+      <w:proofErr w:type="spellEnd"/>
+      <w:r>
+        <w:rPr>
+          <w:i/>
+          <w:color w:val="8E8E8E"/>
+          <w:lang w:val="en-US"/>
+        </w:rPr>
+        <w:t xml:space="preserve"> </w:t>
+      </w:r>
+      <w:r>
+        <w:rPr>
+          <w:i/>
+          <w:color w:val="FF0000"/>
+          <w:lang w:val="en-US"/>
+        </w:rPr>
+        <w:t>or greater</w:t>
+      </w:r>
+      <w:r>
+        <w:rPr>
+          <w:i/>
+          <w:color w:val="FF0000"/>
+          <w:lang w:val="en-US"/>
+        </w:rPr>
+        <w:t xml:space="preserve"> </w:t>
+      </w:r>
+      <w:r>
+        <w:rPr>
+          <w:i/>
+          <w:color w:val="FF0000"/>
+          <w:lang w:val="en-US"/>
+        </w:rPr>
+        <w:t xml:space="preserve">than </w:t>
+      </w:r>
+      <w:proofErr w:type="spellStart"/>
+      <w:r>
+        <w:rPr>
+          <w:b/>
+          <w:i/>
+          <w:color w:val="8E8E8E"/>
+          <w:lang w:val="en-US"/>
+        </w:rPr>
+        <w:t>MaxDistance</w:t>
+      </w:r>
+      <w:proofErr w:type="spellEnd"/>
+      <w:r>
+        <w:rPr>
+          <w:i/>
+          <w:color w:val="FF0000"/>
+          <w:lang w:val="en-US"/>
+        </w:rPr>
+        <w:t xml:space="preserve">, the markers color will be set to </w:t>
+      </w:r>
+      <w:proofErr w:type="spellStart"/>
+      <w:r>
+        <w:rPr>
+          <w:b/>
+          <w:i/>
+          <w:color w:val="8E8E8E"/>
+          <w:lang w:val="en-US"/>
+        </w:rPr>
+        <w:t>MinColor</w:t>
+      </w:r>
+      <w:proofErr w:type="spellEnd"/>
+      <w:r>
+        <w:rPr>
+          <w:i/>
+          <w:color w:val="FF0000"/>
+          <w:lang w:val="en-US"/>
+        </w:rPr>
+        <w:t>.</w:t>
+      </w:r>
+    </w:p>
+    <w:p>
+      <w:pPr>
+        <w:rPr>
+          <w:lang w:val="en-US"/>
+        </w:rPr>
+      </w:pPr>
+    </w:p>
+    <w:p>
+      <w:pPr>
+        <w:pStyle w:val="Titre2"/>
+        <w:rPr>
+          <w:lang w:val="en-US"/>
+        </w:rPr>
+      </w:pPr>
+      <w:bookmarkStart w:id="12" w:name="_Toc431475921"/>
+      <w:r>
+        <w:rPr>
+          <w:lang w:val="en-US"/>
+        </w:rPr>
+        <w:t>3 - Orientation settings</w:t>
+      </w:r>
+      <w:bookmarkEnd w:id="12"/>
+    </w:p>
+    <w:p>
+      <w:pPr>
+        <w:rPr>
+          <w:lang w:val="en-US"/>
+        </w:rPr>
+      </w:pPr>
+      <w:r>
+        <w:rPr>
+          <w:lang w:val="en-US"/>
+        </w:rPr>
+        <w:t xml:space="preserve">In this section you'll be able to choose the way the marker will rotate. Here again you have 3 choices for </w:t>
+      </w:r>
+      <w:proofErr w:type="spellStart"/>
+      <w:r>
+        <w:rPr>
+          <w:b/>
+          <w:i/>
+          <w:color w:val="8E8E8E"/>
+          <w:lang w:val="en-US"/>
+        </w:rPr>
+        <w:t>RotationSpeedMode</w:t>
+      </w:r>
+      <w:proofErr w:type="spellEnd"/>
+      <w:r>
+        <w:rPr>
+          <w:lang w:val="en-US"/>
+        </w:rPr>
+        <w:t>: Constant - Over Distance - Random</w:t>
+      </w:r>
+    </w:p>
+    <w:p>
+      <w:pPr>
+        <w:pStyle w:val="Titre3"/>
+        <w:rPr>
+          <w:lang w:val="en-US"/>
+        </w:rPr>
+      </w:pPr>
+      <w:bookmarkStart w:id="13" w:name="_Toc431475922"/>
+      <w:r>
+        <w:rPr>
+          <w:lang w:val="en-US"/>
+        </w:rPr>
+        <w:t>- Constant</w:t>
+      </w:r>
+      <w:bookmarkEnd w:id="13"/>
+    </w:p>
+    <w:p>
+      <w:pPr>
+        <w:rPr>
+          <w:lang w:val="en-US"/>
+        </w:rPr>
+      </w:pPr>
+      <w:r>
+        <w:rPr>
+          <w:lang w:val="en-US"/>
+        </w:rPr>
+        <w:t>You set the value of the rotation speed (can be negative) and the marker will constantly rotate at this speed:</w:t>
+      </w:r>
+    </w:p>
+    <w:p>
+      <w:pPr>
+        <w:jc w:val="center"/>
+        <w:rPr>
+          <w:lang w:val="en-US"/>
+        </w:rPr>
+      </w:pPr>
+      <w:r>
+        <w:rPr>
+          <w:noProof/>
+          <w:lang w:eastAsia="fr-FR"/>
+        </w:rPr>
+        <w:drawing>
+          <wp:inline distT="0" distB="0" distL="0" distR="0">
+            <wp:extent cx="4276725" cy="523875"/>
+            <wp:effectExtent l="0" t="0" r="9525" b="9525"/>
+            <wp:docPr id="18" name="Image 18"/>
+            <wp:cNvGraphicFramePr>
+              <a:graphicFrameLocks xmlns:a="http://schemas.openxmlformats.org/drawingml/2006/main" noChangeAspect="1"/>
+            </wp:cNvGraphicFramePr>
+            <a:graphic xmlns:a="http://schemas.openxmlformats.org/drawingml/2006/main">
+              <a:graphicData uri="http://schemas.openxmlformats.org/drawingml/2006/picture">
+                <pic:pic xmlns:pic="http://schemas.openxmlformats.org/drawingml/2006/picture">
+                  <pic:nvPicPr>
+                    <pic:cNvPr id="0" name="Picture 9"/>
+                    <pic:cNvPicPr>
+                      <a:picLocks noChangeAspect="1" noChangeArrowheads="1"/>
+                    </pic:cNvPicPr>
+                  </pic:nvPicPr>
+                  <pic:blipFill>
+                    <a:blip r:embed="rId21">
+                      <a:extLst>
+                        <a:ext uri="{28A0092B-C50C-407E-A947-70E740481C1C}">
+                          <a14:useLocalDpi xmlns:a14="http://schemas.microsoft.com/office/drawing/2010/main" val="0"/>
+                        </a:ext>
+                      </a:extLst>
+                    </a:blip>
+                    <a:srcRect/>
+                    <a:stretch>
+                      <a:fillRect/>
+                    </a:stretch>
+                  </pic:blipFill>
+                  <pic:spPr bwMode="auto">
+                    <a:xfrm>
+                      <a:off x="0" y="0"/>
+                      <a:ext cx="4276725" cy="523875"/>
+                    </a:xfrm>
+                    <a:prstGeom prst="rect">
+                      <a:avLst/>
+                    </a:prstGeom>
+                    <a:noFill/>
+                    <a:ln>
+                      <a:noFill/>
+                    </a:ln>
+                  </pic:spPr>
+                </pic:pic>
+              </a:graphicData>
+            </a:graphic>
+          </wp:inline>
+        </w:drawing>
+      </w:r>
+    </w:p>
+    <w:p>
+      <w:pPr>
+        <w:rPr>
+          <w:lang w:val="en-US"/>
+        </w:rPr>
+      </w:pPr>
+    </w:p>
+    <w:p>
+      <w:pPr>
+        <w:pStyle w:val="Titre3"/>
+        <w:rPr>
+          <w:lang w:val="en-US"/>
+        </w:rPr>
+      </w:pPr>
+      <w:bookmarkStart w:id="14" w:name="_Toc431475923"/>
+      <w:r>
+        <w:rPr>
+          <w:lang w:val="en-US"/>
+        </w:rPr>
+        <w:lastRenderedPageBreak/>
+        <w:t>- Over Distance</w:t>
+      </w:r>
+      <w:bookmarkEnd w:id="14"/>
+    </w:p>
+    <w:p>
+      <w:pPr>
+        <w:rPr>
+          <w:lang w:val="en-US"/>
+        </w:rPr>
+      </w:pPr>
+      <w:r>
+        <w:rPr>
+          <w:lang w:val="en-US"/>
+        </w:rPr>
+        <w:t xml:space="preserve">Here you'll have quite the same effect as scaling: at </w:t>
+      </w:r>
+      <w:proofErr w:type="spellStart"/>
+      <w:r>
+        <w:rPr>
+          <w:b/>
+          <w:i/>
+          <w:color w:val="8E8E8E"/>
+          <w:lang w:val="en-US"/>
+        </w:rPr>
+        <w:t>MinDistance</w:t>
+      </w:r>
+      <w:proofErr w:type="spellEnd"/>
+      <w:r>
+        <w:rPr>
+          <w:color w:val="8E8E8E"/>
+          <w:lang w:val="en-US"/>
+        </w:rPr>
+        <w:t xml:space="preserve"> </w:t>
+      </w:r>
+      <w:r>
+        <w:rPr>
+          <w:lang w:val="en-US"/>
+        </w:rPr>
+        <w:t xml:space="preserve">the rotation speed will match </w:t>
+      </w:r>
+      <w:proofErr w:type="spellStart"/>
+      <w:r>
+        <w:rPr>
+          <w:b/>
+          <w:i/>
+          <w:color w:val="8E8E8E"/>
+          <w:lang w:val="en-US"/>
+        </w:rPr>
+        <w:t>MinRotationSpeed</w:t>
+      </w:r>
+      <w:proofErr w:type="spellEnd"/>
+      <w:r>
+        <w:rPr>
+          <w:color w:val="8E8E8E"/>
+          <w:lang w:val="en-US"/>
+        </w:rPr>
+        <w:t xml:space="preserve"> </w:t>
+      </w:r>
+      <w:r>
+        <w:rPr>
+          <w:lang w:val="en-US"/>
+        </w:rPr>
+        <w:t xml:space="preserve">and will progressively change to </w:t>
+      </w:r>
+      <w:proofErr w:type="spellStart"/>
+      <w:r>
+        <w:rPr>
+          <w:b/>
+          <w:i/>
+          <w:color w:val="8E8E8E"/>
+          <w:lang w:val="en-US"/>
+        </w:rPr>
+        <w:t>MaxRotationSpeed</w:t>
+      </w:r>
+      <w:proofErr w:type="spellEnd"/>
+      <w:r>
+        <w:rPr>
+          <w:color w:val="8E8E8E"/>
+          <w:lang w:val="en-US"/>
+        </w:rPr>
+        <w:t xml:space="preserve"> </w:t>
+      </w:r>
+      <w:r>
+        <w:rPr>
+          <w:lang w:val="en-US"/>
+        </w:rPr>
+        <w:t>when going away from the target:</w:t>
+      </w:r>
+    </w:p>
+    <w:p>
+      <w:pPr>
+        <w:jc w:val="center"/>
+        <w:rPr>
+          <w:lang w:val="en-US"/>
+        </w:rPr>
+      </w:pPr>
+      <w:r>
+        <w:rPr>
+          <w:noProof/>
+          <w:lang w:eastAsia="fr-FR"/>
+        </w:rPr>
+        <w:drawing>
+          <wp:inline distT="0" distB="0" distL="0" distR="0">
+            <wp:extent cx="4286250" cy="695325"/>
+            <wp:effectExtent l="0" t="0" r="0" b="9525"/>
+            <wp:docPr id="19" name="Image 19"/>
+            <wp:cNvGraphicFramePr>
+              <a:graphicFrameLocks xmlns:a="http://schemas.openxmlformats.org/drawingml/2006/main" noChangeAspect="1"/>
+            </wp:cNvGraphicFramePr>
+            <a:graphic xmlns:a="http://schemas.openxmlformats.org/drawingml/2006/main">
+              <a:graphicData uri="http://schemas.openxmlformats.org/drawingml/2006/picture">
+                <pic:pic xmlns:pic="http://schemas.openxmlformats.org/drawingml/2006/picture">
+                  <pic:nvPicPr>
+                    <pic:cNvPr id="0" name="Picture 10"/>
+                    <pic:cNvPicPr>
+                      <a:picLocks noChangeAspect="1" noChangeArrowheads="1"/>
+                    </pic:cNvPicPr>
+                  </pic:nvPicPr>
+                  <pic:blipFill>
+                    <a:blip r:embed="rId22">
+                      <a:extLst>
+                        <a:ext uri="{28A0092B-C50C-407E-A947-70E740481C1C}">
+                          <a14:useLocalDpi xmlns:a14="http://schemas.microsoft.com/office/drawing/2010/main" val="0"/>
+                        </a:ext>
+                      </a:extLst>
+                    </a:blip>
+                    <a:srcRect/>
+                    <a:stretch>
+                      <a:fillRect/>
+                    </a:stretch>
+                  </pic:blipFill>
+                  <pic:spPr bwMode="auto">
+                    <a:xfrm>
+                      <a:off x="0" y="0"/>
+                      <a:ext cx="4286250" cy="695325"/>
+                    </a:xfrm>
+                    <a:prstGeom prst="rect">
+                      <a:avLst/>
+                    </a:prstGeom>
+                    <a:noFill/>
+                    <a:ln>
+                      <a:noFill/>
+                    </a:ln>
+                  </pic:spPr>
+                </pic:pic>
+              </a:graphicData>
+            </a:graphic>
+          </wp:inline>
+        </w:drawing>
+      </w:r>
+    </w:p>
+    <w:p>
+      <w:pPr>
+        <w:pStyle w:val="Titre3"/>
+        <w:rPr>
+          <w:lang w:val="en-US"/>
+        </w:rPr>
+      </w:pPr>
+      <w:bookmarkStart w:id="15" w:name="_Toc431475924"/>
+      <w:r>
+        <w:rPr>
+          <w:lang w:val="en-US"/>
+        </w:rPr>
+        <w:t>- Random</w:t>
+      </w:r>
+      <w:bookmarkEnd w:id="15"/>
+    </w:p>
+    <w:p>
+      <w:pPr>
+        <w:rPr>
+          <w:lang w:val="en-US"/>
+        </w:rPr>
+      </w:pPr>
+      <w:r>
+        <w:rPr>
+          <w:lang w:val="en-US"/>
+        </w:rPr>
+        <w:t xml:space="preserve">When using this </w:t>
+      </w:r>
+      <w:proofErr w:type="spellStart"/>
+      <w:r>
+        <w:rPr>
+          <w:b/>
+          <w:i/>
+          <w:color w:val="8E8E8E"/>
+          <w:lang w:val="en-US"/>
+        </w:rPr>
+        <w:t>RotationSpeedMode</w:t>
+      </w:r>
+      <w:proofErr w:type="spellEnd"/>
+      <w:r>
+        <w:rPr>
+          <w:lang w:val="en-US"/>
+        </w:rPr>
+        <w:t xml:space="preserve">, the rotation speed will be set initially for each of the radar's markers. The value will be randomly picked between </w:t>
+      </w:r>
+      <w:proofErr w:type="spellStart"/>
+      <w:r>
+        <w:rPr>
+          <w:b/>
+          <w:i/>
+          <w:color w:val="8E8E8E"/>
+          <w:lang w:val="en-US"/>
+        </w:rPr>
+        <w:t>MinRotationSpeed</w:t>
+      </w:r>
+      <w:proofErr w:type="spellEnd"/>
+      <w:r>
+        <w:rPr>
+          <w:color w:val="8E8E8E"/>
+          <w:lang w:val="en-US"/>
+        </w:rPr>
+        <w:t xml:space="preserve"> </w:t>
+      </w:r>
+      <w:r>
+        <w:rPr>
+          <w:lang w:val="en-US"/>
+        </w:rPr>
+        <w:t xml:space="preserve">and </w:t>
+      </w:r>
+      <w:proofErr w:type="spellStart"/>
+      <w:r>
+        <w:rPr>
+          <w:b/>
+          <w:i/>
+          <w:color w:val="8E8E8E"/>
+          <w:lang w:val="en-US"/>
+        </w:rPr>
+        <w:t>MaxRotationSpeed</w:t>
+      </w:r>
+      <w:proofErr w:type="spellEnd"/>
+      <w:r>
+        <w:rPr>
+          <w:color w:val="8E8E8E"/>
+          <w:lang w:val="en-US"/>
+        </w:rPr>
+        <w:t xml:space="preserve"> </w:t>
+      </w:r>
+      <w:r>
+        <w:rPr>
+          <w:lang w:val="en-US"/>
+        </w:rPr>
+        <w:t>and stay constant during the scene:</w:t>
+      </w:r>
+    </w:p>
+    <w:p>
+      <w:pPr>
+        <w:jc w:val="center"/>
+        <w:rPr>
+          <w:lang w:val="en-US"/>
+        </w:rPr>
+      </w:pPr>
+      <w:r>
+        <w:rPr>
+          <w:noProof/>
+          <w:lang w:eastAsia="fr-FR"/>
+        </w:rPr>
+        <w:drawing>
+          <wp:inline distT="0" distB="0" distL="0" distR="0">
+            <wp:extent cx="4276725" cy="695325"/>
+            <wp:effectExtent l="0" t="0" r="9525" b="9525"/>
+            <wp:docPr id="20" name="Image 20"/>
+            <wp:cNvGraphicFramePr>
+              <a:graphicFrameLocks xmlns:a="http://schemas.openxmlformats.org/drawingml/2006/main" noChangeAspect="1"/>
+            </wp:cNvGraphicFramePr>
+            <a:graphic xmlns:a="http://schemas.openxmlformats.org/drawingml/2006/main">
+              <a:graphicData uri="http://schemas.openxmlformats.org/drawingml/2006/picture">
+                <pic:pic xmlns:pic="http://schemas.openxmlformats.org/drawingml/2006/picture">
+                  <pic:nvPicPr>
+                    <pic:cNvPr id="0" name="Picture 11"/>
+                    <pic:cNvPicPr>
+                      <a:picLocks noChangeAspect="1" noChangeArrowheads="1"/>
+                    </pic:cNvPicPr>
+                  </pic:nvPicPr>
+                  <pic:blipFill>
+                    <a:blip r:embed="rId23">
+                      <a:extLst>
+                        <a:ext uri="{28A0092B-C50C-407E-A947-70E740481C1C}">
+                          <a14:useLocalDpi xmlns:a14="http://schemas.microsoft.com/office/drawing/2010/main" val="0"/>
+                        </a:ext>
+                      </a:extLst>
+                    </a:blip>
+                    <a:srcRect/>
+                    <a:stretch>
+                      <a:fillRect/>
+                    </a:stretch>
+                  </pic:blipFill>
+                  <pic:spPr bwMode="auto">
+                    <a:xfrm>
+                      <a:off x="0" y="0"/>
+                      <a:ext cx="4276725" cy="695325"/>
+                    </a:xfrm>
+                    <a:prstGeom prst="rect">
+                      <a:avLst/>
+                    </a:prstGeom>
+                    <a:noFill/>
+                    <a:ln>
+                      <a:noFill/>
+                    </a:ln>
+                  </pic:spPr>
+                </pic:pic>
+              </a:graphicData>
+            </a:graphic>
+          </wp:inline>
+        </w:drawing>
+      </w:r>
+    </w:p>
+    <w:p>
+      <w:pPr>
+        <w:rPr>
+          <w:lang w:val="en-US"/>
+        </w:rPr>
+      </w:pPr>
+    </w:p>
+    <w:p>
+      <w:pPr>
+        <w:pStyle w:val="Titre2"/>
+        <w:rPr>
+          <w:lang w:val="en-US"/>
+        </w:rPr>
+      </w:pPr>
+      <w:bookmarkStart w:id="16" w:name="_Toc431475925"/>
+      <w:r>
+        <w:rPr>
+          <w:lang w:val="en-US"/>
+        </w:rPr>
+        <w:t>4 - Alpha blending settings</w:t>
+      </w:r>
+      <w:bookmarkEnd w:id="16"/>
+    </w:p>
+    <w:p>
+      <w:pPr>
+        <w:rPr>
+          <w:lang w:val="en-US"/>
+        </w:rPr>
+      </w:pPr>
+      <w:r>
+        <w:rPr>
+          <w:lang w:val="en-US"/>
+        </w:rPr>
+        <w:t xml:space="preserve">To enable this section, you'll have to toggle </w:t>
+      </w:r>
+      <w:proofErr w:type="spellStart"/>
+      <w:r>
+        <w:rPr>
+          <w:b/>
+          <w:i/>
+          <w:color w:val="8E8E8E"/>
+          <w:lang w:val="en-US"/>
+        </w:rPr>
+        <w:t>UseAlphaBlending</w:t>
+      </w:r>
+      <w:proofErr w:type="spellEnd"/>
+      <w:r>
+        <w:rPr>
+          <w:color w:val="8E8E8E"/>
+          <w:lang w:val="en-US"/>
+        </w:rPr>
+        <w:t xml:space="preserve"> </w:t>
+      </w:r>
+      <w:r>
+        <w:rPr>
+          <w:lang w:val="en-US"/>
+        </w:rPr>
+        <w:t>to true.</w:t>
+      </w:r>
+    </w:p>
+    <w:p>
+      <w:pPr>
+        <w:rPr>
+          <w:lang w:val="en-US"/>
+        </w:rPr>
+      </w:pPr>
+      <w:r>
+        <w:rPr>
+          <w:lang w:val="en-US"/>
+        </w:rPr>
+        <w:t>Alpha blending allows your marker to smoothly fade out on the edges of the radar:</w:t>
+      </w:r>
+    </w:p>
+    <w:p>
+      <w:pPr>
+        <w:jc w:val="center"/>
+        <w:rPr>
+          <w:lang w:val="en-US"/>
+        </w:rPr>
+      </w:pPr>
+      <w:r>
+        <w:rPr>
+          <w:noProof/>
+          <w:lang w:eastAsia="fr-FR"/>
+        </w:rPr>
+        <w:drawing>
+          <wp:inline distT="0" distB="0" distL="0" distR="0">
+            <wp:extent cx="4276725" cy="1047750"/>
+            <wp:effectExtent l="0" t="0" r="9525" b="0"/>
+            <wp:docPr id="21" name="Image 21"/>
+            <wp:cNvGraphicFramePr>
+              <a:graphicFrameLocks xmlns:a="http://schemas.openxmlformats.org/drawingml/2006/main" noChangeAspect="1"/>
+            </wp:cNvGraphicFramePr>
+            <a:graphic xmlns:a="http://schemas.openxmlformats.org/drawingml/2006/main">
+              <a:graphicData uri="http://schemas.openxmlformats.org/drawingml/2006/picture">
+                <pic:pic xmlns:pic="http://schemas.openxmlformats.org/drawingml/2006/picture">
+                  <pic:nvPicPr>
+                    <pic:cNvPr id="0" name="Picture 12"/>
+                    <pic:cNvPicPr>
+                      <a:picLocks noChangeAspect="1" noChangeArrowheads="1"/>
+                    </pic:cNvPicPr>
+                  </pic:nvPicPr>
+                  <pic:blipFill>
+                    <a:blip r:embed="rId24">
+                      <a:extLst>
+                        <a:ext uri="{28A0092B-C50C-407E-A947-70E740481C1C}">
+                          <a14:useLocalDpi xmlns:a14="http://schemas.microsoft.com/office/drawing/2010/main" val="0"/>
+                        </a:ext>
+                      </a:extLst>
+                    </a:blip>
+                    <a:srcRect/>
+                    <a:stretch>
+                      <a:fillRect/>
+                    </a:stretch>
+                  </pic:blipFill>
+                  <pic:spPr bwMode="auto">
+                    <a:xfrm>
+                      <a:off x="0" y="0"/>
+                      <a:ext cx="4276725" cy="1047750"/>
+                    </a:xfrm>
+                    <a:prstGeom prst="rect">
+                      <a:avLst/>
+                    </a:prstGeom>
+                    <a:noFill/>
+                    <a:ln>
+                      <a:noFill/>
+                    </a:ln>
+                  </pic:spPr>
+                </pic:pic>
+              </a:graphicData>
+            </a:graphic>
+          </wp:inline>
+        </w:drawing>
+      </w:r>
+    </w:p>
+    <w:p>
+      <w:pPr>
+        <w:rPr>
+          <w:lang w:val="en-US"/>
+        </w:rPr>
+      </w:pPr>
+      <w:r>
+        <w:rPr>
+          <w:lang w:val="en-US"/>
+        </w:rPr>
+        <w:t xml:space="preserve">- </w:t>
+      </w:r>
+      <w:r>
+        <w:rPr>
+          <w:lang w:val="en-US"/>
+        </w:rPr>
+        <w:t xml:space="preserve">When setting </w:t>
+      </w:r>
+      <w:proofErr w:type="spellStart"/>
+      <w:r>
+        <w:rPr>
+          <w:lang w:val="en-US"/>
+        </w:rPr>
+        <w:t>AlphaStartPercentage</w:t>
+      </w:r>
+      <w:proofErr w:type="spellEnd"/>
+      <w:r>
+        <w:rPr>
+          <w:lang w:val="en-US"/>
+        </w:rPr>
+        <w:t xml:space="preserve"> to 0.2, this means the marker will start fading at 20% of the size of the radar:</w:t>
+      </w:r>
+    </w:p>
+    <w:p>
+      <w:pPr>
+        <w:jc w:val="center"/>
+        <w:rPr>
+          <w:lang w:val="en-US"/>
+        </w:rPr>
+      </w:pPr>
+      <w:r>
+        <w:rPr>
+          <w:noProof/>
+          <w:lang w:eastAsia="fr-FR"/>
+        </w:rPr>
+        <w:drawing>
+          <wp:inline distT="0" distB="0" distL="0" distR="0">
+            <wp:extent cx="4608000" cy="2300190"/>
+            <wp:effectExtent l="0" t="0" r="2540" b="5080"/>
+            <wp:docPr id="22" name="Image 22" descr="C:\Users\Roy\Desktop\alpha_blending_20p.png"/>
+            <wp:cNvGraphicFramePr>
+              <a:graphicFrameLocks xmlns:a="http://schemas.openxmlformats.org/drawingml/2006/main" noChangeAspect="1"/>
+            </wp:cNvGraphicFramePr>
+            <a:graphic xmlns:a="http://schemas.openxmlformats.org/drawingml/2006/main">
+              <a:graphicData uri="http://schemas.openxmlformats.org/drawingml/2006/picture">
+                <pic:pic xmlns:pic="http://schemas.openxmlformats.org/drawingml/2006/picture">
+                  <pic:nvPicPr>
+                    <pic:cNvPr id="0" name="Picture 13" descr="C:\Users\Roy\Desktop\alpha_blending_20p.png"/>
+                    <pic:cNvPicPr>
+                      <a:picLocks noChangeAspect="1" noChangeArrowheads="1"/>
+                    </pic:cNvPicPr>
+                  </pic:nvPicPr>
+                  <pic:blipFill>
+                    <a:blip r:embed="rId25">
+                      <a:extLst>
+                        <a:ext uri="{28A0092B-C50C-407E-A947-70E740481C1C}">
+                          <a14:useLocalDpi xmlns:a14="http://schemas.microsoft.com/office/drawing/2010/main" val="0"/>
+                        </a:ext>
+                      </a:extLst>
+                    </a:blip>
+                    <a:srcRect/>
+                    <a:stretch>
+                      <a:fillRect/>
+                    </a:stretch>
+                  </pic:blipFill>
+                  <pic:spPr bwMode="auto">
+                    <a:xfrm>
+                      <a:off x="0" y="0"/>
+                      <a:ext cx="4608000" cy="2300190"/>
+                    </a:xfrm>
+                    <a:prstGeom prst="rect">
+                      <a:avLst/>
+                    </a:prstGeom>
+                    <a:noFill/>
+                    <a:ln>
+                      <a:noFill/>
+                    </a:ln>
+                  </pic:spPr>
+                </pic:pic>
+              </a:graphicData>
+            </a:graphic>
+          </wp:inline>
+        </w:drawing>
+      </w:r>
+    </w:p>
+    <w:p>
+      <w:pPr>
+        <w:rPr>
+          <w:lang w:val="en-US"/>
+        </w:rPr>
+      </w:pPr>
+      <w:r>
+        <w:rPr>
+          <w:lang w:val="en-US"/>
+        </w:rPr>
+        <w:lastRenderedPageBreak/>
+        <w:t xml:space="preserve">- The </w:t>
+      </w:r>
+      <w:proofErr w:type="spellStart"/>
+      <w:r>
+        <w:rPr>
+          <w:lang w:val="en-US"/>
+        </w:rPr>
+        <w:t>UseCustomAlphaLimits</w:t>
+      </w:r>
+      <w:proofErr w:type="spellEnd"/>
+      <w:r>
+        <w:rPr>
+          <w:lang w:val="en-US"/>
+        </w:rPr>
+        <w:t xml:space="preserve"> allows you to set your own alpha limits (by default 0.0 and 1.0). This way you can for example limit the </w:t>
+      </w:r>
+      <w:proofErr w:type="spellStart"/>
+      <w:r>
+        <w:rPr>
+          <w:lang w:val="en-US"/>
+        </w:rPr>
+        <w:t>MaxAlpha</w:t>
+      </w:r>
+      <w:proofErr w:type="spellEnd"/>
+      <w:r>
+        <w:rPr>
+          <w:lang w:val="en-US"/>
+        </w:rPr>
+        <w:t xml:space="preserve"> of your marker in order to keep it always a bit transparent.</w:t>
+      </w:r>
+    </w:p>
+    <w:p>
+      <w:pPr>
+        <w:rPr>
+          <w:b/>
+          <w:color w:val="FF0000"/>
+          <w:lang w:val="en-US"/>
+        </w:rPr>
+      </w:pPr>
+      <w:r>
+        <w:rPr>
+          <w:b/>
+          <w:color w:val="FF0000"/>
+          <w:lang w:val="en-US"/>
+        </w:rPr>
+        <w:t xml:space="preserve">I also advise keeping </w:t>
+      </w:r>
+      <w:proofErr w:type="spellStart"/>
+      <w:r>
+        <w:rPr>
+          <w:b/>
+          <w:i/>
+          <w:color w:val="8E8E8E"/>
+          <w:lang w:val="en-US"/>
+        </w:rPr>
+        <w:t>MinAlpha</w:t>
+      </w:r>
+      <w:proofErr w:type="spellEnd"/>
+      <w:r>
+        <w:rPr>
+          <w:b/>
+          <w:color w:val="8E8E8E"/>
+          <w:lang w:val="en-US"/>
+        </w:rPr>
+        <w:t xml:space="preserve"> </w:t>
+      </w:r>
+      <w:r>
+        <w:rPr>
+          <w:b/>
+          <w:color w:val="FF0000"/>
+          <w:lang w:val="en-US"/>
+        </w:rPr>
+        <w:t xml:space="preserve">to 0 even if some cool effect can be achieved by having a positive value to </w:t>
+      </w:r>
+      <w:proofErr w:type="spellStart"/>
+      <w:r>
+        <w:rPr>
+          <w:b/>
+          <w:i/>
+          <w:color w:val="8E8E8E"/>
+          <w:lang w:val="en-US"/>
+        </w:rPr>
+        <w:t>MinMarkerScale</w:t>
+      </w:r>
+      <w:proofErr w:type="spellEnd"/>
+      <w:r>
+        <w:rPr>
+          <w:b/>
+          <w:color w:val="8E8E8E"/>
+          <w:lang w:val="en-US"/>
+        </w:rPr>
+        <w:t xml:space="preserve"> </w:t>
+      </w:r>
+      <w:r>
+        <w:rPr>
+          <w:b/>
+          <w:color w:val="FF0000"/>
+          <w:lang w:val="en-US"/>
+        </w:rPr>
+        <w:t xml:space="preserve">and positive value to </w:t>
+      </w:r>
+      <w:proofErr w:type="spellStart"/>
+      <w:r>
+        <w:rPr>
+          <w:b/>
+          <w:i/>
+          <w:color w:val="8E8E8E"/>
+          <w:lang w:val="en-US"/>
+        </w:rPr>
+        <w:t>MinAlpha</w:t>
+      </w:r>
+      <w:proofErr w:type="spellEnd"/>
+      <w:r>
+        <w:rPr>
+          <w:b/>
+          <w:color w:val="FF0000"/>
+          <w:lang w:val="en-US"/>
+        </w:rPr>
+        <w:t>!</w:t>
+      </w:r>
+    </w:p>
+    <w:p>
+      <w:pPr>
+        <w:rPr>
+          <w:b/>
+          <w:color w:val="FF0000"/>
+          <w:lang w:val="en-US"/>
+        </w:rPr>
+      </w:pPr>
+    </w:p>
+    <w:p>
+      <w:pPr>
+        <w:pStyle w:val="Titre2"/>
+        <w:rPr>
+          <w:lang w:val="en-US"/>
+        </w:rPr>
+      </w:pPr>
+      <w:bookmarkStart w:id="17" w:name="_Toc431475926"/>
+      <w:r>
+        <w:rPr>
+          <w:lang w:val="en-US"/>
+        </w:rPr>
+        <w:t>5 - Direct view</w:t>
+      </w:r>
+      <w:bookmarkEnd w:id="17"/>
+    </w:p>
+    <w:p>
+      <w:pPr>
+        <w:rPr>
+          <w:lang w:val="en-US"/>
+        </w:rPr>
+      </w:pPr>
+      <w:r>
+        <w:rPr>
+          <w:lang w:val="en-US"/>
+        </w:rPr>
+        <w:t xml:space="preserve">This simple option enable the "Direct view mode" and avoid the radar tracking obstacles hidden by other </w:t>
+      </w:r>
+      <w:proofErr w:type="spellStart"/>
+      <w:r>
+        <w:rPr>
+          <w:b/>
+          <w:lang w:val="en-US"/>
+        </w:rPr>
+        <w:t>GameObjects</w:t>
+      </w:r>
+      <w:proofErr w:type="spellEnd"/>
+      <w:r>
+        <w:rPr>
+          <w:lang w:val="en-US"/>
+        </w:rPr>
+        <w:t xml:space="preserve">. For more convenience, you can choose the Layer in which the </w:t>
+      </w:r>
+      <w:proofErr w:type="spellStart"/>
+      <w:r>
+        <w:rPr>
+          <w:b/>
+          <w:lang w:val="en-US"/>
+        </w:rPr>
+        <w:t>Raycasting</w:t>
+      </w:r>
+      <w:proofErr w:type="spellEnd"/>
+      <w:r>
+        <w:rPr>
+          <w:lang w:val="en-US"/>
+        </w:rPr>
+        <w:t xml:space="preserve"> will be done:</w:t>
+      </w:r>
+    </w:p>
+    <w:p>
+      <w:pPr>
+        <w:jc w:val="center"/>
+        <w:rPr>
+          <w:lang w:val="en-US"/>
+        </w:rPr>
+      </w:pPr>
+      <w:r>
+        <w:rPr>
+          <w:noProof/>
+          <w:lang w:eastAsia="fr-FR"/>
+        </w:rPr>
+        <w:drawing>
+          <wp:inline distT="0" distB="0" distL="0" distR="0">
+            <wp:extent cx="4305300" cy="381000"/>
+            <wp:effectExtent l="0" t="0" r="0" b="0"/>
+            <wp:docPr id="23" name="Image 23"/>
+            <wp:cNvGraphicFramePr>
+              <a:graphicFrameLocks xmlns:a="http://schemas.openxmlformats.org/drawingml/2006/main" noChangeAspect="1"/>
+            </wp:cNvGraphicFramePr>
+            <a:graphic xmlns:a="http://schemas.openxmlformats.org/drawingml/2006/main">
+              <a:graphicData uri="http://schemas.openxmlformats.org/drawingml/2006/picture">
+                <pic:pic xmlns:pic="http://schemas.openxmlformats.org/drawingml/2006/picture">
+                  <pic:nvPicPr>
+                    <pic:cNvPr id="0" name="Picture 14"/>
+                    <pic:cNvPicPr>
+                      <a:picLocks noChangeAspect="1" noChangeArrowheads="1"/>
+                    </pic:cNvPicPr>
+                  </pic:nvPicPr>
+                  <pic:blipFill>
+                    <a:blip r:embed="rId26">
+                      <a:extLst>
+                        <a:ext uri="{28A0092B-C50C-407E-A947-70E740481C1C}">
+                          <a14:useLocalDpi xmlns:a14="http://schemas.microsoft.com/office/drawing/2010/main" val="0"/>
+                        </a:ext>
+                      </a:extLst>
+                    </a:blip>
+                    <a:srcRect/>
+                    <a:stretch>
+                      <a:fillRect/>
+                    </a:stretch>
+                  </pic:blipFill>
+                  <pic:spPr bwMode="auto">
+                    <a:xfrm>
+                      <a:off x="0" y="0"/>
+                      <a:ext cx="4305300" cy="381000"/>
+                    </a:xfrm>
+                    <a:prstGeom prst="rect">
+                      <a:avLst/>
+                    </a:prstGeom>
+                    <a:noFill/>
+                    <a:ln>
+                      <a:noFill/>
+                    </a:ln>
+                  </pic:spPr>
+                </pic:pic>
+              </a:graphicData>
+            </a:graphic>
+          </wp:inline>
+        </w:drawing>
+      </w:r>
+    </w:p>
+    <w:p>
+      <w:pPr>
+        <w:rPr>
+          <w:b/>
+          <w:color w:val="FF0000"/>
+          <w:lang w:val="en-US"/>
+        </w:rPr>
+      </w:pPr>
+      <w:r>
+        <w:rPr>
+          <w:b/>
+          <w:color w:val="FF0000"/>
+          <w:lang w:val="en-US"/>
+        </w:rPr>
+        <w:t xml:space="preserve">WARNING: this mode can sometimes have weird </w:t>
+      </w:r>
+      <w:proofErr w:type="spellStart"/>
+      <w:r>
+        <w:rPr>
+          <w:b/>
+          <w:color w:val="FF0000"/>
+          <w:lang w:val="en-US"/>
+        </w:rPr>
+        <w:t>behaviour</w:t>
+      </w:r>
+      <w:proofErr w:type="spellEnd"/>
+      <w:r>
+        <w:rPr>
+          <w:b/>
+          <w:color w:val="FF0000"/>
+          <w:lang w:val="en-US"/>
+        </w:rPr>
+        <w:t>! (I'm still investigating on it)</w:t>
+      </w:r>
+    </w:p>
+    <w:p>
+      <w:pPr>
+        <w:rPr>
+          <w:i/>
+          <w:color w:val="FF0000"/>
+          <w:lang w:val="en-US"/>
+        </w:rPr>
+      </w:pPr>
+      <w:r>
+        <w:rPr>
+          <w:i/>
+          <w:color w:val="FF0000"/>
+          <w:lang w:val="en-US"/>
+        </w:rPr>
+        <w:t xml:space="preserve">Keep in mind that </w:t>
+      </w:r>
+      <w:proofErr w:type="spellStart"/>
+      <w:r>
+        <w:rPr>
+          <w:b/>
+          <w:lang w:val="en-US"/>
+        </w:rPr>
+        <w:t>Raycasting</w:t>
+      </w:r>
+      <w:proofErr w:type="spellEnd"/>
+      <w:r>
+        <w:rPr>
+          <w:i/>
+          <w:lang w:val="en-US"/>
+        </w:rPr>
+        <w:t xml:space="preserve"> </w:t>
+      </w:r>
+      <w:r>
+        <w:rPr>
+          <w:i/>
+          <w:color w:val="FF0000"/>
+          <w:lang w:val="en-US"/>
+        </w:rPr>
+        <w:t xml:space="preserve">is a very heavy operation (in terms of computer </w:t>
+      </w:r>
+      <w:r>
+        <w:rPr>
+          <w:i/>
+          <w:color w:val="FF0000"/>
+          <w:lang w:val="en-US"/>
+        </w:rPr>
+        <w:t>resources</w:t>
+      </w:r>
+      <w:r>
+        <w:rPr>
+          <w:i/>
+          <w:color w:val="FF0000"/>
+          <w:lang w:val="en-US"/>
+        </w:rPr>
+        <w:t xml:space="preserve">) and can badly affect your FPS if used in bad conditions (such as many targets). Also don't forget that a </w:t>
+      </w:r>
+      <w:proofErr w:type="spellStart"/>
+      <w:r>
+        <w:rPr>
+          <w:b/>
+          <w:lang w:val="en-US"/>
+        </w:rPr>
+        <w:t>Raycast</w:t>
+      </w:r>
+      <w:proofErr w:type="spellEnd"/>
+      <w:r>
+        <w:rPr>
+          <w:i/>
+          <w:lang w:val="en-US"/>
+        </w:rPr>
+        <w:t xml:space="preserve"> </w:t>
+      </w:r>
+      <w:r>
+        <w:rPr>
+          <w:i/>
+          <w:color w:val="FF0000"/>
+          <w:lang w:val="en-US"/>
+        </w:rPr>
+        <w:t xml:space="preserve">needs a </w:t>
+      </w:r>
+      <w:r>
+        <w:rPr>
+          <w:b/>
+          <w:lang w:val="en-US"/>
+        </w:rPr>
+        <w:t>Collider</w:t>
+      </w:r>
+      <w:r>
+        <w:rPr>
+          <w:i/>
+          <w:lang w:val="en-US"/>
+        </w:rPr>
+        <w:t xml:space="preserve"> </w:t>
+      </w:r>
+      <w:r>
+        <w:rPr>
+          <w:i/>
+          <w:color w:val="FF0000"/>
+          <w:lang w:val="en-US"/>
+        </w:rPr>
+        <w:t xml:space="preserve">in order to detect a </w:t>
+      </w:r>
+      <w:proofErr w:type="spellStart"/>
+      <w:r>
+        <w:rPr>
+          <w:b/>
+          <w:lang w:val="en-US"/>
+        </w:rPr>
+        <w:t>GameObject</w:t>
+      </w:r>
+      <w:proofErr w:type="spellEnd"/>
+      <w:r>
+        <w:rPr>
+          <w:i/>
+          <w:color w:val="FF0000"/>
+          <w:lang w:val="en-US"/>
+        </w:rPr>
+        <w:t>.</w:t>
+      </w:r>
+    </w:p>
+    <w:p>
+      <w:pPr>
+        <w:rPr>
+          <w:lang w:val="en-US"/>
+        </w:rPr>
+      </w:pPr>
+    </w:p>
+    <w:p>
+      <w:pPr>
+        <w:pStyle w:val="Titre2"/>
+        <w:rPr>
+          <w:lang w:val="en-US"/>
+        </w:rPr>
+      </w:pPr>
+      <w:bookmarkStart w:id="18" w:name="_Toc431475927"/>
+      <w:r>
+        <w:rPr>
+          <w:lang w:val="en-US"/>
+        </w:rPr>
+        <w:t>6 - Lerp settings</w:t>
+      </w:r>
+      <w:bookmarkEnd w:id="18"/>
+    </w:p>
+    <w:p>
+      <w:pPr>
+        <w:rPr>
+          <w:lang w:val="en-US"/>
+        </w:rPr>
+      </w:pPr>
+      <w:r>
+        <w:rPr>
+          <w:lang w:val="en-US"/>
+        </w:rPr>
+        <w:t xml:space="preserve">To enable this section you'll have to toggle </w:t>
+      </w:r>
+      <w:proofErr w:type="spellStart"/>
+      <w:r>
+        <w:rPr>
+          <w:b/>
+          <w:i/>
+          <w:color w:val="8E8E8E"/>
+          <w:lang w:val="en-US"/>
+        </w:rPr>
+        <w:t>UseLerps</w:t>
+      </w:r>
+      <w:proofErr w:type="spellEnd"/>
+      <w:r>
+        <w:rPr>
+          <w:color w:val="8E8E8E"/>
+          <w:lang w:val="en-US"/>
+        </w:rPr>
+        <w:t xml:space="preserve"> </w:t>
+      </w:r>
+      <w:r>
+        <w:rPr>
+          <w:lang w:val="en-US"/>
+        </w:rPr>
+        <w:t>to true.</w:t>
+      </w:r>
+    </w:p>
+    <w:p>
+      <w:pPr>
+        <w:rPr>
+          <w:lang w:val="en-US"/>
+        </w:rPr>
+      </w:pPr>
+      <w:r>
+        <w:rPr>
+          <w:lang w:val="en-US"/>
+        </w:rPr>
+        <w:t xml:space="preserve">This section is all about </w:t>
+      </w:r>
+      <w:proofErr w:type="spellStart"/>
+      <w:r>
+        <w:rPr>
+          <w:lang w:val="en-US"/>
+        </w:rPr>
+        <w:t>lerping</w:t>
+      </w:r>
+      <w:proofErr w:type="spellEnd"/>
+      <w:r>
+        <w:rPr>
+          <w:lang w:val="en-US"/>
+        </w:rPr>
+        <w:t xml:space="preserve"> and concerns all the previous sections. Almost all parameters can be </w:t>
+      </w:r>
+      <w:proofErr w:type="spellStart"/>
+      <w:r>
+        <w:rPr>
+          <w:lang w:val="en-US"/>
+        </w:rPr>
+        <w:t>lerped</w:t>
+      </w:r>
+      <w:proofErr w:type="spellEnd"/>
+      <w:r>
+        <w:rPr>
+          <w:lang w:val="en-US"/>
+        </w:rPr>
+        <w:t xml:space="preserve"> by simply enabling their matching toggles:</w:t>
+      </w:r>
+    </w:p>
+    <w:p>
+      <w:pPr>
+        <w:jc w:val="center"/>
+        <w:rPr>
+          <w:b/>
+          <w:color w:val="FF0000"/>
+          <w:lang w:val="en-US"/>
+        </w:rPr>
+      </w:pPr>
+      <w:r>
+        <w:rPr>
+          <w:b/>
+          <w:noProof/>
+          <w:color w:val="FF0000"/>
+          <w:lang w:eastAsia="fr-FR"/>
+        </w:rPr>
+        <w:drawing>
+          <wp:inline distT="0" distB="0" distL="0" distR="0" wp14:anchorId="6AFFE1A9" wp14:editId="7580FB50">
+            <wp:extent cx="4295775" cy="2066925"/>
+            <wp:effectExtent l="0" t="0" r="9525" b="9525"/>
+            <wp:docPr id="24" name="Image 24"/>
+            <wp:cNvGraphicFramePr>
+              <a:graphicFrameLocks xmlns:a="http://schemas.openxmlformats.org/drawingml/2006/main" noChangeAspect="1"/>
+            </wp:cNvGraphicFramePr>
+            <a:graphic xmlns:a="http://schemas.openxmlformats.org/drawingml/2006/main">
+              <a:graphicData uri="http://schemas.openxmlformats.org/drawingml/2006/picture">
+                <pic:pic xmlns:pic="http://schemas.openxmlformats.org/drawingml/2006/picture">
+                  <pic:nvPicPr>
+                    <pic:cNvPr id="0" name="Picture 15"/>
+                    <pic:cNvPicPr>
+                      <a:picLocks noChangeAspect="1" noChangeArrowheads="1"/>
+                    </pic:cNvPicPr>
+                  </pic:nvPicPr>
+                  <pic:blipFill>
+                    <a:blip r:embed="rId27">
+                      <a:extLst>
+                        <a:ext uri="{28A0092B-C50C-407E-A947-70E740481C1C}">
+                          <a14:useLocalDpi xmlns:a14="http://schemas.microsoft.com/office/drawing/2010/main" val="0"/>
+                        </a:ext>
+                      </a:extLst>
+                    </a:blip>
+                    <a:srcRect/>
+                    <a:stretch>
+                      <a:fillRect/>
+                    </a:stretch>
+                  </pic:blipFill>
+                  <pic:spPr bwMode="auto">
+                    <a:xfrm>
+                      <a:off x="0" y="0"/>
+                      <a:ext cx="4295775" cy="2066925"/>
+                    </a:xfrm>
+                    <a:prstGeom prst="rect">
+                      <a:avLst/>
+                    </a:prstGeom>
+                    <a:noFill/>
+                    <a:ln>
+                      <a:noFill/>
+                    </a:ln>
+                  </pic:spPr>
+                </pic:pic>
+              </a:graphicData>
+            </a:graphic>
+          </wp:inline>
+        </w:drawing>
+      </w:r>
+    </w:p>
+    <w:p>
+      <w:pPr>
+        <w:rPr>
+          <w:b/>
+          <w:color w:val="FF0000"/>
+          <w:lang w:val="en-US"/>
+        </w:rPr>
+      </w:pPr>
+      <w:r>
+        <w:rPr>
+          <w:b/>
+          <w:color w:val="FF0000"/>
+          <w:lang w:val="en-US"/>
+        </w:rPr>
+        <w:t xml:space="preserve">Such as </w:t>
+      </w:r>
+      <w:proofErr w:type="spellStart"/>
+      <w:r>
+        <w:rPr>
+          <w:b/>
+          <w:lang w:val="en-US"/>
+        </w:rPr>
+        <w:t>Raycasting</w:t>
+      </w:r>
+      <w:proofErr w:type="spellEnd"/>
+      <w:r>
+        <w:rPr>
+          <w:b/>
+          <w:color w:val="FF0000"/>
+          <w:lang w:val="en-US"/>
+        </w:rPr>
+        <w:t xml:space="preserve">, </w:t>
+      </w:r>
+      <w:proofErr w:type="spellStart"/>
+      <w:r>
+        <w:rPr>
+          <w:b/>
+          <w:lang w:val="en-US"/>
+        </w:rPr>
+        <w:t>Lerping</w:t>
+      </w:r>
+      <w:proofErr w:type="spellEnd"/>
+      <w:r>
+        <w:rPr>
+          <w:b/>
+          <w:lang w:val="en-US"/>
+        </w:rPr>
+        <w:t xml:space="preserve"> </w:t>
+      </w:r>
+      <w:r>
+        <w:rPr>
+          <w:b/>
+          <w:color w:val="FF0000"/>
+          <w:lang w:val="en-US"/>
+        </w:rPr>
+        <w:t>is</w:t>
+      </w:r>
+      <w:r>
+        <w:rPr>
+          <w:b/>
+          <w:color w:val="FF0000"/>
+          <w:lang w:val="en-US"/>
+        </w:rPr>
+        <w:t xml:space="preserve"> really a heavy operation, only use it if your support or your scene allows it: you may have huge FPS drops if you use it wrong.</w:t>
+      </w:r>
+    </w:p>
+    <w:p>
+      <w:pPr>
+        <w:rPr>
+          <w:lang w:val="en-US"/>
+        </w:rPr>
+      </w:pPr>
+      <w:r>
+        <w:rPr>
+          <w:lang w:val="en-US"/>
+        </w:rPr>
+        <w:br w:type="page"/>
+      </w:r>
+    </w:p>
+    <w:p>
+      <w:pPr>
+        <w:pStyle w:val="Titre1"/>
+        <w:rPr>
+          <w:lang w:val="en-US"/>
+        </w:rPr>
+      </w:pPr>
+      <w:bookmarkStart w:id="19" w:name="_Toc431475928"/>
+      <w:r>
+        <w:rPr>
+          <w:lang w:val="en-US"/>
+        </w:rPr>
+        <w:lastRenderedPageBreak/>
+        <w:t>III - Scripting</w:t>
+      </w:r>
+      <w:bookmarkEnd w:id="19"/>
     </w:p>
     <w:p>
       <w:pPr>
@@ -2469,13 +6262,6 @@
     <w:p>
       <w:pPr>
         <w:rPr>
-          <w:lang w:val="en-US"/>
-        </w:rPr>
-      </w:pPr>
-    </w:p>
-    <w:p>
-      <w:pPr>
-        <w:rPr>
           <w:i/>
           <w:lang w:val="en-US"/>
         </w:rPr>
@@ -2641,15 +6427,21 @@
           <w:lang w:val="en-US"/>
         </w:rPr>
       </w:pPr>
-      <w:bookmarkStart w:id="6" w:name="_Toc431391296"/>
+      <w:bookmarkStart w:id="20" w:name="_Toc431475929"/>
       <w:r>
         <w:rPr>
           <w:lang w:val="en-US"/>
         </w:rPr>
         <w:lastRenderedPageBreak/>
-        <w:t>III - Links</w:t>
-      </w:r>
-      <w:bookmarkEnd w:id="6"/>
+        <w:t>IV</w:t>
+      </w:r>
+      <w:r>
+        <w:rPr>
+          <w:lang w:val="en-US"/>
+        </w:rPr>
+        <w:t xml:space="preserve"> - Links</w:t>
+      </w:r>
+      <w:bookmarkEnd w:id="20"/>
     </w:p>
     <w:p>
       <w:pPr>
@@ -2674,9 +6466,22 @@
         <w:rPr>
           <w:lang w:val="en-US"/>
         </w:rPr>
-        <w:t xml:space="preserve">Project on GitHub: </w:t>
-      </w:r>
-      <w:hyperlink r:id="rId14" w:history="1">
+        <w:t xml:space="preserve">Project on </w:t>
+      </w:r>
+      <w:r>
+        <w:rPr>
+          <w:b/>
+          <w:lang w:val="en-US"/>
+        </w:rPr>
+        <w:t>GitHub</w:t>
+      </w:r>
+      <w:r>
+        <w:rPr>
+          <w:lang w:val="en-US"/>
+        </w:rPr>
+        <w:t xml:space="preserve">: </w:t>
+      </w:r>
+      <w:hyperlink r:id="rId28" w:history="1">
         <w:r>
           <w:rPr>
             <w:rStyle w:val="Lienhypertexte"/>
@@ -2709,6 +6514,7 @@
       <w:proofErr w:type="spellStart"/>
       <w:r>
         <w:rPr>
+          <w:b/>
           <w:lang w:val="en-US"/>
         </w:rPr>
         <w:t>WebGL</w:t>
@@ -2720,7 +6526,7 @@
         </w:rPr>
         <w:t xml:space="preserve"> demo: </w:t>
       </w:r>
-      <w:hyperlink r:id="rId15" w:history="1">
+      <w:hyperlink r:id="rId29" w:history="1">
         <w:r>
           <w:rPr>
             <w:rStyle w:val="Lienhypertexte"/>
@@ -2735,6 +6541,9 @@
     <w:p>
       <w:pPr>
         <w:rPr>
+          <w:rStyle w:val="Lienhypertexte"/>
+          <w:b/>
+          <w:i/>
           <w:lang w:val="en-US"/>
         </w:rPr>
       </w:pPr>
@@ -2748,9 +6557,22 @@
         <w:rPr>
           <w:lang w:val="en-US"/>
         </w:rPr>
-        <w:t xml:space="preserve">Project thread on Unity forum: </w:t>
-      </w:r>
-      <w:hyperlink r:id="rId16" w:history="1">
+        <w:t xml:space="preserve">Project thread on </w:t>
+      </w:r>
+      <w:r>
+        <w:rPr>
+          <w:b/>
+          <w:lang w:val="en-US"/>
+        </w:rPr>
+        <w:t>Unity</w:t>
+      </w:r>
+      <w:r>
+        <w:rPr>
+          <w:lang w:val="en-US"/>
+        </w:rPr>
+        <w:t xml:space="preserve"> forum: </w:t>
+      </w:r>
+      <w:hyperlink r:id="rId30" w:history="1">
         <w:r>
           <w:rPr>
             <w:rStyle w:val="Lienhypertexte"/>
@@ -2759,6 +6581,51 @@
             <w:lang w:val="en-US"/>
           </w:rPr>
           <w:t>http://forum.unity3d.com/threads/hud-radar-[...]182186/</w:t>
+        </w:r>
+      </w:hyperlink>
+    </w:p>
+    <w:p>
+      <w:pPr>
+        <w:rPr>
+          <w:lang w:val="en-US"/>
+        </w:rPr>
+      </w:pPr>
+      <w:r>
+        <w:rPr>
+          <w:lang w:val="en-US"/>
+        </w:rPr>
+        <w:t>- This docume</w:t>
+      </w:r>
+      <w:bookmarkStart w:id="21" w:name="_GoBack"/>
+      <w:bookmarkEnd w:id="21"/>
+      <w:r>
+        <w:rPr>
+          <w:lang w:val="en-US"/>
+        </w:rPr>
+        <w:t xml:space="preserve">ntation </w:t>
+      </w:r>
+      <w:r>
+        <w:rPr>
+          <w:b/>
+          <w:lang w:val="en-US"/>
+        </w:rPr>
+        <w:t>URL</w:t>
+      </w:r>
+      <w:r>
+        <w:rPr>
+          <w:lang w:val="en-US"/>
+        </w:rPr>
+        <w:t xml:space="preserve">: </w:t>
+      </w:r>
+      <w:hyperlink r:id="rId31" w:history="1">
+        <w:r>
+          <w:rPr>
+            <w:rStyle w:val="Lienhypertexte"/>
+            <w:b/>
+            <w:i/>
+            <w:lang w:val="en-US"/>
+          </w:rPr>
+          <w:t>https://github.com/Kardux/[...]/Documentation.pdf</w:t>
         </w:r>
       </w:hyperlink>
     </w:p>
@@ -3216,10 +7083,34 @@
       <w:szCs w:val="26"/>
     </w:rPr>
   </w:style>
+  <w:style w:type="paragraph" w:styleId="Titre3">
+    <w:name w:val="heading 3"/>
+    <w:basedOn w:val="Normal"/>
+    <w:next w:val="Normal"/>
+    <w:link w:val="Titre3Car"/>
+    <w:uiPriority w:val="9"/>
+    <w:unhideWhenUsed/>
+    <w:qFormat/>
+    <w:rsid w:val="00090932"/>
+    <w:pPr>
+      <w:keepNext/>
+      <w:keepLines/>
+      <w:spacing w:before="40" w:after="0"/>
+      <w:ind w:left="708"/>
+      <w:outlineLvl w:val="2"/>
+    </w:pPr>
+    <w:rPr>
+      <w:rFonts w:asciiTheme="majorHAnsi" w:eastAsiaTheme="majorEastAsia" w:hAnsiTheme="majorHAnsi" w:cstheme="majorBidi"/>
+      <w:b/>
+      <w:i/>
+      <w:color w:val="7F7F7F" w:themeColor="text1" w:themeTint="80"/>
+      <w:sz w:val="32"/>
+      <w:szCs w:val="24"/>
+    </w:rPr>
+  </w:style>
   <w:style w:type="character" w:default="1" w:styleId="Policepardfaut">
     <w:name w:val="Default Paragraph Font"/>
     <w:uiPriority w:val="1"/>
-    <w:semiHidden/>
     <w:unhideWhenUsed/>
   </w:style>
   <w:style w:type="table" w:default="1" w:styleId="TableauNormal">
@@ -3349,6 +7240,34 @@
       <w:noProof/>
       <w:lang w:val="en-US"/>
     </w:rPr>
+  </w:style>
+  <w:style w:type="character" w:customStyle="1" w:styleId="Titre3Car">
+    <w:name w:val="Titre 3 Car"/>
+    <w:basedOn w:val="Policepardfaut"/>
+    <w:link w:val="Titre3"/>
+    <w:uiPriority w:val="9"/>
+    <w:rsid w:val="00090932"/>
+    <w:rPr>
+      <w:rFonts w:asciiTheme="majorHAnsi" w:eastAsiaTheme="majorEastAsia" w:hAnsiTheme="majorHAnsi" w:cstheme="majorBidi"/>
+      <w:b/>
+      <w:i/>
+      <w:color w:val="7F7F7F" w:themeColor="text1" w:themeTint="80"/>
+      <w:sz w:val="32"/>
+      <w:szCs w:val="24"/>
+    </w:rPr>
+  </w:style>
+  <w:style w:type="paragraph" w:styleId="TM3">
+    <w:name w:val="toc 3"/>
+    <w:basedOn w:val="Normal"/>
+    <w:next w:val="Normal"/>
+    <w:autoRedefine/>
+    <w:uiPriority w:val="39"/>
+    <w:unhideWhenUsed/>
+    <w:rsid w:val="00DD0DE3"/>
+    <w:pPr>
+      <w:spacing w:after="100"/>
+      <w:ind w:left="480"/>
+    </w:pPr>
   </w:style>
 </w:styles>
 </file>
@@ -3619,7 +7538,7 @@
 </file>
 
 <file path=customXml/itemProps1.xml><?xml version="1.0" encoding="utf-8"?>
-<ds:datastoreItem xmlns:ds="http://schemas.openxmlformats.org/officeDocument/2006/customXml" ds:itemID="{A9C89121-1E23-4575-8F96-96E41ED97FB8}">
+<ds:datastoreItem xmlns:ds="http://schemas.openxmlformats.org/officeDocument/2006/customXml" ds:itemID="{DA3D3741-1052-450C-8800-250BAB4EEB02}">
   <ds:schemaRefs>
     <ds:schemaRef ds:uri="http://schemas.openxmlformats.org/officeDocument/2006/bibliography"/>
   </ds:schemaRefs>

</xml_diff>

<commit_message>
Documentaion.pdf ended / Project paused.
</commit_message>
<xml_diff>
--- a/Docs/Documentation.docx
+++ b/Docs/Documentation.docx
@@ -216,6 +216,7 @@
       </w:pPr>
       <w:bookmarkStart w:id="0" w:name="_Toc431475640"/>
       <w:bookmarkStart w:id="1" w:name="_Toc431475910"/>
+      <w:bookmarkStart w:id="2" w:name="_Toc431826449"/>
       <w:r>
         <w:rPr>
           <w:lang w:val="en-US"/>
@@ -225,6 +226,7 @@
       </w:r>
       <w:bookmarkEnd w:id="0"/>
       <w:bookmarkEnd w:id="1"/>
+      <w:bookmarkEnd w:id="2"/>
     </w:p>
     <w:sdt>
       <w:sdtPr>
@@ -272,7 +274,7 @@
           <w:r>
             <w:fldChar w:fldCharType="separate"/>
           </w:r>
-          <w:hyperlink w:anchor="_Toc431475911" w:history="1">
+          <w:hyperlink w:anchor="_Toc431826450" w:history="1">
             <w:r>
               <w:rPr>
                 <w:rStyle w:val="Lienhypertexte"/>
@@ -295,7 +297,7 @@
               <w:rPr>
                 <w:webHidden/>
               </w:rPr>
-              <w:instrText xml:space="preserve"> PAGEREF _Toc431475911 \h </w:instrText>
+              <w:instrText xml:space="preserve"> PAGEREF _Toc431826450 \h </w:instrText>
             </w:r>
             <w:r>
               <w:rPr>
@@ -339,7 +341,7 @@
               <w:lang w:val="fr-FR" w:eastAsia="fr-FR"/>
             </w:rPr>
           </w:pPr>
-          <w:hyperlink w:anchor="_Toc431475912" w:history="1">
+          <w:hyperlink w:anchor="_Toc431826451" w:history="1">
             <w:r>
               <w:rPr>
                 <w:rStyle w:val="Lienhypertexte"/>
@@ -362,7 +364,7 @@
               <w:rPr>
                 <w:webHidden/>
               </w:rPr>
-              <w:instrText xml:space="preserve"> PAGEREF _Toc431475912 \h </w:instrText>
+              <w:instrText xml:space="preserve"> PAGEREF _Toc431826451 \h </w:instrText>
             </w:r>
             <w:r>
               <w:rPr>
@@ -399,7 +401,7 @@
               <w:lang w:val="fr-FR" w:eastAsia="fr-FR"/>
             </w:rPr>
           </w:pPr>
-          <w:hyperlink w:anchor="_Toc431475913" w:history="1">
+          <w:hyperlink w:anchor="_Toc431826452" w:history="1">
             <w:r>
               <w:rPr>
                 <w:rStyle w:val="Lienhypertexte"/>
@@ -422,7 +424,7 @@
               <w:rPr>
                 <w:webHidden/>
               </w:rPr>
-              <w:instrText xml:space="preserve"> PAGEREF _Toc431475913 \h </w:instrText>
+              <w:instrText xml:space="preserve"> PAGEREF _Toc431826452 \h </w:instrText>
             </w:r>
             <w:r>
               <w:rPr>
@@ -456,7 +458,7 @@
               <w:rStyle w:val="Lienhypertexte"/>
             </w:rPr>
           </w:pPr>
-          <w:hyperlink w:anchor="_Toc431475914" w:history="1">
+          <w:hyperlink w:anchor="_Toc431826453" w:history="1">
             <w:r>
               <w:rPr>
                 <w:rStyle w:val="Lienhypertexte"/>
@@ -479,7 +481,7 @@
               <w:rPr>
                 <w:webHidden/>
               </w:rPr>
-              <w:instrText xml:space="preserve"> PAGEREF _Toc431475914 \h </w:instrText>
+              <w:instrText xml:space="preserve"> PAGEREF _Toc431826453 \h </w:instrText>
             </w:r>
             <w:r>
               <w:rPr>
@@ -523,7 +525,7 @@
               <w:lang w:val="fr-FR" w:eastAsia="fr-FR"/>
             </w:rPr>
           </w:pPr>
-          <w:hyperlink w:anchor="_Toc431475915" w:history="1">
+          <w:hyperlink w:anchor="_Toc431826454" w:history="1">
             <w:r>
               <w:rPr>
                 <w:rStyle w:val="Lienhypertexte"/>
@@ -546,7 +548,7 @@
               <w:rPr>
                 <w:webHidden/>
               </w:rPr>
-              <w:instrText xml:space="preserve"> PAGEREF _Toc431475915 \h </w:instrText>
+              <w:instrText xml:space="preserve"> PAGEREF _Toc431826454 \h </w:instrText>
             </w:r>
             <w:r>
               <w:rPr>
@@ -583,7 +585,7 @@
               <w:lang w:val="fr-FR" w:eastAsia="fr-FR"/>
             </w:rPr>
           </w:pPr>
-          <w:hyperlink w:anchor="_Toc431475916" w:history="1">
+          <w:hyperlink w:anchor="_Toc431826455" w:history="1">
             <w:r>
               <w:rPr>
                 <w:rStyle w:val="Lienhypertexte"/>
@@ -606,7 +608,7 @@
               <w:rPr>
                 <w:webHidden/>
               </w:rPr>
-              <w:instrText xml:space="preserve"> PAGEREF _Toc431475916 \h </w:instrText>
+              <w:instrText xml:space="preserve"> PAGEREF _Toc431826455 \h </w:instrText>
             </w:r>
             <w:r>
               <w:rPr>
@@ -643,7 +645,7 @@
               <w:lang w:val="fr-FR" w:eastAsia="fr-FR"/>
             </w:rPr>
           </w:pPr>
-          <w:hyperlink w:anchor="_Toc431475917" w:history="1">
+          <w:hyperlink w:anchor="_Toc431826456" w:history="1">
             <w:r>
               <w:rPr>
                 <w:rStyle w:val="Lienhypertexte"/>
@@ -666,7 +668,7 @@
               <w:rPr>
                 <w:webHidden/>
               </w:rPr>
-              <w:instrText xml:space="preserve"> PAGEREF _Toc431475917 \h </w:instrText>
+              <w:instrText xml:space="preserve"> PAGEREF _Toc431826456 \h </w:instrText>
             </w:r>
             <w:r>
               <w:rPr>
@@ -706,7 +708,7 @@
               <w:lang w:eastAsia="fr-FR"/>
             </w:rPr>
           </w:pPr>
-          <w:hyperlink w:anchor="_Toc431475918" w:history="1">
+          <w:hyperlink w:anchor="_Toc431826457" w:history="1">
             <w:r>
               <w:rPr>
                 <w:rStyle w:val="Lienhypertexte"/>
@@ -734,7 +736,7 @@
                 <w:noProof/>
                 <w:webHidden/>
               </w:rPr>
-              <w:instrText xml:space="preserve"> PAGEREF _Toc431475918 \h </w:instrText>
+              <w:instrText xml:space="preserve"> PAGEREF _Toc431826457 \h </w:instrText>
             </w:r>
             <w:r>
               <w:rPr>
@@ -778,7 +780,7 @@
               <w:lang w:eastAsia="fr-FR"/>
             </w:rPr>
           </w:pPr>
-          <w:hyperlink w:anchor="_Toc431475919" w:history="1">
+          <w:hyperlink w:anchor="_Toc431826458" w:history="1">
             <w:r>
               <w:rPr>
                 <w:rStyle w:val="Lienhypertexte"/>
@@ -806,7 +808,7 @@
                 <w:noProof/>
                 <w:webHidden/>
               </w:rPr>
-              <w:instrText xml:space="preserve"> PAGEREF _Toc431475919 \h </w:instrText>
+              <w:instrText xml:space="preserve"> PAGEREF _Toc431826458 \h </w:instrText>
             </w:r>
             <w:r>
               <w:rPr>
@@ -850,7 +852,7 @@
               <w:lang w:eastAsia="fr-FR"/>
             </w:rPr>
           </w:pPr>
-          <w:hyperlink w:anchor="_Toc431475920" w:history="1">
+          <w:hyperlink w:anchor="_Toc431826459" w:history="1">
             <w:r>
               <w:rPr>
                 <w:rStyle w:val="Lienhypertexte"/>
@@ -878,7 +880,7 @@
                 <w:noProof/>
                 <w:webHidden/>
               </w:rPr>
-              <w:instrText xml:space="preserve"> PAGEREF _Toc431475920 \h </w:instrText>
+              <w:instrText xml:space="preserve"> PAGEREF _Toc431826459 \h </w:instrText>
             </w:r>
             <w:r>
               <w:rPr>
@@ -919,7 +921,7 @@
               <w:lang w:val="fr-FR" w:eastAsia="fr-FR"/>
             </w:rPr>
           </w:pPr>
-          <w:hyperlink w:anchor="_Toc431475921" w:history="1">
+          <w:hyperlink w:anchor="_Toc431826460" w:history="1">
             <w:r>
               <w:rPr>
                 <w:rStyle w:val="Lienhypertexte"/>
@@ -942,7 +944,7 @@
               <w:rPr>
                 <w:webHidden/>
               </w:rPr>
-              <w:instrText xml:space="preserve"> PAGEREF _Toc431475921 \h </w:instrText>
+              <w:instrText xml:space="preserve"> PAGEREF _Toc431826460 \h </w:instrText>
             </w:r>
             <w:r>
               <w:rPr>
@@ -982,7 +984,7 @@
               <w:lang w:eastAsia="fr-FR"/>
             </w:rPr>
           </w:pPr>
-          <w:hyperlink w:anchor="_Toc431475922" w:history="1">
+          <w:hyperlink w:anchor="_Toc431826461" w:history="1">
             <w:r>
               <w:rPr>
                 <w:rStyle w:val="Lienhypertexte"/>
@@ -1010,7 +1012,7 @@
                 <w:noProof/>
                 <w:webHidden/>
               </w:rPr>
-              <w:instrText xml:space="preserve"> PAGEREF _Toc431475922 \h </w:instrText>
+              <w:instrText xml:space="preserve"> PAGEREF _Toc431826461 \h </w:instrText>
             </w:r>
             <w:r>
               <w:rPr>
@@ -1054,7 +1056,7 @@
               <w:lang w:eastAsia="fr-FR"/>
             </w:rPr>
           </w:pPr>
-          <w:hyperlink w:anchor="_Toc431475923" w:history="1">
+          <w:hyperlink w:anchor="_Toc431826462" w:history="1">
             <w:r>
               <w:rPr>
                 <w:rStyle w:val="Lienhypertexte"/>
@@ -1082,7 +1084,7 @@
                 <w:noProof/>
                 <w:webHidden/>
               </w:rPr>
-              <w:instrText xml:space="preserve"> PAGEREF _Toc431475923 \h </w:instrText>
+              <w:instrText xml:space="preserve"> PAGEREF _Toc431826462 \h </w:instrText>
             </w:r>
             <w:r>
               <w:rPr>
@@ -1126,7 +1128,7 @@
               <w:lang w:eastAsia="fr-FR"/>
             </w:rPr>
           </w:pPr>
-          <w:hyperlink w:anchor="_Toc431475924" w:history="1">
+          <w:hyperlink w:anchor="_Toc431826463" w:history="1">
             <w:r>
               <w:rPr>
                 <w:rStyle w:val="Lienhypertexte"/>
@@ -1154,7 +1156,7 @@
                 <w:noProof/>
                 <w:webHidden/>
               </w:rPr>
-              <w:instrText xml:space="preserve"> PAGEREF _Toc431475924 \h </w:instrText>
+              <w:instrText xml:space="preserve"> PAGEREF _Toc431826463 \h </w:instrText>
             </w:r>
             <w:r>
               <w:rPr>
@@ -1195,7 +1197,7 @@
               <w:lang w:val="fr-FR" w:eastAsia="fr-FR"/>
             </w:rPr>
           </w:pPr>
-          <w:hyperlink w:anchor="_Toc431475925" w:history="1">
+          <w:hyperlink w:anchor="_Toc431826464" w:history="1">
             <w:r>
               <w:rPr>
                 <w:rStyle w:val="Lienhypertexte"/>
@@ -1218,7 +1220,7 @@
               <w:rPr>
                 <w:webHidden/>
               </w:rPr>
-              <w:instrText xml:space="preserve"> PAGEREF _Toc431475925 \h </w:instrText>
+              <w:instrText xml:space="preserve"> PAGEREF _Toc431826464 \h </w:instrText>
             </w:r>
             <w:r>
               <w:rPr>
@@ -1255,7 +1257,7 @@
               <w:lang w:val="fr-FR" w:eastAsia="fr-FR"/>
             </w:rPr>
           </w:pPr>
-          <w:hyperlink w:anchor="_Toc431475926" w:history="1">
+          <w:hyperlink w:anchor="_Toc431826465" w:history="1">
             <w:r>
               <w:rPr>
                 <w:rStyle w:val="Lienhypertexte"/>
@@ -1278,7 +1280,7 @@
               <w:rPr>
                 <w:webHidden/>
               </w:rPr>
-              <w:instrText xml:space="preserve"> PAGEREF _Toc431475926 \h </w:instrText>
+              <w:instrText xml:space="preserve"> PAGEREF _Toc431826465 \h </w:instrText>
             </w:r>
             <w:r>
               <w:rPr>
@@ -1312,7 +1314,7 @@
               <w:rStyle w:val="Lienhypertexte"/>
             </w:rPr>
           </w:pPr>
-          <w:hyperlink w:anchor="_Toc431475927" w:history="1">
+          <w:hyperlink w:anchor="_Toc431826466" w:history="1">
             <w:r>
               <w:rPr>
                 <w:rStyle w:val="Lienhypertexte"/>
@@ -1335,7 +1337,7 @@
               <w:rPr>
                 <w:webHidden/>
               </w:rPr>
-              <w:instrText xml:space="preserve"> PAGEREF _Toc431475927 \h </w:instrText>
+              <w:instrText xml:space="preserve"> PAGEREF _Toc431826466 \h </w:instrText>
             </w:r>
             <w:r>
               <w:rPr>
@@ -1353,70 +1355,6 @@
                 <w:webHidden/>
               </w:rPr>
               <w:t>11</w:t>
-            </w:r>
-            <w:r>
-              <w:rPr>
-                <w:webHidden/>
-              </w:rPr>
-              <w:fldChar w:fldCharType="end"/>
-            </w:r>
-          </w:hyperlink>
-        </w:p>
-        <w:p>
-          <w:pPr>
-            <w:rPr>
-              <w:lang w:val="en-US"/>
-            </w:rPr>
-          </w:pPr>
-        </w:p>
-        <w:p>
-          <w:pPr>
-            <w:pStyle w:val="TM1"/>
-            <w:rPr>
-              <w:rStyle w:val="Lienhypertexte"/>
-            </w:rPr>
-          </w:pPr>
-          <w:hyperlink w:anchor="_Toc431475928" w:history="1">
-            <w:r>
-              <w:rPr>
-                <w:rStyle w:val="Lienhypertexte"/>
-              </w:rPr>
-              <w:t>III - Scripting</w:t>
-            </w:r>
-            <w:r>
-              <w:rPr>
-                <w:webHidden/>
-              </w:rPr>
-              <w:tab/>
-            </w:r>
-            <w:r>
-              <w:rPr>
-                <w:webHidden/>
-              </w:rPr>
-              <w:fldChar w:fldCharType="begin"/>
-            </w:r>
-            <w:r>
-              <w:rPr>
-                <w:webHidden/>
-              </w:rPr>
-              <w:instrText xml:space="preserve"> PAGEREF _Toc431475928 \h </w:instrText>
-            </w:r>
-            <w:r>
-              <w:rPr>
-                <w:webHidden/>
-              </w:rPr>
-            </w:r>
-            <w:r>
-              <w:rPr>
-                <w:webHidden/>
-              </w:rPr>
-              <w:fldChar w:fldCharType="separate"/>
-            </w:r>
-            <w:r>
-              <w:rPr>
-                <w:webHidden/>
-              </w:rPr>
-              <w:t>12</w:t>
             </w:r>
             <w:r>
               <w:rPr>
@@ -1443,11 +1381,195 @@
               <w:lang w:val="fr-FR" w:eastAsia="fr-FR"/>
             </w:rPr>
           </w:pPr>
-          <w:hyperlink w:anchor="_Toc431475929" w:history="1">
+          <w:hyperlink w:anchor="_Toc431826467" w:history="1">
             <w:r>
               <w:rPr>
                 <w:rStyle w:val="Lienhypertexte"/>
               </w:rPr>
+              <w:t>III - Scripting</w:t>
+            </w:r>
+            <w:r>
+              <w:rPr>
+                <w:webHidden/>
+              </w:rPr>
+              <w:tab/>
+            </w:r>
+            <w:r>
+              <w:rPr>
+                <w:webHidden/>
+              </w:rPr>
+              <w:fldChar w:fldCharType="begin"/>
+            </w:r>
+            <w:r>
+              <w:rPr>
+                <w:webHidden/>
+              </w:rPr>
+              <w:instrText xml:space="preserve"> PAGEREF _Toc431826467 \h </w:instrText>
+            </w:r>
+            <w:r>
+              <w:rPr>
+                <w:webHidden/>
+              </w:rPr>
+            </w:r>
+            <w:r>
+              <w:rPr>
+                <w:webHidden/>
+              </w:rPr>
+              <w:fldChar w:fldCharType="separate"/>
+            </w:r>
+            <w:r>
+              <w:rPr>
+                <w:webHidden/>
+              </w:rPr>
+              <w:t>12</w:t>
+            </w:r>
+            <w:r>
+              <w:rPr>
+                <w:webHidden/>
+              </w:rPr>
+              <w:fldChar w:fldCharType="end"/>
+            </w:r>
+          </w:hyperlink>
+        </w:p>
+        <w:p>
+          <w:pPr>
+            <w:pStyle w:val="TM2"/>
+            <w:rPr>
+              <w:rFonts w:eastAsiaTheme="minorEastAsia"/>
+              <w:i w:val="0"/>
+              <w:sz w:val="22"/>
+              <w:lang w:val="fr-FR" w:eastAsia="fr-FR"/>
+            </w:rPr>
+          </w:pPr>
+          <w:hyperlink w:anchor="_Toc431826468" w:history="1">
+            <w:r>
+              <w:rPr>
+                <w:rStyle w:val="Lienhypertexte"/>
+              </w:rPr>
+              <w:t>1 - Setter</w:t>
+            </w:r>
+            <w:r>
+              <w:rPr>
+                <w:webHidden/>
+              </w:rPr>
+              <w:tab/>
+            </w:r>
+            <w:r>
+              <w:rPr>
+                <w:webHidden/>
+              </w:rPr>
+              <w:fldChar w:fldCharType="begin"/>
+            </w:r>
+            <w:r>
+              <w:rPr>
+                <w:webHidden/>
+              </w:rPr>
+              <w:instrText xml:space="preserve"> PAGEREF _Toc431826468 \h </w:instrText>
+            </w:r>
+            <w:r>
+              <w:rPr>
+                <w:webHidden/>
+              </w:rPr>
+            </w:r>
+            <w:r>
+              <w:rPr>
+                <w:webHidden/>
+              </w:rPr>
+              <w:fldChar w:fldCharType="separate"/>
+            </w:r>
+            <w:r>
+              <w:rPr>
+                <w:webHidden/>
+              </w:rPr>
+              <w:t>12</w:t>
+            </w:r>
+            <w:r>
+              <w:rPr>
+                <w:webHidden/>
+              </w:rPr>
+              <w:fldChar w:fldCharType="end"/>
+            </w:r>
+          </w:hyperlink>
+        </w:p>
+        <w:p>
+          <w:pPr>
+            <w:pStyle w:val="TM2"/>
+            <w:rPr>
+              <w:rStyle w:val="Lienhypertexte"/>
+            </w:rPr>
+          </w:pPr>
+          <w:hyperlink w:anchor="_Toc431826469" w:history="1">
+            <w:r>
+              <w:rPr>
+                <w:rStyle w:val="Lienhypertexte"/>
+              </w:rPr>
+              <w:t>2 - Getter</w:t>
+            </w:r>
+            <w:r>
+              <w:rPr>
+                <w:webHidden/>
+              </w:rPr>
+              <w:tab/>
+            </w:r>
+            <w:r>
+              <w:rPr>
+                <w:webHidden/>
+              </w:rPr>
+              <w:fldChar w:fldCharType="begin"/>
+            </w:r>
+            <w:r>
+              <w:rPr>
+                <w:webHidden/>
+              </w:rPr>
+              <w:instrText xml:space="preserve"> PAGEREF _Toc431826469 \h </w:instrText>
+            </w:r>
+            <w:r>
+              <w:rPr>
+                <w:webHidden/>
+              </w:rPr>
+            </w:r>
+            <w:r>
+              <w:rPr>
+                <w:webHidden/>
+              </w:rPr>
+              <w:fldChar w:fldCharType="separate"/>
+            </w:r>
+            <w:r>
+              <w:rPr>
+                <w:webHidden/>
+              </w:rPr>
+              <w:t>12</w:t>
+            </w:r>
+            <w:r>
+              <w:rPr>
+                <w:webHidden/>
+              </w:rPr>
+              <w:fldChar w:fldCharType="end"/>
+            </w:r>
+          </w:hyperlink>
+        </w:p>
+        <w:p>
+          <w:pPr>
+            <w:rPr>
+              <w:lang w:val="en-US"/>
+            </w:rPr>
+          </w:pPr>
+        </w:p>
+        <w:p>
+          <w:pPr>
+            <w:pStyle w:val="TM1"/>
+            <w:rPr>
+              <w:rFonts w:eastAsiaTheme="minorEastAsia"/>
+              <w:b w:val="0"/>
+              <w:sz w:val="22"/>
+              <w:lang w:val="fr-FR" w:eastAsia="fr-FR"/>
+            </w:rPr>
+          </w:pPr>
+          <w:hyperlink w:anchor="_Toc431826470" w:history="1">
+            <w:r>
+              <w:rPr>
+                <w:rStyle w:val="Lienhypertexte"/>
+              </w:rPr>
               <w:t>IV - Links</w:t>
             </w:r>
             <w:r>
@@ -1466,7 +1588,7 @@
               <w:rPr>
                 <w:webHidden/>
               </w:rPr>
-              <w:instrText xml:space="preserve"> PAGEREF _Toc431475929 \h </w:instrText>
+              <w:instrText xml:space="preserve"> PAGEREF _Toc431826470 \h </w:instrText>
             </w:r>
             <w:r>
               <w:rPr>
@@ -1524,7 +1646,7 @@
           <w:lang w:val="en-US"/>
         </w:rPr>
       </w:pPr>
-      <w:bookmarkStart w:id="2" w:name="_Toc431475911"/>
+      <w:bookmarkStart w:id="3" w:name="_Toc431826450"/>
       <w:r>
         <w:rPr>
           <w:lang w:val="en-US"/>
@@ -1532,26 +1654,40 @@
         <w:lastRenderedPageBreak/>
         <w:t>Foreword</w:t>
       </w:r>
-      <w:bookmarkEnd w:id="2"/>
-    </w:p>
-    <w:p>
-      <w:pPr>
-        <w:rPr>
-          <w:lang w:val="en-US"/>
-        </w:rPr>
-      </w:pPr>
-    </w:p>
-    <w:p>
-      <w:pPr>
-        <w:rPr>
-          <w:lang w:val="en-US"/>
-        </w:rPr>
-      </w:pPr>
-      <w:r>
-        <w:rPr>
-          <w:lang w:val="en-US"/>
-        </w:rPr>
-        <w:t>First of all please allow me to apology in advance for my English. As non-native English speaker, I try my best to be understandable but I may fail sometimes: if you need any clarification on any point of this document, feel free to contact me and I'll help you as much as I can.</w:t>
+      <w:bookmarkEnd w:id="3"/>
+    </w:p>
+    <w:p>
+      <w:pPr>
+        <w:rPr>
+          <w:lang w:val="en-US"/>
+        </w:rPr>
+      </w:pPr>
+    </w:p>
+    <w:p>
+      <w:pPr>
+        <w:rPr>
+          <w:lang w:val="en-US"/>
+        </w:rPr>
+      </w:pPr>
+      <w:r>
+        <w:rPr>
+          <w:lang w:val="en-US"/>
+        </w:rPr>
+        <w:t xml:space="preserve">First of all please allow me to apology in advance for my English. As non-native English speaker, I try my best to be understandable but I may fail sometimes: if you need any clarification on any point of this document, feel free to contact me and I'll </w:t>
+      </w:r>
+      <w:r>
+        <w:rPr>
+          <w:lang w:val="en-US"/>
+        </w:rPr>
+        <w:t xml:space="preserve">be glad to </w:t>
+      </w:r>
+      <w:bookmarkStart w:id="4" w:name="_GoBack"/>
+      <w:bookmarkEnd w:id="4"/>
+      <w:r>
+        <w:rPr>
+          <w:lang w:val="en-US"/>
+        </w:rPr>
+        <w:t>help you as much as I can.</w:t>
       </w:r>
     </w:p>
     <w:p>
@@ -2038,7 +2174,7 @@
           <w:lang w:val="en-US"/>
         </w:rPr>
       </w:pPr>
-      <w:bookmarkStart w:id="3" w:name="_Toc431475912"/>
+      <w:bookmarkStart w:id="5" w:name="_Toc431826451"/>
       <w:r>
         <w:rPr>
           <w:lang w:val="en-US"/>
@@ -2046,7 +2182,7 @@
         <w:lastRenderedPageBreak/>
         <w:t>I - Usage</w:t>
       </w:r>
-      <w:bookmarkEnd w:id="3"/>
+      <w:bookmarkEnd w:id="5"/>
     </w:p>
     <w:p>
       <w:pPr>
@@ -2055,14 +2191,14 @@
           <w:lang w:val="en-US"/>
         </w:rPr>
       </w:pPr>
-      <w:bookmarkStart w:id="4" w:name="_Toc431475913"/>
+      <w:bookmarkStart w:id="6" w:name="_Toc431826452"/>
       <w:r>
         <w:rPr>
           <w:lang w:val="en-US"/>
         </w:rPr>
         <w:t>1 - Project setup</w:t>
       </w:r>
-      <w:bookmarkEnd w:id="4"/>
+      <w:bookmarkEnd w:id="6"/>
     </w:p>
     <w:p>
       <w:pPr>
@@ -2287,7 +2423,7 @@
           <w:lang w:val="en-US"/>
         </w:rPr>
       </w:pPr>
-      <w:bookmarkStart w:id="5" w:name="_Toc431475914"/>
+      <w:bookmarkStart w:id="7" w:name="_Toc431826453"/>
       <w:r>
         <w:rPr>
           <w:lang w:val="en-US"/>
@@ -2295,7 +2431,7 @@
         <w:lastRenderedPageBreak/>
         <w:t>2 - Scene setup</w:t>
       </w:r>
-      <w:bookmarkEnd w:id="5"/>
+      <w:bookmarkEnd w:id="7"/>
     </w:p>
     <w:p>
       <w:pPr>
@@ -3353,7 +3489,7 @@
           <w:lang w:val="en-US"/>
         </w:rPr>
       </w:pPr>
-      <w:bookmarkStart w:id="6" w:name="_Toc431475915"/>
+      <w:bookmarkStart w:id="8" w:name="_Toc431826454"/>
       <w:r>
         <w:rPr>
           <w:lang w:val="en-US"/>
@@ -3361,7 +3497,7 @@
         <w:lastRenderedPageBreak/>
         <w:t>II - Parameters</w:t>
       </w:r>
-      <w:bookmarkEnd w:id="6"/>
+      <w:bookmarkEnd w:id="8"/>
     </w:p>
     <w:p>
       <w:pPr>
@@ -3370,14 +3506,14 @@
           <w:lang w:val="en-US"/>
         </w:rPr>
       </w:pPr>
-      <w:bookmarkStart w:id="7" w:name="_Toc431475916"/>
+      <w:bookmarkStart w:id="9" w:name="_Toc431826455"/>
       <w:r>
         <w:rPr>
           <w:lang w:val="en-US"/>
         </w:rPr>
         <w:t>1 - General settings</w:t>
       </w:r>
-      <w:bookmarkEnd w:id="7"/>
+      <w:bookmarkEnd w:id="9"/>
     </w:p>
     <w:p>
       <w:pPr>
@@ -3855,14 +3991,14 @@
           <w:lang w:val="en-US"/>
         </w:rPr>
       </w:pPr>
-      <w:bookmarkStart w:id="8" w:name="_Toc431475917"/>
+      <w:bookmarkStart w:id="10" w:name="_Toc431826456"/>
       <w:r>
         <w:rPr>
           <w:lang w:val="en-US"/>
         </w:rPr>
         <w:t>2 - Color settings</w:t>
       </w:r>
-      <w:bookmarkEnd w:id="8"/>
+      <w:bookmarkEnd w:id="10"/>
     </w:p>
     <w:p>
       <w:pPr>
@@ -3901,7 +4037,7 @@
           <w:lang w:val="en-US"/>
         </w:rPr>
       </w:pPr>
-      <w:bookmarkStart w:id="9" w:name="_Toc431475918"/>
+      <w:bookmarkStart w:id="11" w:name="_Toc431826457"/>
       <w:r>
         <w:rPr>
           <w:lang w:val="en-US"/>
@@ -3914,7 +4050,7 @@
         </w:rPr>
         <w:t>Single Color</w:t>
       </w:r>
-      <w:bookmarkEnd w:id="9"/>
+      <w:bookmarkEnd w:id="11"/>
     </w:p>
     <w:p>
       <w:pPr>
@@ -4022,14 +4158,14 @@
         </w:rPr>
         <w:tab/>
       </w:r>
-      <w:bookmarkStart w:id="10" w:name="_Toc431475919"/>
+      <w:bookmarkStart w:id="12" w:name="_Toc431826458"/>
       <w:r>
         <w:rPr>
           <w:lang w:val="en-US"/>
         </w:rPr>
         <w:t>- Simple Gradient</w:t>
       </w:r>
-      <w:bookmarkEnd w:id="10"/>
+      <w:bookmarkEnd w:id="12"/>
     </w:p>
     <w:p>
       <w:pPr>
@@ -4264,7 +4400,7 @@
           <w:lang w:val="en-US"/>
         </w:rPr>
       </w:pPr>
-      <w:bookmarkStart w:id="11" w:name="_Toc431475920"/>
+      <w:bookmarkStart w:id="13" w:name="_Toc431826459"/>
       <w:r>
         <w:rPr>
           <w:lang w:val="en-US"/>
@@ -4272,7 +4408,7 @@
         <w:lastRenderedPageBreak/>
         <w:t>- Multiple Colors</w:t>
       </w:r>
-      <w:bookmarkEnd w:id="11"/>
+      <w:bookmarkEnd w:id="13"/>
     </w:p>
     <w:p>
       <w:pPr>
@@ -4879,14 +5015,14 @@
           <w:lang w:val="en-US"/>
         </w:rPr>
       </w:pPr>
-      <w:bookmarkStart w:id="12" w:name="_Toc431475921"/>
+      <w:bookmarkStart w:id="14" w:name="_Toc431826460"/>
       <w:r>
         <w:rPr>
           <w:lang w:val="en-US"/>
         </w:rPr>
         <w:t>3 - Orientation settings</w:t>
       </w:r>
-      <w:bookmarkEnd w:id="12"/>
+      <w:bookmarkEnd w:id="14"/>
     </w:p>
     <w:p>
       <w:pPr>
@@ -4925,14 +5061,14 @@
           <w:lang w:val="en-US"/>
         </w:rPr>
       </w:pPr>
-      <w:bookmarkStart w:id="13" w:name="_Toc431475922"/>
+      <w:bookmarkStart w:id="15" w:name="_Toc431826461"/>
       <w:r>
         <w:rPr>
           <w:lang w:val="en-US"/>
         </w:rPr>
         <w:t>- Constant</w:t>
       </w:r>
-      <w:bookmarkEnd w:id="13"/>
+      <w:bookmarkEnd w:id="15"/>
     </w:p>
     <w:p>
       <w:pPr>
@@ -5023,7 +5159,7 @@
           <w:lang w:val="en-US"/>
         </w:rPr>
       </w:pPr>
-      <w:bookmarkStart w:id="14" w:name="_Toc431475923"/>
+      <w:bookmarkStart w:id="16" w:name="_Toc431826462"/>
       <w:r>
         <w:rPr>
           <w:lang w:val="en-US"/>
@@ -5031,7 +5167,7 @@
         <w:lastRenderedPageBreak/>
         <w:t>- Over Distance</w:t>
       </w:r>
-      <w:bookmarkEnd w:id="14"/>
+      <w:bookmarkEnd w:id="16"/>
     </w:p>
     <w:p>
       <w:pPr>
@@ -5187,14 +5323,14 @@
           <w:lang w:val="en-US"/>
         </w:rPr>
       </w:pPr>
-      <w:bookmarkStart w:id="15" w:name="_Toc431475924"/>
+      <w:bookmarkStart w:id="17" w:name="_Toc431826463"/>
       <w:r>
         <w:rPr>
           <w:lang w:val="en-US"/>
         </w:rPr>
         <w:t>- Random</w:t>
       </w:r>
-      <w:bookmarkEnd w:id="15"/>
+      <w:bookmarkEnd w:id="17"/>
     </w:p>
     <w:p>
       <w:pPr>
@@ -5350,14 +5486,14 @@
           <w:lang w:val="en-US"/>
         </w:rPr>
       </w:pPr>
-      <w:bookmarkStart w:id="16" w:name="_Toc431475925"/>
+      <w:bookmarkStart w:id="18" w:name="_Toc431826464"/>
       <w:r>
         <w:rPr>
           <w:lang w:val="en-US"/>
         </w:rPr>
         <w:t>4 - Alpha blending settings</w:t>
       </w:r>
-      <w:bookmarkEnd w:id="16"/>
+      <w:bookmarkEnd w:id="18"/>
     </w:p>
     <w:p>
       <w:pPr>
@@ -5714,14 +5850,14 @@
           <w:lang w:val="en-US"/>
         </w:rPr>
       </w:pPr>
-      <w:bookmarkStart w:id="17" w:name="_Toc431475926"/>
+      <w:bookmarkStart w:id="19" w:name="_Toc431826465"/>
       <w:r>
         <w:rPr>
           <w:lang w:val="en-US"/>
         </w:rPr>
         <w:t>5 - Direct view</w:t>
       </w:r>
-      <w:bookmarkEnd w:id="17"/>
+      <w:bookmarkEnd w:id="19"/>
     </w:p>
     <w:p>
       <w:pPr>
@@ -5997,14 +6133,14 @@
           <w:lang w:val="en-US"/>
         </w:rPr>
       </w:pPr>
-      <w:bookmarkStart w:id="18" w:name="_Toc431475927"/>
+      <w:bookmarkStart w:id="20" w:name="_Toc431826466"/>
       <w:r>
         <w:rPr>
           <w:lang w:val="en-US"/>
         </w:rPr>
         <w:t>6 - Lerp settings</w:t>
       </w:r>
-      <w:bookmarkEnd w:id="18"/>
+      <w:bookmarkEnd w:id="20"/>
     </w:p>
     <w:p>
       <w:pPr>
@@ -6236,7 +6372,7 @@
           <w:lang w:val="en-US"/>
         </w:rPr>
       </w:pPr>
-      <w:bookmarkStart w:id="19" w:name="_Toc431475928"/>
+      <w:bookmarkStart w:id="21" w:name="_Toc431826467"/>
       <w:r>
         <w:rPr>
           <w:lang w:val="en-US"/>
@@ -6244,177 +6380,728 @@
         <w:lastRenderedPageBreak/>
         <w:t>III - Scripting</w:t>
       </w:r>
-      <w:bookmarkEnd w:id="19"/>
-    </w:p>
-    <w:p>
-      <w:pPr>
-        <w:rPr>
-          <w:lang w:val="en-US"/>
-        </w:rPr>
-      </w:pPr>
-      <w:r>
-        <w:rPr>
-          <w:lang w:val="en-US"/>
-        </w:rPr>
-        <w:t>//TODO</w:t>
-      </w:r>
-    </w:p>
-    <w:p>
-      <w:pPr>
-        <w:rPr>
-          <w:i/>
-          <w:lang w:val="en-US"/>
-        </w:rPr>
-      </w:pPr>
-      <w:r>
-        <w:rPr>
-          <w:i/>
+      <w:bookmarkEnd w:id="21"/>
+    </w:p>
+    <w:p>
+      <w:pPr>
+        <w:pStyle w:val="Titre2"/>
+        <w:rPr>
+          <w:lang w:val="en-US"/>
+        </w:rPr>
+      </w:pPr>
+      <w:bookmarkStart w:id="22" w:name="_Toc431826468"/>
+      <w:r>
+        <w:rPr>
+          <w:lang w:val="en-US"/>
+        </w:rPr>
+        <w:t>1 - Setter</w:t>
+      </w:r>
+      <w:bookmarkEnd w:id="22"/>
+    </w:p>
+    <w:p>
+      <w:pPr>
+        <w:rPr>
+          <w:lang w:val="en-US"/>
+        </w:rPr>
+      </w:pPr>
+      <w:r>
+        <w:rPr>
+          <w:lang w:val="en-US"/>
+        </w:rPr>
+        <w:t>To get this script user friendly</w:t>
+      </w:r>
+      <w:r>
+        <w:rPr>
+          <w:lang w:val="en-US"/>
+        </w:rPr>
+        <w:t xml:space="preserve"> as much as possible</w:t>
+      </w:r>
+      <w:r>
+        <w:rPr>
+          <w:lang w:val="en-US"/>
+        </w:rPr>
+        <w:t>, I wrote some very simple setters:</w:t>
+      </w:r>
+    </w:p>
+    <w:p>
+      <w:pPr>
+        <w:jc w:val="center"/>
+        <w:rPr>
+          <w:lang w:val="en-US"/>
+        </w:rPr>
+      </w:pPr>
+      <w:r>
+        <w:rPr>
+          <w:noProof/>
+          <w:lang w:eastAsia="fr-FR"/>
+        </w:rPr>
+        <w:drawing>
+          <wp:inline distT="0" distB="0" distL="0" distR="0">
+            <wp:extent cx="5508000" cy="2763117"/>
+            <wp:effectExtent l="0" t="0" r="0" b="0"/>
+            <wp:docPr id="9" name="Image 9"/>
+            <wp:cNvGraphicFramePr>
+              <a:graphicFrameLocks xmlns:a="http://schemas.openxmlformats.org/drawingml/2006/main" noChangeAspect="1"/>
+            </wp:cNvGraphicFramePr>
+            <a:graphic xmlns:a="http://schemas.openxmlformats.org/drawingml/2006/main">
+              <a:graphicData uri="http://schemas.openxmlformats.org/drawingml/2006/picture">
+                <pic:pic xmlns:pic="http://schemas.openxmlformats.org/drawingml/2006/picture">
+                  <pic:nvPicPr>
+                    <pic:cNvPr id="0" name="Picture 1"/>
+                    <pic:cNvPicPr>
+                      <a:picLocks noChangeAspect="1" noChangeArrowheads="1"/>
+                    </pic:cNvPicPr>
+                  </pic:nvPicPr>
+                  <pic:blipFill>
+                    <a:blip r:embed="rId28">
+                      <a:extLst>
+                        <a:ext uri="{28A0092B-C50C-407E-A947-70E740481C1C}">
+                          <a14:useLocalDpi xmlns:a14="http://schemas.microsoft.com/office/drawing/2010/main" val="0"/>
+                        </a:ext>
+                      </a:extLst>
+                    </a:blip>
+                    <a:srcRect/>
+                    <a:stretch>
+                      <a:fillRect/>
+                    </a:stretch>
+                  </pic:blipFill>
+                  <pic:spPr bwMode="auto">
+                    <a:xfrm>
+                      <a:off x="0" y="0"/>
+                      <a:ext cx="5508000" cy="2763117"/>
+                    </a:xfrm>
+                    <a:prstGeom prst="rect">
+                      <a:avLst/>
+                    </a:prstGeom>
+                    <a:noFill/>
+                    <a:ln>
+                      <a:noFill/>
+                    </a:ln>
+                  </pic:spPr>
+                </pic:pic>
+              </a:graphicData>
+            </a:graphic>
+          </wp:inline>
+        </w:drawing>
+      </w:r>
+    </w:p>
+    <w:p>
+      <w:pPr>
+        <w:rPr>
+          <w:lang w:val="en-US"/>
+        </w:rPr>
+      </w:pPr>
+      <w:r>
+        <w:rPr>
+          <w:lang w:val="en-US"/>
+        </w:rPr>
+        <w:t xml:space="preserve">Here we have </w:t>
+      </w:r>
+      <w:proofErr w:type="spellStart"/>
+      <w:r>
+        <w:rPr>
+          <w:b/>
+          <w:i/>
+          <w:color w:val="8E8E8E"/>
+          <w:lang w:val="en-US"/>
+        </w:rPr>
+        <w:t>SetMarkerSprite</w:t>
+      </w:r>
+      <w:proofErr w:type="spellEnd"/>
+      <w:r>
+        <w:rPr>
+          <w:lang w:val="en-US"/>
+        </w:rPr>
+        <w:t xml:space="preserve">, </w:t>
+      </w:r>
+      <w:proofErr w:type="spellStart"/>
+      <w:r>
+        <w:rPr>
+          <w:b/>
+          <w:i/>
+          <w:color w:val="8E8E8E"/>
+          <w:lang w:val="en-US"/>
+        </w:rPr>
+        <w:t>SetDistances</w:t>
+      </w:r>
+      <w:proofErr w:type="spellEnd"/>
+      <w:r>
+        <w:rPr>
+          <w:lang w:val="en-US"/>
+        </w:rPr>
+        <w:t xml:space="preserve"> and </w:t>
+      </w:r>
+      <w:proofErr w:type="spellStart"/>
+      <w:r>
+        <w:rPr>
+          <w:b/>
+          <w:i/>
+          <w:color w:val="8E8E8E"/>
+          <w:lang w:val="en-US"/>
+        </w:rPr>
+        <w:t>SetScales</w:t>
+      </w:r>
+      <w:proofErr w:type="spellEnd"/>
+      <w:r>
+        <w:rPr>
+          <w:lang w:val="en-US"/>
+        </w:rPr>
+        <w:t xml:space="preserve"> methods: they simply allow you to set the radar parameters while playing. </w:t>
+      </w:r>
+    </w:p>
+    <w:p>
+      <w:pPr>
+        <w:rPr>
+          <w:lang w:val="en-US"/>
+        </w:rPr>
+      </w:pPr>
+      <w:r>
+        <w:rPr>
+          <w:lang w:val="en-US"/>
+        </w:rPr>
+        <w:t>6 other methods are already written but you can add as many as you want/need.</w:t>
+      </w:r>
+    </w:p>
+    <w:p>
+      <w:pPr>
+        <w:rPr>
+          <w:lang w:val="en-US"/>
+        </w:rPr>
+      </w:pPr>
+    </w:p>
+    <w:p>
+      <w:pPr>
+        <w:pStyle w:val="Titre2"/>
+        <w:rPr>
+          <w:lang w:val="en-US"/>
+        </w:rPr>
+      </w:pPr>
+      <w:bookmarkStart w:id="23" w:name="_Toc431826469"/>
+      <w:r>
+        <w:rPr>
+          <w:lang w:val="en-US"/>
+        </w:rPr>
+        <w:t>2 - Getter</w:t>
+      </w:r>
+      <w:bookmarkEnd w:id="23"/>
+    </w:p>
+    <w:p>
+      <w:pPr>
+        <w:rPr>
+          <w:lang w:val="en-US"/>
+        </w:rPr>
+      </w:pPr>
+      <w:r>
+        <w:rPr>
+          <w:lang w:val="en-US"/>
+        </w:rPr>
+        <w:t xml:space="preserve">I also wrote 2 generic methods to access the </w:t>
+      </w:r>
+      <w:r>
+        <w:rPr>
+          <w:b/>
+          <w:i/>
+          <w:color w:val="8E8E8E"/>
+          <w:lang w:val="en-US"/>
+        </w:rPr>
+        <w:t>Markers</w:t>
+      </w:r>
+      <w:r>
+        <w:rPr>
+          <w:lang w:val="en-US"/>
+        </w:rPr>
+        <w:t xml:space="preserve">. This way you can easily tweak them (some cool ideas </w:t>
+      </w:r>
+      <w:r>
+        <w:rPr>
+          <w:lang w:val="en-US"/>
+        </w:rPr>
+        <w:t>could be</w:t>
+      </w:r>
+      <w:r>
+        <w:rPr>
+          <w:lang w:val="en-US"/>
+        </w:rPr>
+        <w:t xml:space="preserve"> </w:t>
+      </w:r>
+      <w:r>
+        <w:rPr>
+          <w:lang w:val="en-US"/>
+        </w:rPr>
+        <w:t>adding</w:t>
+      </w:r>
+      <w:r>
+        <w:rPr>
+          <w:lang w:val="en-US"/>
+        </w:rPr>
+        <w:t xml:space="preserve"> them </w:t>
+      </w:r>
+      <w:r>
+        <w:rPr>
+          <w:b/>
+          <w:lang w:val="en-US"/>
+        </w:rPr>
+        <w:t>Shadow</w:t>
+      </w:r>
+      <w:r>
+        <w:rPr>
+          <w:lang w:val="en-US"/>
+        </w:rPr>
+        <w:t xml:space="preserve"> or </w:t>
+      </w:r>
+      <w:r>
+        <w:rPr>
+          <w:b/>
+          <w:lang w:val="en-US"/>
+        </w:rPr>
+        <w:t>Outline</w:t>
+      </w:r>
+      <w:r>
+        <w:rPr>
+          <w:lang w:val="en-US"/>
+        </w:rPr>
+        <w:t>):</w:t>
+      </w:r>
+    </w:p>
+    <w:p>
+      <w:pPr>
+        <w:jc w:val="center"/>
+        <w:rPr>
+          <w:lang w:val="en-US"/>
+        </w:rPr>
+      </w:pPr>
+      <w:r>
+        <w:rPr>
+          <w:noProof/>
+          <w:lang w:eastAsia="fr-FR"/>
+        </w:rPr>
+        <w:drawing>
+          <wp:inline distT="0" distB="0" distL="0" distR="0">
+            <wp:extent cx="3571875" cy="542925"/>
+            <wp:effectExtent l="0" t="0" r="9525" b="9525"/>
+            <wp:docPr id="25" name="Image 25"/>
+            <wp:cNvGraphicFramePr>
+              <a:graphicFrameLocks xmlns:a="http://schemas.openxmlformats.org/drawingml/2006/main" noChangeAspect="1"/>
+            </wp:cNvGraphicFramePr>
+            <a:graphic xmlns:a="http://schemas.openxmlformats.org/drawingml/2006/main">
+              <a:graphicData uri="http://schemas.openxmlformats.org/drawingml/2006/picture">
+                <pic:pic xmlns:pic="http://schemas.openxmlformats.org/drawingml/2006/picture">
+                  <pic:nvPicPr>
+                    <pic:cNvPr id="0" name="Picture 2"/>
+                    <pic:cNvPicPr>
+                      <a:picLocks noChangeAspect="1" noChangeArrowheads="1"/>
+                    </pic:cNvPicPr>
+                  </pic:nvPicPr>
+                  <pic:blipFill>
+                    <a:blip r:embed="rId29">
+                      <a:extLst>
+                        <a:ext uri="{28A0092B-C50C-407E-A947-70E740481C1C}">
+                          <a14:useLocalDpi xmlns:a14="http://schemas.microsoft.com/office/drawing/2010/main" val="0"/>
+                        </a:ext>
+                      </a:extLst>
+                    </a:blip>
+                    <a:srcRect/>
+                    <a:stretch>
+                      <a:fillRect/>
+                    </a:stretch>
+                  </pic:blipFill>
+                  <pic:spPr bwMode="auto">
+                    <a:xfrm>
+                      <a:off x="0" y="0"/>
+                      <a:ext cx="3571875" cy="542925"/>
+                    </a:xfrm>
+                    <a:prstGeom prst="rect">
+                      <a:avLst/>
+                    </a:prstGeom>
+                    <a:noFill/>
+                    <a:ln>
+                      <a:noFill/>
+                    </a:ln>
+                  </pic:spPr>
+                </pic:pic>
+              </a:graphicData>
+            </a:graphic>
+          </wp:inline>
+        </w:drawing>
+      </w:r>
+    </w:p>
+    <w:p>
+      <w:pPr>
+        <w:rPr>
+          <w:lang w:val="en-US"/>
+        </w:rPr>
+      </w:pPr>
+      <w:r>
+        <w:rPr>
+          <w:lang w:val="en-US"/>
+        </w:rPr>
+        <w:t>To call these methods, simply specify the kind of return you want:</w:t>
+      </w:r>
+    </w:p>
+    <w:p>
+      <w:pPr>
+        <w:rPr>
+          <w:b/>
+          <w:lang w:val="en-US"/>
+        </w:rPr>
+      </w:pPr>
+      <w:r>
+        <w:rPr>
+          <w:lang w:val="en-US"/>
+        </w:rPr>
+        <w:t xml:space="preserve">- </w:t>
+      </w:r>
+      <w:proofErr w:type="spellStart"/>
+      <w:r>
+        <w:rPr>
+          <w:b/>
+          <w:i/>
+          <w:color w:val="8E8E8E"/>
+          <w:lang w:val="en-US"/>
+        </w:rPr>
+        <w:t>GetRadarMarkersList</w:t>
+      </w:r>
+      <w:proofErr w:type="spellEnd"/>
+      <w:r>
+        <w:rPr>
+          <w:b/>
+          <w:i/>
+          <w:color w:val="8E8E8E"/>
+          <w:lang w:val="en-US"/>
+        </w:rPr>
+        <w:t>&lt;</w:t>
+      </w:r>
+      <w:proofErr w:type="spellStart"/>
+      <w:r>
+        <w:rPr>
+          <w:b/>
+          <w:i/>
+          <w:color w:val="8E8E8E"/>
+          <w:lang w:val="en-US"/>
+        </w:rPr>
+        <w:t>GameObject</w:t>
+      </w:r>
+      <w:proofErr w:type="spellEnd"/>
+      <w:proofErr w:type="gramStart"/>
+      <w:r>
+        <w:rPr>
+          <w:b/>
+          <w:i/>
+          <w:color w:val="8E8E8E"/>
+          <w:lang w:val="en-US"/>
+        </w:rPr>
+        <w:t>&gt;(</w:t>
+      </w:r>
+      <w:proofErr w:type="gramEnd"/>
+      <w:r>
+        <w:rPr>
+          <w:b/>
+          <w:i/>
+          <w:color w:val="8E8E8E"/>
+          <w:lang w:val="en-US"/>
+        </w:rPr>
+        <w:t>)</w:t>
+      </w:r>
+      <w:r>
+        <w:rPr>
+          <w:lang w:val="en-US"/>
+        </w:rPr>
+        <w:t xml:space="preserve"> =&gt; </w:t>
+      </w:r>
+      <w:r>
+        <w:rPr>
+          <w:b/>
+          <w:lang w:val="en-US"/>
+        </w:rPr>
+        <w:t>List&lt;</w:t>
+      </w:r>
+      <w:proofErr w:type="spellStart"/>
+      <w:r>
+        <w:rPr>
+          <w:b/>
+          <w:lang w:val="en-US"/>
+        </w:rPr>
+        <w:t>GameObject</w:t>
+      </w:r>
+      <w:proofErr w:type="spellEnd"/>
+      <w:r>
+        <w:rPr>
+          <w:b/>
+          <w:lang w:val="en-US"/>
+        </w:rPr>
+        <w:t>&gt;</w:t>
+      </w:r>
+    </w:p>
+    <w:p>
+      <w:pPr>
+        <w:rPr>
+          <w:b/>
+          <w:lang w:val="en-US"/>
+        </w:rPr>
+      </w:pPr>
+      <w:r>
+        <w:rPr>
+          <w:lang w:val="en-US"/>
+        </w:rPr>
+        <w:t xml:space="preserve">- </w:t>
+      </w:r>
+      <w:proofErr w:type="spellStart"/>
+      <w:r>
+        <w:rPr>
+          <w:b/>
+          <w:i/>
+          <w:color w:val="8E8E8E"/>
+          <w:lang w:val="en-US"/>
+        </w:rPr>
+        <w:t>GetRadarMarkersList</w:t>
+      </w:r>
+      <w:proofErr w:type="spellEnd"/>
+      <w:r>
+        <w:rPr>
+          <w:b/>
+          <w:i/>
+          <w:color w:val="8E8E8E"/>
+          <w:lang w:val="en-US"/>
+        </w:rPr>
+        <w:t>&lt;Image</w:t>
+      </w:r>
+      <w:proofErr w:type="gramStart"/>
+      <w:r>
+        <w:rPr>
+          <w:b/>
+          <w:i/>
+          <w:color w:val="8E8E8E"/>
+          <w:lang w:val="en-US"/>
+        </w:rPr>
+        <w:t>&gt;(</w:t>
+      </w:r>
+      <w:proofErr w:type="gramEnd"/>
+      <w:r>
+        <w:rPr>
+          <w:b/>
+          <w:i/>
+          <w:color w:val="8E8E8E"/>
+          <w:lang w:val="en-US"/>
+        </w:rPr>
+        <w:t>)</w:t>
+      </w:r>
+      <w:r>
+        <w:rPr>
+          <w:lang w:val="en-US"/>
+        </w:rPr>
+        <w:t xml:space="preserve"> =&gt; </w:t>
+      </w:r>
+      <w:r>
+        <w:rPr>
+          <w:b/>
+          <w:lang w:val="en-US"/>
+        </w:rPr>
+        <w:t>List&lt;Image&gt;</w:t>
+      </w:r>
+    </w:p>
+    <w:p>
+      <w:pPr>
+        <w:rPr>
+          <w:b/>
+          <w:lang w:val="en-US"/>
+        </w:rPr>
+      </w:pPr>
+      <w:r>
+        <w:rPr>
+          <w:lang w:val="en-US"/>
+        </w:rPr>
+        <w:t xml:space="preserve">- </w:t>
+      </w:r>
+      <w:proofErr w:type="spellStart"/>
+      <w:r>
+        <w:rPr>
+          <w:b/>
+          <w:i/>
+          <w:color w:val="8E8E8E"/>
+          <w:lang w:val="en-US"/>
+        </w:rPr>
+        <w:t>GetRadarMarkersArray</w:t>
+      </w:r>
+      <w:proofErr w:type="spellEnd"/>
+      <w:r>
+        <w:rPr>
+          <w:b/>
+          <w:i/>
+          <w:color w:val="8E8E8E"/>
+          <w:lang w:val="en-US"/>
+        </w:rPr>
+        <w:t>&lt;</w:t>
+      </w:r>
+      <w:proofErr w:type="spellStart"/>
+      <w:r>
+        <w:rPr>
+          <w:b/>
+          <w:i/>
+          <w:color w:val="8E8E8E"/>
+          <w:lang w:val="en-US"/>
+        </w:rPr>
+        <w:t>GameObject</w:t>
+      </w:r>
+      <w:proofErr w:type="spellEnd"/>
+      <w:proofErr w:type="gramStart"/>
+      <w:r>
+        <w:rPr>
+          <w:b/>
+          <w:i/>
+          <w:color w:val="8E8E8E"/>
+          <w:lang w:val="en-US"/>
+        </w:rPr>
+        <w:t>&gt;(</w:t>
+      </w:r>
+      <w:proofErr w:type="gramEnd"/>
+      <w:r>
+        <w:rPr>
+          <w:b/>
+          <w:i/>
+          <w:color w:val="8E8E8E"/>
+          <w:lang w:val="en-US"/>
+        </w:rPr>
+        <w:t>)</w:t>
+      </w:r>
+      <w:r>
+        <w:rPr>
+          <w:lang w:val="en-US"/>
+        </w:rPr>
+        <w:t xml:space="preserve"> =&gt; </w:t>
+      </w:r>
+      <w:proofErr w:type="spellStart"/>
+      <w:r>
+        <w:rPr>
+          <w:b/>
+          <w:lang w:val="en-US"/>
+        </w:rPr>
+        <w:t>GameObject</w:t>
+      </w:r>
+      <w:proofErr w:type="spellEnd"/>
+      <w:r>
+        <w:rPr>
+          <w:b/>
+          <w:lang w:val="en-US"/>
+        </w:rPr>
+        <w:t>[]</w:t>
+      </w:r>
+    </w:p>
+    <w:p>
+      <w:pPr>
+        <w:rPr>
+          <w:b/>
+          <w:lang w:val="en-US"/>
+        </w:rPr>
+      </w:pPr>
+      <w:r>
+        <w:rPr>
+          <w:lang w:val="en-US"/>
+        </w:rPr>
+        <w:t xml:space="preserve">- </w:t>
+      </w:r>
+      <w:proofErr w:type="spellStart"/>
+      <w:r>
+        <w:rPr>
+          <w:b/>
+          <w:i/>
+          <w:color w:val="8E8E8E"/>
+          <w:lang w:val="en-US"/>
+        </w:rPr>
+        <w:t>GetRadarMarkersArray</w:t>
+      </w:r>
+      <w:proofErr w:type="spellEnd"/>
+      <w:r>
+        <w:rPr>
+          <w:b/>
+          <w:i/>
+          <w:color w:val="8E8E8E"/>
+          <w:lang w:val="en-US"/>
+        </w:rPr>
+        <w:t>&lt;Image</w:t>
+      </w:r>
+      <w:proofErr w:type="gramStart"/>
+      <w:r>
+        <w:rPr>
+          <w:b/>
+          <w:i/>
+          <w:color w:val="8E8E8E"/>
+          <w:lang w:val="en-US"/>
+        </w:rPr>
+        <w:t>&gt;(</w:t>
+      </w:r>
+      <w:proofErr w:type="gramEnd"/>
+      <w:r>
+        <w:rPr>
+          <w:b/>
+          <w:i/>
+          <w:color w:val="8E8E8E"/>
+          <w:lang w:val="en-US"/>
+        </w:rPr>
+        <w:t>)</w:t>
+      </w:r>
+      <w:r>
+        <w:rPr>
+          <w:lang w:val="en-US"/>
+        </w:rPr>
+        <w:t xml:space="preserve"> =&gt; </w:t>
+      </w:r>
+      <w:r>
+        <w:rPr>
+          <w:b/>
+          <w:lang w:val="en-US"/>
+        </w:rPr>
+        <w:t>Image[]</w:t>
+      </w:r>
+    </w:p>
+    <w:p>
+      <w:pPr>
+        <w:rPr>
+          <w:lang w:val="en-US"/>
+        </w:rPr>
+      </w:pPr>
+    </w:p>
+    <w:p>
+      <w:pPr>
+        <w:rPr>
+          <w:b/>
+          <w:lang w:val="en-US"/>
+        </w:rPr>
+      </w:pPr>
+      <w:r>
+        <w:rPr>
+          <w:b/>
           <w:color w:val="FF0000"/>
           <w:lang w:val="en-US"/>
         </w:rPr>
-        <w:t xml:space="preserve">Keep in mind you can easily tweak the </w:t>
-      </w:r>
-      <w:r>
-        <w:rPr>
-          <w:b/>
-          <w:i/>
-          <w:color w:val="8E8E8E"/>
-          <w:lang w:val="en-US"/>
-        </w:rPr>
-        <w:t>Markers</w:t>
-      </w:r>
-      <w:r>
-        <w:rPr>
-          <w:i/>
-          <w:color w:val="8E8E8E"/>
-          <w:lang w:val="en-US"/>
-        </w:rPr>
-        <w:t xml:space="preserve"> </w:t>
-      </w:r>
-      <w:r>
-        <w:rPr>
-          <w:i/>
+        <w:t>Feel free to adapt/simplify/improve this script as much as you want but please don't forget I chose to release it under CC-BY-SA license</w:t>
+      </w:r>
+      <w:r>
+        <w:rPr>
+          <w:b/>
           <w:color w:val="FF0000"/>
           <w:lang w:val="en-US"/>
         </w:rPr>
-        <w:t xml:space="preserve">by adding some </w:t>
-      </w:r>
-      <w:r>
-        <w:rPr>
-          <w:b/>
-          <w:lang w:val="en-US"/>
-        </w:rPr>
-        <w:t>Shadow</w:t>
-      </w:r>
-      <w:r>
-        <w:rPr>
-          <w:i/>
+        <w:t xml:space="preserve">: which means you'll have to share your own </w:t>
+      </w:r>
+      <w:r>
+        <w:rPr>
+          <w:b/>
           <w:color w:val="FF0000"/>
           <w:lang w:val="en-US"/>
         </w:rPr>
-        <w:t xml:space="preserve">, </w:t>
-      </w:r>
-      <w:r>
-        <w:rPr>
-          <w:b/>
-          <w:lang w:val="en-US"/>
-        </w:rPr>
-        <w:t>Outline</w:t>
-      </w:r>
-      <w:r>
-        <w:rPr>
-          <w:i/>
-          <w:lang w:val="en-US"/>
-        </w:rPr>
-        <w:t xml:space="preserve"> </w:t>
-      </w:r>
-      <w:r>
-        <w:rPr>
-          <w:i/>
+        <w:t xml:space="preserve">modified </w:t>
+      </w:r>
+      <w:r>
+        <w:rPr>
+          <w:b/>
           <w:color w:val="FF0000"/>
           <w:lang w:val="en-US"/>
         </w:rPr>
-        <w:t xml:space="preserve">or anything else you like by simply accessing each one of them through the </w:t>
-      </w:r>
-      <w:proofErr w:type="spellStart"/>
-      <w:r>
-        <w:rPr>
-          <w:b/>
-          <w:i/>
-          <w:color w:val="8E8E8E"/>
-          <w:lang w:val="en-US"/>
-        </w:rPr>
-        <w:t>m_MarkerList</w:t>
-      </w:r>
-      <w:proofErr w:type="spellEnd"/>
-      <w:r>
-        <w:rPr>
-          <w:b/>
-          <w:i/>
-          <w:color w:val="8E8E8E"/>
-          <w:lang w:val="en-US"/>
-        </w:rPr>
-        <w:t>[</w:t>
-      </w:r>
-      <w:proofErr w:type="spellStart"/>
-      <w:r>
-        <w:rPr>
-          <w:b/>
-          <w:i/>
-          <w:color w:val="8E8E8E"/>
-          <w:lang w:val="en-US"/>
-        </w:rPr>
-        <w:t>i</w:t>
-      </w:r>
-      <w:proofErr w:type="spellEnd"/>
-      <w:r>
-        <w:rPr>
-          <w:b/>
-          <w:i/>
-          <w:color w:val="8E8E8E"/>
-          <w:lang w:val="en-US"/>
-        </w:rPr>
-        <w:t>].</w:t>
-      </w:r>
-      <w:proofErr w:type="spellStart"/>
-      <w:r>
-        <w:rPr>
-          <w:b/>
-          <w:i/>
-          <w:color w:val="8E8E8E"/>
-          <w:lang w:val="en-US"/>
-        </w:rPr>
-        <w:t>m_TargetObject</w:t>
-      </w:r>
-      <w:proofErr w:type="spellEnd"/>
-      <w:r>
-        <w:rPr>
-          <w:i/>
-          <w:color w:val="FF0000"/>
-          <w:lang w:val="en-US"/>
-        </w:rPr>
-        <w:t xml:space="preserve"> </w:t>
-      </w:r>
-      <w:proofErr w:type="spellStart"/>
-      <w:r>
-        <w:rPr>
-          <w:b/>
-          <w:lang w:val="en-US"/>
-        </w:rPr>
-        <w:t>GameObject</w:t>
-      </w:r>
-      <w:proofErr w:type="spellEnd"/>
-      <w:r>
-        <w:rPr>
-          <w:i/>
-          <w:color w:val="FF0000"/>
-          <w:lang w:val="en-US"/>
-        </w:rPr>
-        <w:t>.</w:t>
-      </w:r>
-      <w:r>
-        <w:rPr>
-          <w:i/>
+        <w:t>version.</w:t>
+      </w:r>
+      <w:r>
+        <w:rPr>
+          <w:b/>
           <w:lang w:val="en-US"/>
         </w:rPr>
         <w:br w:type="page"/>
@@ -6427,7 +7114,7 @@
           <w:lang w:val="en-US"/>
         </w:rPr>
       </w:pPr>
-      <w:bookmarkStart w:id="20" w:name="_Toc431475929"/>
+      <w:bookmarkStart w:id="24" w:name="_Toc431826470"/>
       <w:r>
         <w:rPr>
           <w:lang w:val="en-US"/>
@@ -6441,7 +7128,7 @@
         </w:rPr>
         <w:t xml:space="preserve"> - Links</w:t>
       </w:r>
-      <w:bookmarkEnd w:id="20"/>
+      <w:bookmarkEnd w:id="24"/>
     </w:p>
     <w:p>
       <w:pPr>
@@ -6481,7 +7168,7 @@
         </w:rPr>
         <w:t xml:space="preserve">: </w:t>
       </w:r>
-      <w:hyperlink r:id="rId28" w:history="1">
+      <w:hyperlink r:id="rId30" w:history="1">
         <w:r>
           <w:rPr>
             <w:rStyle w:val="Lienhypertexte"/>
@@ -6526,7 +7213,7 @@
         </w:rPr>
         <w:t xml:space="preserve"> demo: </w:t>
       </w:r>
-      <w:hyperlink r:id="rId29" w:history="1">
+      <w:hyperlink r:id="rId31" w:history="1">
         <w:r>
           <w:rPr>
             <w:rStyle w:val="Lienhypertexte"/>
@@ -6572,7 +7259,7 @@
         </w:rPr>
         <w:t xml:space="preserve"> forum: </w:t>
       </w:r>
-      <w:hyperlink r:id="rId30" w:history="1">
+      <w:hyperlink r:id="rId32" w:history="1">
         <w:r>
           <w:rPr>
             <w:rStyle w:val="Lienhypertexte"/>
@@ -6594,15 +7281,7 @@
         <w:rPr>
           <w:lang w:val="en-US"/>
         </w:rPr>
-        <w:t>- This docume</w:t>
-      </w:r>
-      <w:bookmarkStart w:id="21" w:name="_GoBack"/>
-      <w:bookmarkEnd w:id="21"/>
-      <w:r>
-        <w:rPr>
-          <w:lang w:val="en-US"/>
-        </w:rPr>
-        <w:t xml:space="preserve">ntation </w:t>
+        <w:t xml:space="preserve">- This documentation </w:t>
       </w:r>
       <w:r>
         <w:rPr>
@@ -6617,7 +7296,7 @@
         </w:rPr>
         <w:t xml:space="preserve">: </w:t>
       </w:r>
-      <w:hyperlink r:id="rId31" w:history="1">
+      <w:hyperlink r:id="rId33" w:history="1">
         <w:r>
           <w:rPr>
             <w:rStyle w:val="Lienhypertexte"/>
@@ -7111,6 +7790,7 @@
   <w:style w:type="character" w:default="1" w:styleId="Policepardfaut">
     <w:name w:val="Default Paragraph Font"/>
     <w:uiPriority w:val="1"/>
+    <w:semiHidden/>
     <w:unhideWhenUsed/>
   </w:style>
   <w:style w:type="table" w:default="1" w:styleId="TableauNormal">
@@ -7538,7 +8218,7 @@
 </file>
 
 <file path=customXml/itemProps1.xml><?xml version="1.0" encoding="utf-8"?>
-<ds:datastoreItem xmlns:ds="http://schemas.openxmlformats.org/officeDocument/2006/customXml" ds:itemID="{DA3D3741-1052-450C-8800-250BAB4EEB02}">
+<ds:datastoreItem xmlns:ds="http://schemas.openxmlformats.org/officeDocument/2006/customXml" ds:itemID="{D7267BBB-DE1A-4C62-A9CC-40550F612B3F}">
   <ds:schemaRefs>
     <ds:schemaRef ds:uri="http://schemas.openxmlformats.org/officeDocument/2006/bibliography"/>
   </ds:schemaRefs>

</xml_diff>

<commit_message>
Online documentation linked fixed in Documentaion.pdf
</commit_message>
<xml_diff>
--- a/Docs/Documentation.docx
+++ b/Docs/Documentation.docx
@@ -1681,8 +1681,6 @@
         </w:rPr>
         <w:t xml:space="preserve">be glad to </w:t>
       </w:r>
-      <w:bookmarkStart w:id="4" w:name="_GoBack"/>
-      <w:bookmarkEnd w:id="4"/>
       <w:r>
         <w:rPr>
           <w:lang w:val="en-US"/>
@@ -2174,7 +2172,7 @@
           <w:lang w:val="en-US"/>
         </w:rPr>
       </w:pPr>
-      <w:bookmarkStart w:id="5" w:name="_Toc431826451"/>
+      <w:bookmarkStart w:id="4" w:name="_Toc431826451"/>
       <w:r>
         <w:rPr>
           <w:lang w:val="en-US"/>
@@ -2182,23 +2180,23 @@
         <w:lastRenderedPageBreak/>
         <w:t>I - Usage</w:t>
       </w:r>
+      <w:bookmarkEnd w:id="4"/>
+    </w:p>
+    <w:p>
+      <w:pPr>
+        <w:pStyle w:val="Titre2"/>
+        <w:rPr>
+          <w:lang w:val="en-US"/>
+        </w:rPr>
+      </w:pPr>
+      <w:bookmarkStart w:id="5" w:name="_Toc431826452"/>
+      <w:r>
+        <w:rPr>
+          <w:lang w:val="en-US"/>
+        </w:rPr>
+        <w:t>1 - Project setup</w:t>
+      </w:r>
       <w:bookmarkEnd w:id="5"/>
-    </w:p>
-    <w:p>
-      <w:pPr>
-        <w:pStyle w:val="Titre2"/>
-        <w:rPr>
-          <w:lang w:val="en-US"/>
-        </w:rPr>
-      </w:pPr>
-      <w:bookmarkStart w:id="6" w:name="_Toc431826452"/>
-      <w:r>
-        <w:rPr>
-          <w:lang w:val="en-US"/>
-        </w:rPr>
-        <w:t>1 - Project setup</w:t>
-      </w:r>
-      <w:bookmarkEnd w:id="6"/>
     </w:p>
     <w:p>
       <w:pPr>
@@ -2423,7 +2421,7 @@
           <w:lang w:val="en-US"/>
         </w:rPr>
       </w:pPr>
-      <w:bookmarkStart w:id="7" w:name="_Toc431826453"/>
+      <w:bookmarkStart w:id="6" w:name="_Toc431826453"/>
       <w:r>
         <w:rPr>
           <w:lang w:val="en-US"/>
@@ -2431,7 +2429,7 @@
         <w:lastRenderedPageBreak/>
         <w:t>2 - Scene setup</w:t>
       </w:r>
-      <w:bookmarkEnd w:id="7"/>
+      <w:bookmarkEnd w:id="6"/>
     </w:p>
     <w:p>
       <w:pPr>
@@ -3489,7 +3487,7 @@
           <w:lang w:val="en-US"/>
         </w:rPr>
       </w:pPr>
-      <w:bookmarkStart w:id="8" w:name="_Toc431826454"/>
+      <w:bookmarkStart w:id="7" w:name="_Toc431826454"/>
       <w:r>
         <w:rPr>
           <w:lang w:val="en-US"/>
@@ -3497,23 +3495,23 @@
         <w:lastRenderedPageBreak/>
         <w:t>II - Parameters</w:t>
       </w:r>
+      <w:bookmarkEnd w:id="7"/>
+    </w:p>
+    <w:p>
+      <w:pPr>
+        <w:pStyle w:val="Titre2"/>
+        <w:rPr>
+          <w:lang w:val="en-US"/>
+        </w:rPr>
+      </w:pPr>
+      <w:bookmarkStart w:id="8" w:name="_Toc431826455"/>
+      <w:r>
+        <w:rPr>
+          <w:lang w:val="en-US"/>
+        </w:rPr>
+        <w:t>1 - General settings</w:t>
+      </w:r>
       <w:bookmarkEnd w:id="8"/>
-    </w:p>
-    <w:p>
-      <w:pPr>
-        <w:pStyle w:val="Titre2"/>
-        <w:rPr>
-          <w:lang w:val="en-US"/>
-        </w:rPr>
-      </w:pPr>
-      <w:bookmarkStart w:id="9" w:name="_Toc431826455"/>
-      <w:r>
-        <w:rPr>
-          <w:lang w:val="en-US"/>
-        </w:rPr>
-        <w:t>1 - General settings</w:t>
-      </w:r>
-      <w:bookmarkEnd w:id="9"/>
     </w:p>
     <w:p>
       <w:pPr>
@@ -3991,66 +3989,66 @@
           <w:lang w:val="en-US"/>
         </w:rPr>
       </w:pPr>
-      <w:bookmarkStart w:id="10" w:name="_Toc431826456"/>
+      <w:bookmarkStart w:id="9" w:name="_Toc431826456"/>
       <w:r>
         <w:rPr>
           <w:lang w:val="en-US"/>
         </w:rPr>
         <w:t>2 - Color settings</w:t>
       </w:r>
+      <w:bookmarkEnd w:id="9"/>
+    </w:p>
+    <w:p>
+      <w:pPr>
+        <w:rPr>
+          <w:lang w:val="en-US"/>
+        </w:rPr>
+      </w:pPr>
+      <w:r>
+        <w:rPr>
+          <w:lang w:val="en-US"/>
+        </w:rPr>
+        <w:t xml:space="preserve">This setting has 3 choices for the </w:t>
+      </w:r>
+      <w:proofErr w:type="spellStart"/>
+      <w:r>
+        <w:rPr>
+          <w:b/>
+          <w:i/>
+          <w:color w:val="8E8E8E"/>
+          <w:lang w:val="en-US"/>
+        </w:rPr>
+        <w:t>ColorMode</w:t>
+      </w:r>
+      <w:proofErr w:type="spellEnd"/>
+      <w:r>
+        <w:rPr>
+          <w:lang w:val="en-US"/>
+        </w:rPr>
+        <w:t>: Single Color - Simple Gradient - Multiple Colors</w:t>
+      </w:r>
+    </w:p>
+    <w:p>
+      <w:pPr>
+        <w:pStyle w:val="Titre3"/>
+        <w:rPr>
+          <w:lang w:val="en-US"/>
+        </w:rPr>
+      </w:pPr>
+      <w:bookmarkStart w:id="10" w:name="_Toc431826457"/>
+      <w:r>
+        <w:rPr>
+          <w:lang w:val="en-US"/>
+        </w:rPr>
+        <w:t xml:space="preserve">- </w:t>
+      </w:r>
+      <w:r>
+        <w:rPr>
+          <w:lang w:val="en-US"/>
+        </w:rPr>
+        <w:t>Single Color</w:t>
+      </w:r>
       <w:bookmarkEnd w:id="10"/>
-    </w:p>
-    <w:p>
-      <w:pPr>
-        <w:rPr>
-          <w:lang w:val="en-US"/>
-        </w:rPr>
-      </w:pPr>
-      <w:r>
-        <w:rPr>
-          <w:lang w:val="en-US"/>
-        </w:rPr>
-        <w:t xml:space="preserve">This setting has 3 choices for the </w:t>
-      </w:r>
-      <w:proofErr w:type="spellStart"/>
-      <w:r>
-        <w:rPr>
-          <w:b/>
-          <w:i/>
-          <w:color w:val="8E8E8E"/>
-          <w:lang w:val="en-US"/>
-        </w:rPr>
-        <w:t>ColorMode</w:t>
-      </w:r>
-      <w:proofErr w:type="spellEnd"/>
-      <w:r>
-        <w:rPr>
-          <w:lang w:val="en-US"/>
-        </w:rPr>
-        <w:t>: Single Color - Simple Gradient - Multiple Colors</w:t>
-      </w:r>
-    </w:p>
-    <w:p>
-      <w:pPr>
-        <w:pStyle w:val="Titre3"/>
-        <w:rPr>
-          <w:lang w:val="en-US"/>
-        </w:rPr>
-      </w:pPr>
-      <w:bookmarkStart w:id="11" w:name="_Toc431826457"/>
-      <w:r>
-        <w:rPr>
-          <w:lang w:val="en-US"/>
-        </w:rPr>
-        <w:t xml:space="preserve">- </w:t>
-      </w:r>
-      <w:r>
-        <w:rPr>
-          <w:lang w:val="en-US"/>
-        </w:rPr>
-        <w:t>Single Color</w:t>
-      </w:r>
-      <w:bookmarkEnd w:id="11"/>
     </w:p>
     <w:p>
       <w:pPr>
@@ -4158,14 +4156,14 @@
         </w:rPr>
         <w:tab/>
       </w:r>
-      <w:bookmarkStart w:id="12" w:name="_Toc431826458"/>
+      <w:bookmarkStart w:id="11" w:name="_Toc431826458"/>
       <w:r>
         <w:rPr>
           <w:lang w:val="en-US"/>
         </w:rPr>
         <w:t>- Simple Gradient</w:t>
       </w:r>
-      <w:bookmarkEnd w:id="12"/>
+      <w:bookmarkEnd w:id="11"/>
     </w:p>
     <w:p>
       <w:pPr>
@@ -4400,7 +4398,7 @@
           <w:lang w:val="en-US"/>
         </w:rPr>
       </w:pPr>
-      <w:bookmarkStart w:id="13" w:name="_Toc431826459"/>
+      <w:bookmarkStart w:id="12" w:name="_Toc431826459"/>
       <w:r>
         <w:rPr>
           <w:lang w:val="en-US"/>
@@ -4408,7 +4406,7 @@
         <w:lastRenderedPageBreak/>
         <w:t>- Multiple Colors</w:t>
       </w:r>
-      <w:bookmarkEnd w:id="13"/>
+      <w:bookmarkEnd w:id="12"/>
     </w:p>
     <w:p>
       <w:pPr>
@@ -5015,60 +5013,60 @@
           <w:lang w:val="en-US"/>
         </w:rPr>
       </w:pPr>
-      <w:bookmarkStart w:id="14" w:name="_Toc431826460"/>
+      <w:bookmarkStart w:id="13" w:name="_Toc431826460"/>
       <w:r>
         <w:rPr>
           <w:lang w:val="en-US"/>
         </w:rPr>
         <w:t>3 - Orientation settings</w:t>
       </w:r>
+      <w:bookmarkEnd w:id="13"/>
+    </w:p>
+    <w:p>
+      <w:pPr>
+        <w:rPr>
+          <w:lang w:val="en-US"/>
+        </w:rPr>
+      </w:pPr>
+      <w:r>
+        <w:rPr>
+          <w:lang w:val="en-US"/>
+        </w:rPr>
+        <w:t xml:space="preserve">In this section you'll be able to choose the way the marker will rotate. Here again you have 3 choices for </w:t>
+      </w:r>
+      <w:proofErr w:type="spellStart"/>
+      <w:r>
+        <w:rPr>
+          <w:b/>
+          <w:i/>
+          <w:color w:val="8E8E8E"/>
+          <w:lang w:val="en-US"/>
+        </w:rPr>
+        <w:t>RotationSpeedMode</w:t>
+      </w:r>
+      <w:proofErr w:type="spellEnd"/>
+      <w:r>
+        <w:rPr>
+          <w:lang w:val="en-US"/>
+        </w:rPr>
+        <w:t>: Constant - Over Distance - Random</w:t>
+      </w:r>
+    </w:p>
+    <w:p>
+      <w:pPr>
+        <w:pStyle w:val="Titre3"/>
+        <w:rPr>
+          <w:lang w:val="en-US"/>
+        </w:rPr>
+      </w:pPr>
+      <w:bookmarkStart w:id="14" w:name="_Toc431826461"/>
+      <w:r>
+        <w:rPr>
+          <w:lang w:val="en-US"/>
+        </w:rPr>
+        <w:t>- Constant</w:t>
+      </w:r>
       <w:bookmarkEnd w:id="14"/>
-    </w:p>
-    <w:p>
-      <w:pPr>
-        <w:rPr>
-          <w:lang w:val="en-US"/>
-        </w:rPr>
-      </w:pPr>
-      <w:r>
-        <w:rPr>
-          <w:lang w:val="en-US"/>
-        </w:rPr>
-        <w:t xml:space="preserve">In this section you'll be able to choose the way the marker will rotate. Here again you have 3 choices for </w:t>
-      </w:r>
-      <w:proofErr w:type="spellStart"/>
-      <w:r>
-        <w:rPr>
-          <w:b/>
-          <w:i/>
-          <w:color w:val="8E8E8E"/>
-          <w:lang w:val="en-US"/>
-        </w:rPr>
-        <w:t>RotationSpeedMode</w:t>
-      </w:r>
-      <w:proofErr w:type="spellEnd"/>
-      <w:r>
-        <w:rPr>
-          <w:lang w:val="en-US"/>
-        </w:rPr>
-        <w:t>: Constant - Over Distance - Random</w:t>
-      </w:r>
-    </w:p>
-    <w:p>
-      <w:pPr>
-        <w:pStyle w:val="Titre3"/>
-        <w:rPr>
-          <w:lang w:val="en-US"/>
-        </w:rPr>
-      </w:pPr>
-      <w:bookmarkStart w:id="15" w:name="_Toc431826461"/>
-      <w:r>
-        <w:rPr>
-          <w:lang w:val="en-US"/>
-        </w:rPr>
-        <w:t>- Constant</w:t>
-      </w:r>
-      <w:bookmarkEnd w:id="15"/>
     </w:p>
     <w:p>
       <w:pPr>
@@ -5159,7 +5157,7 @@
           <w:lang w:val="en-US"/>
         </w:rPr>
       </w:pPr>
-      <w:bookmarkStart w:id="16" w:name="_Toc431826462"/>
+      <w:bookmarkStart w:id="15" w:name="_Toc431826462"/>
       <w:r>
         <w:rPr>
           <w:lang w:val="en-US"/>
@@ -5167,7 +5165,7 @@
         <w:lastRenderedPageBreak/>
         <w:t>- Over Distance</w:t>
       </w:r>
-      <w:bookmarkEnd w:id="16"/>
+      <w:bookmarkEnd w:id="15"/>
     </w:p>
     <w:p>
       <w:pPr>
@@ -5323,14 +5321,14 @@
           <w:lang w:val="en-US"/>
         </w:rPr>
       </w:pPr>
-      <w:bookmarkStart w:id="17" w:name="_Toc431826463"/>
+      <w:bookmarkStart w:id="16" w:name="_Toc431826463"/>
       <w:r>
         <w:rPr>
           <w:lang w:val="en-US"/>
         </w:rPr>
         <w:t>- Random</w:t>
       </w:r>
-      <w:bookmarkEnd w:id="17"/>
+      <w:bookmarkEnd w:id="16"/>
     </w:p>
     <w:p>
       <w:pPr>
@@ -5486,14 +5484,14 @@
           <w:lang w:val="en-US"/>
         </w:rPr>
       </w:pPr>
-      <w:bookmarkStart w:id="18" w:name="_Toc431826464"/>
+      <w:bookmarkStart w:id="17" w:name="_Toc431826464"/>
       <w:r>
         <w:rPr>
           <w:lang w:val="en-US"/>
         </w:rPr>
         <w:t>4 - Alpha blending settings</w:t>
       </w:r>
-      <w:bookmarkEnd w:id="18"/>
+      <w:bookmarkEnd w:id="17"/>
     </w:p>
     <w:p>
       <w:pPr>
@@ -5850,14 +5848,14 @@
           <w:lang w:val="en-US"/>
         </w:rPr>
       </w:pPr>
-      <w:bookmarkStart w:id="19" w:name="_Toc431826465"/>
+      <w:bookmarkStart w:id="18" w:name="_Toc431826465"/>
       <w:r>
         <w:rPr>
           <w:lang w:val="en-US"/>
         </w:rPr>
         <w:t>5 - Direct view</w:t>
       </w:r>
-      <w:bookmarkEnd w:id="19"/>
+      <w:bookmarkEnd w:id="18"/>
     </w:p>
     <w:p>
       <w:pPr>
@@ -6133,14 +6131,14 @@
           <w:lang w:val="en-US"/>
         </w:rPr>
       </w:pPr>
-      <w:bookmarkStart w:id="20" w:name="_Toc431826466"/>
+      <w:bookmarkStart w:id="19" w:name="_Toc431826466"/>
       <w:r>
         <w:rPr>
           <w:lang w:val="en-US"/>
         </w:rPr>
         <w:t>6 - Lerp settings</w:t>
       </w:r>
-      <w:bookmarkEnd w:id="20"/>
+      <w:bookmarkEnd w:id="19"/>
     </w:p>
     <w:p>
       <w:pPr>
@@ -6372,7 +6370,7 @@
           <w:lang w:val="en-US"/>
         </w:rPr>
       </w:pPr>
-      <w:bookmarkStart w:id="21" w:name="_Toc431826467"/>
+      <w:bookmarkStart w:id="20" w:name="_Toc431826467"/>
       <w:r>
         <w:rPr>
           <w:lang w:val="en-US"/>
@@ -6380,23 +6378,23 @@
         <w:lastRenderedPageBreak/>
         <w:t>III - Scripting</w:t>
       </w:r>
+      <w:bookmarkEnd w:id="20"/>
+    </w:p>
+    <w:p>
+      <w:pPr>
+        <w:pStyle w:val="Titre2"/>
+        <w:rPr>
+          <w:lang w:val="en-US"/>
+        </w:rPr>
+      </w:pPr>
+      <w:bookmarkStart w:id="21" w:name="_Toc431826468"/>
+      <w:r>
+        <w:rPr>
+          <w:lang w:val="en-US"/>
+        </w:rPr>
+        <w:t>1 - Setter</w:t>
+      </w:r>
       <w:bookmarkEnd w:id="21"/>
-    </w:p>
-    <w:p>
-      <w:pPr>
-        <w:pStyle w:val="Titre2"/>
-        <w:rPr>
-          <w:lang w:val="en-US"/>
-        </w:rPr>
-      </w:pPr>
-      <w:bookmarkStart w:id="22" w:name="_Toc431826468"/>
-      <w:r>
-        <w:rPr>
-          <w:lang w:val="en-US"/>
-        </w:rPr>
-        <w:t>1 - Setter</w:t>
-      </w:r>
-      <w:bookmarkEnd w:id="22"/>
     </w:p>
     <w:p>
       <w:pPr>
@@ -6576,14 +6574,14 @@
           <w:lang w:val="en-US"/>
         </w:rPr>
       </w:pPr>
-      <w:bookmarkStart w:id="23" w:name="_Toc431826469"/>
+      <w:bookmarkStart w:id="22" w:name="_Toc431826469"/>
       <w:r>
         <w:rPr>
           <w:lang w:val="en-US"/>
         </w:rPr>
         <w:t>2 - Getter</w:t>
       </w:r>
-      <w:bookmarkEnd w:id="23"/>
+      <w:bookmarkEnd w:id="22"/>
     </w:p>
     <w:p>
       <w:pPr>
@@ -7114,7 +7112,7 @@
           <w:lang w:val="en-US"/>
         </w:rPr>
       </w:pPr>
-      <w:bookmarkStart w:id="24" w:name="_Toc431826470"/>
+      <w:bookmarkStart w:id="23" w:name="_Toc431826470"/>
       <w:r>
         <w:rPr>
           <w:lang w:val="en-US"/>
@@ -7128,7 +7126,7 @@
         </w:rPr>
         <w:t xml:space="preserve"> - Links</w:t>
       </w:r>
-      <w:bookmarkEnd w:id="24"/>
+      <w:bookmarkEnd w:id="23"/>
     </w:p>
     <w:p>
       <w:pPr>
@@ -7304,9 +7302,11 @@
             <w:i/>
             <w:lang w:val="en-US"/>
           </w:rPr>
-          <w:t>https://github.com/Kardux/[...]/Documentation.pdf</w:t>
+          <w:t>https://github.com/Kardux/UIRadar/[...]/Documentation.pdf</w:t>
         </w:r>
       </w:hyperlink>
+      <w:bookmarkStart w:id="24" w:name="_GoBack"/>
+      <w:bookmarkEnd w:id="24"/>
     </w:p>
     <w:sectPr>
       <w:pgSz w:w="11906" w:h="16838"/>
@@ -8218,7 +8218,7 @@
 </file>
 
 <file path=customXml/itemProps1.xml><?xml version="1.0" encoding="utf-8"?>
-<ds:datastoreItem xmlns:ds="http://schemas.openxmlformats.org/officeDocument/2006/customXml" ds:itemID="{D7267BBB-DE1A-4C62-A9CC-40550F612B3F}">
+<ds:datastoreItem xmlns:ds="http://schemas.openxmlformats.org/officeDocument/2006/customXml" ds:itemID="{003E2E78-3C76-42A8-8A0F-4A7B89A11089}">
   <ds:schemaRefs>
     <ds:schemaRef ds:uri="http://schemas.openxmlformats.org/officeDocument/2006/bibliography"/>
   </ds:schemaRefs>

</xml_diff>